<commit_message>
Agregué propuesta de valor al cliente, capacidades centrales y modifique algunas cosas de la identificacion de la oportunidad
</commit_message>
<xml_diff>
--- a/SAP - NEGOCIO/Entrega 02 - 14-05-2015.docx
+++ b/SAP - NEGOCIO/Entrega 02 - 14-05-2015.docx
@@ -3605,10 +3605,7 @@
       </w:r>
       <w:proofErr w:type="spellEnd"/>
       <w:r>
-        <w:t xml:space="preserve"> tiene como visión establecerse</w:t>
-      </w:r>
-      <w:r>
-        <w:t xml:space="preserve"> como referente tecnológico de la ciudad de San Nicolás y representar a la innovación en el área gastronómica y de logística. Servir como insumo básico en la cadena de valor de la misma. Lograr una posición estratégica estable.</w:t>
+        <w:t xml:space="preserve"> tiene como visión establecerse como referente tecnológico de la ciudad de San Nicolás y representar a la innovación en el área gastronómica y de logística. Servir como insumo básico en la cadena de valor de la misma. Lograr una posición estratégica estable.</w:t>
       </w:r>
     </w:p>
     <w:p>
@@ -3626,16 +3623,7 @@
       </w:r>
       <w:proofErr w:type="spellEnd"/>
       <w:r>
-        <w:t xml:space="preserve"> es</w:t>
-      </w:r>
-      <w:r>
-        <w:t xml:space="preserve"> una empresa dedicada a la intermediación y logística entre todas las personas que deseen deleitarse con la oferta gastronómica de la ciudad de San Nicolás y los negocios que la ofrecen. Posibilitando dicha interacción a la simple necesidad de un dispositivo que pueda tener acceso a Internet. </w:t>
-      </w:r>
-      <w:r>
-        <w:t>Redefinimos</w:t>
-      </w:r>
-      <w:r>
-        <w:t xml:space="preserve"> la experiencia del </w:t>
+        <w:t xml:space="preserve"> es una empresa dedicada a la intermediación y logística entre todas las personas que deseen deleitarse con la oferta gastronómica de la ciudad de San Nicolás y los negocios que la ofrecen. Posibilitando dicha interacción a la simple necesidad de un dispositivo que pueda tener acceso a Internet. Redefinimos la experiencia del </w:t>
       </w:r>
       <w:proofErr w:type="spellStart"/>
       <w:r>
@@ -3665,6 +3653,16 @@
     </w:p>
     <w:p>
       <w:pPr>
+        <w:spacing w:after="200" w:line="264" w:lineRule="auto"/>
+        <w:jc w:val="left"/>
+      </w:pPr>
+      <w:r>
+        <w:br w:type="page"/>
+      </w:r>
+    </w:p>
+    <w:p/>
+    <w:p>
+      <w:pPr>
         <w:pStyle w:val="Ttulo2"/>
       </w:pPr>
       <w:r>
@@ -3673,19 +3671,31 @@
     </w:p>
     <w:p>
       <w:r>
-        <w:t xml:space="preserve">Hoy en día </w:t>
-      </w:r>
-      <w:r>
-        <w:t xml:space="preserve">se </w:t>
-      </w:r>
-      <w:r>
-        <w:t>desarrolla la actividad gastronómica a un alto nivel, esto se debe a la gran c</w:t>
-      </w:r>
-      <w:r>
-        <w:t xml:space="preserve">antidad de comercios, oficinas </w:t>
-      </w:r>
-      <w:r>
-        <w:t xml:space="preserve">y casas particulares que se inclinan por la oferta de estos comercios debido en algunos casos al escaso tiempo con el que se dispone para realizar una comida, a la comodidad y calidad que ofrecen los negocios o simplemente gustos personales. </w:t>
+        <w:t>Hoy en día se desarrolla la actividad gastronómica a un alto nivel</w:t>
+      </w:r>
+      <w:r>
+        <w:t xml:space="preserve"> en la ciudad de San Nicolás</w:t>
+      </w:r>
+      <w:r>
+        <w:t>, esto se debe a la gran cantidad de comercios, oficinas y casas particulares que se inclinan por la oferta de estos comercios</w:t>
+      </w:r>
+      <w:r>
+        <w:t>,</w:t>
+      </w:r>
+      <w:r>
+        <w:t xml:space="preserve"> </w:t>
+      </w:r>
+      <w:r>
+        <w:t>debido a</w:t>
+      </w:r>
+      <w:r>
+        <w:t xml:space="preserve">l escaso tiempo con el que se dispone para realizar una comida, a la comodidad y calidad que </w:t>
+      </w:r>
+      <w:r>
+        <w:t>ofrecen</w:t>
+      </w:r>
+      <w:r>
+        <w:t xml:space="preserve"> los negocios o simplemente gustos personales. </w:t>
       </w:r>
     </w:p>
     <w:p>
@@ -3722,7 +3732,6 @@
         <w:spacing w:after="200" w:line="264" w:lineRule="auto"/>
       </w:pPr>
       <w:r>
-        <w:lastRenderedPageBreak/>
         <w:t xml:space="preserve">Muchas veces el cliente debe solicitar las propuestas gastronómicas por el teléfono y no solo es un proceso tedioso sino que además puede ser poco claro, lo que ocasiona que el cliente quizás termine pidiendo algo que realmente no quiere y termine disconforme, existe un problema de </w:t>
       </w:r>
       <w:r>
@@ -3803,42 +3812,194 @@
       </w:r>
     </w:p>
     <w:p/>
+    <w:p/>
+    <w:p/>
+    <w:p/>
     <w:p>
       <w:pPr>
         <w:pStyle w:val="Ttulo2"/>
       </w:pPr>
       <w:r>
+        <w:lastRenderedPageBreak/>
         <w:t xml:space="preserve">1.7 capacidades centrales </w:t>
       </w:r>
     </w:p>
     <w:p>
+      <w:pPr>
+        <w:rPr>
+          <w:rFonts w:cs="Arial"/>
+          <w:color w:val="333333"/>
+          <w:shd w:val="clear" w:color="auto" w:fill="FFFFFF"/>
+        </w:rPr>
+      </w:pPr>
+      <w:r>
+        <w:rPr>
+          <w:rFonts w:cs="Arial"/>
+          <w:color w:val="333333"/>
+          <w:shd w:val="clear" w:color="auto" w:fill="FFFFFF"/>
+        </w:rPr>
+        <w:t>“Las capacidades son el pegamento que liga distintas actividades comerciales”</w:t>
+      </w:r>
+      <w:r>
+        <w:rPr>
+          <w:rStyle w:val="Refdenotaalpie"/>
+          <w:rFonts w:cs="Arial"/>
+          <w:color w:val="333333"/>
+          <w:shd w:val="clear" w:color="auto" w:fill="FFFFFF"/>
+        </w:rPr>
+        <w:footnoteReference w:id="1"/>
+      </w:r>
+    </w:p>
+    <w:p>
+      <w:pPr>
+        <w:rPr>
+          <w:rFonts w:cs="Arial"/>
+          <w:color w:val="333333"/>
+          <w:shd w:val="clear" w:color="auto" w:fill="FFFFFF"/>
+        </w:rPr>
+      </w:pPr>
+      <w:r>
+        <w:rPr>
+          <w:rFonts w:cs="Arial"/>
+          <w:color w:val="333333"/>
+          <w:shd w:val="clear" w:color="auto" w:fill="FFFFFF"/>
+        </w:rPr>
+        <w:t>Si bien las capacidades centrales son muy dinámicas, dado que con el paso del tiempo las características y requerimientos del negocio y los clientes van cambiando. Hoy en día se puede afirmar que las capacidades principales del e-</w:t>
+      </w:r>
       <w:proofErr w:type="spellStart"/>
-      <w:proofErr w:type="gramStart"/>
-      <w:r>
-        <w:t>asdasd</w:t>
+      <w:r>
+        <w:rPr>
+          <w:rFonts w:cs="Arial"/>
+          <w:color w:val="333333"/>
+          <w:shd w:val="clear" w:color="auto" w:fill="FFFFFF"/>
+        </w:rPr>
+        <w:t>business</w:t>
       </w:r>
       <w:proofErr w:type="spellEnd"/>
-      <w:proofErr w:type="gramEnd"/>
-    </w:p>
-    <w:p>
-      <w:r>
-        <w:t>1.8 propuesta de valor para el cliente (pablo)</w:t>
-      </w:r>
+      <w:r>
+        <w:rPr>
+          <w:rFonts w:cs="Arial"/>
+          <w:color w:val="333333"/>
+          <w:shd w:val="clear" w:color="auto" w:fill="FFFFFF"/>
+        </w:rPr>
+        <w:t xml:space="preserve"> están relacionadas con la gestión de los pedidos y su logística.</w:t>
+      </w:r>
+    </w:p>
+    <w:p>
+      <w:pPr>
+        <w:rPr>
+          <w:rFonts w:cs="Arial"/>
+          <w:color w:val="333333"/>
+          <w:shd w:val="clear" w:color="auto" w:fill="FFFFFF"/>
+        </w:rPr>
+      </w:pPr>
+      <w:r>
+        <w:rPr>
+          <w:rFonts w:cs="Arial"/>
+          <w:color w:val="333333"/>
+          <w:shd w:val="clear" w:color="auto" w:fill="FFFFFF"/>
+        </w:rPr>
+        <w:t>Para ser un poco más específico se trata de gestionar los pedidos desde 3 aristas, las cuales van desde que el Usuario realiza su pedido, disparando el evento principal, tanto al negocio para que comience la elaboración del plato, como a la parte Administrativa para que gestione con la mayor eficiencia posible el retiro del ítem y la entrega al Usuario.</w:t>
+      </w:r>
+    </w:p>
+    <w:p>
+      <w:pPr>
+        <w:rPr>
+          <w:rFonts w:cs="Arial"/>
+          <w:color w:val="333333"/>
+          <w:shd w:val="clear" w:color="auto" w:fill="FFFFFF"/>
+        </w:rPr>
+      </w:pPr>
+    </w:p>
+    <w:p>
+      <w:pPr>
+        <w:rPr>
+          <w:rFonts w:cs="Arial"/>
+          <w:color w:val="333333"/>
+          <w:shd w:val="clear" w:color="auto" w:fill="FFFFFF"/>
+        </w:rPr>
+      </w:pPr>
+    </w:p>
+    <w:p>
+      <w:pPr>
+        <w:rPr>
+          <w:rFonts w:cs="Arial"/>
+          <w:color w:val="333333"/>
+          <w:shd w:val="clear" w:color="auto" w:fill="FFFFFF"/>
+        </w:rPr>
+      </w:pPr>
     </w:p>
     <w:p>
       <w:pPr>
         <w:pStyle w:val="Ttulo2"/>
       </w:pPr>
       <w:r>
+        <w:t xml:space="preserve">1.8 propuesta </w:t>
+      </w:r>
+      <w:r>
+        <w:t xml:space="preserve">de valor para el cliente </w:t>
+      </w:r>
+    </w:p>
+    <w:p>
+      <w:r>
+        <w:t>La propuesta de valor se puede tomar desde dos perspectivas, la primera es la referida al usuario final, el cual realiza sus pedidos mediante el e-</w:t>
+      </w:r>
+      <w:proofErr w:type="spellStart"/>
+      <w:r>
+        <w:t>commerce</w:t>
+      </w:r>
+      <w:proofErr w:type="spellEnd"/>
+      <w:r>
+        <w:t>, y la segunda está relacionada con los negocios adheridos.</w:t>
+      </w:r>
+    </w:p>
+    <w:p>
+      <w:r>
+        <w:t xml:space="preserve">Desde el punto de vista del usuario, se le ofrece diferentes servicios de modo que éste, a la hora de elegir, apueste por </w:t>
+      </w:r>
+      <w:proofErr w:type="spellStart"/>
+      <w:r>
+        <w:t>Pickupmeal</w:t>
+      </w:r>
+      <w:proofErr w:type="spellEnd"/>
+      <w:r>
+        <w:t xml:space="preserve"> en lugar de realizar los pedidos de la manera tradicional. Se puede mencionar por ejemplo, la posibilidad que se le ofrece al usuario de visualizar los negocios de acuerdo a sus preferencias, un conjunto de promociones relacionadas a los pedidos realizados anteriormente, un sistema de puntuación por el cual puede obtener diferentes tipos de beneficios y descuentos, la opción de “</w:t>
+      </w:r>
+      <w:proofErr w:type="spellStart"/>
+      <w:r>
+        <w:t>trackear</w:t>
+      </w:r>
+      <w:proofErr w:type="spellEnd"/>
+      <w:r>
+        <w:t>” el pedido a partir del cual se puede verificar el estado del pedido en cualquier momento, entre otras funcionalidades útiles para el usuario.</w:t>
+      </w:r>
+    </w:p>
+    <w:p>
+      <w:r>
+        <w:lastRenderedPageBreak/>
+        <w:t xml:space="preserve">Desde la perspectiva del negocio, las propuesta que se les ofrece son, por ejemplo, la versatilidad que pueden obtener sus clientes a la hora de realizar los pedidos, una gestión ordenada de los pedidos entrantes, estadísticas a partir de las ventas logradas y por último la posibilidad de </w:t>
+      </w:r>
+      <w:proofErr w:type="spellStart"/>
+      <w:r>
+        <w:t>tercerizar</w:t>
+      </w:r>
+      <w:proofErr w:type="spellEnd"/>
+      <w:r>
+        <w:t xml:space="preserve"> el módulo de entrega de pedidos, de modo que el negocio se libera de esta gestión y obtiene una logística apropiada a sus necesidades y la de sus clientes.</w:t>
+      </w:r>
+    </w:p>
+    <w:p/>
+    <w:p>
+      <w:pPr>
+        <w:pStyle w:val="Ttulo2"/>
+      </w:pPr>
+      <w:r>
         <w:t xml:space="preserve">1.9 valores nucleares de la organizacion </w:t>
       </w:r>
     </w:p>
     <w:p>
       <w:r>
-        <w:t>Los</w:t>
-      </w:r>
-      <w:r>
-        <w:t xml:space="preserve"> valores eje para realizar las actividades:</w:t>
+        <w:t>Los valores eje para realizar las actividades:</w:t>
       </w:r>
     </w:p>
     <w:p>
@@ -3998,41 +4159,41 @@
         <w:pStyle w:val="Ttulo1"/>
       </w:pPr>
       <w:r>
+        <w:t>2 Analisis estrategico</w:t>
+      </w:r>
+    </w:p>
+    <w:p>
+      <w:pPr>
+        <w:pStyle w:val="Ttulo2"/>
+      </w:pPr>
+      <w:r>
+        <w:t>2.1 Analisis de contexto</w:t>
+      </w:r>
+    </w:p>
+    <w:p>
+      <w:pPr>
+        <w:pStyle w:val="Ttulo3"/>
+      </w:pPr>
+      <w:r>
+        <w:t>2.1.1 descripcion del escenario local</w:t>
+      </w:r>
+    </w:p>
+    <w:p>
+      <w:r>
+        <w:t>Según el último censo nacional realizado en el año 2010, explotado en el mapa interactivo online del diario lanacion.com</w:t>
+      </w:r>
+      <w:r>
+        <w:rPr>
+          <w:rStyle w:val="Refdenotaalpie"/>
+        </w:rPr>
+        <w:footnoteReference w:id="2"/>
+      </w:r>
+      <w:r>
+        <w:t xml:space="preserve"> en la ciudad de San Nicolás hay un total de 145.857 personas, de las cuales 94.549 se tienen edades que se encuentran dentro del rango de los 15 y 64 años, un dato importante porque se estipula que es la cantidad de personas potenciales que tienen capacidades para solicitar </w:t>
+      </w:r>
+      <w:r>
         <w:lastRenderedPageBreak/>
-        <w:t>2 Analisis estrategico</w:t>
-      </w:r>
-    </w:p>
-    <w:p>
-      <w:pPr>
-        <w:pStyle w:val="Ttulo2"/>
-      </w:pPr>
-      <w:r>
-        <w:t>2.1 Analisis de contexto</w:t>
-      </w:r>
-    </w:p>
-    <w:p>
-      <w:pPr>
-        <w:pStyle w:val="Ttulo3"/>
-      </w:pPr>
-      <w:r>
-        <w:t>2.1.1 descripcion del escenario local</w:t>
-      </w:r>
-    </w:p>
-    <w:p>
-      <w:r>
-        <w:t>Según el último censo nacional realizado en el año 2010, explotado en el mapa interactivo</w:t>
-      </w:r>
-      <w:r>
-        <w:t xml:space="preserve"> online del diario lanacion.com</w:t>
-      </w:r>
-      <w:r>
-        <w:rPr>
-          <w:rStyle w:val="Refdenotaalpie"/>
-        </w:rPr>
-        <w:footnoteReference w:id="1"/>
-      </w:r>
-      <w:r>
-        <w:t xml:space="preserve"> en la ciudad de San Nicolás hay un total de 145.857 personas, de las cuales 94.549 se tienen edades que se encuentran dentro del rango de los 15 y 64 años, un dato importante porque se estipula que es la cantidad de personas potenciales que tienen capacidades para solicitar un servicio de </w:t>
+        <w:t xml:space="preserve">un servicio de </w:t>
       </w:r>
       <w:proofErr w:type="spellStart"/>
       <w:r>
@@ -4140,7 +4301,6 @@
         <w:pStyle w:val="Ttulo4"/>
       </w:pPr>
       <w:r>
-        <w:lastRenderedPageBreak/>
         <w:t>Encuesta</w:t>
       </w:r>
     </w:p>
@@ -4152,13 +4312,13 @@
         <w:rPr>
           <w:rStyle w:val="Refdenotaalpie"/>
         </w:rPr>
-        <w:footnoteReference w:id="2"/>
+        <w:footnoteReference w:id="3"/>
       </w:r>
       <w:r>
         <w:rPr>
           <w:rStyle w:val="Refdenotaalpie"/>
         </w:rPr>
-        <w:footnoteReference w:id="3"/>
+        <w:footnoteReference w:id="4"/>
       </w:r>
       <w:r>
         <w:t xml:space="preserve"> a 109 personas de manera online por medio de la plataforma Google </w:t>
@@ -4194,6 +4354,7 @@
           <w:szCs w:val="20"/>
           <w:lang w:eastAsia="es-AR"/>
         </w:rPr>
+        <w:lastRenderedPageBreak/>
         <w:drawing>
           <wp:inline distT="0" distB="0" distL="0" distR="0" wp14:anchorId="0529F07A" wp14:editId="34FB273A">
             <wp:extent cx="3286125" cy="1428750"/>
@@ -6156,6 +6317,8 @@
         </w:rPr>
         <w:br w:type="page"/>
       </w:r>
+      <w:bookmarkStart w:id="0" w:name="_GoBack"/>
+      <w:bookmarkEnd w:id="0"/>
     </w:p>
     <w:p>
       <w:pPr>
@@ -7527,15 +7690,7 @@
         <w:pStyle w:val="Ttulo3"/>
       </w:pPr>
       <w:r>
-        <w:t xml:space="preserve">2.1.5 </w:t>
-      </w:r>
-      <w:proofErr w:type="spellStart"/>
-      <w:r>
-        <w:t>descripcion</w:t>
-      </w:r>
-      <w:proofErr w:type="spellEnd"/>
-      <w:r>
-        <w:t xml:space="preserve"> del escenario: escenario meta</w:t>
+        <w:t>2.1.5 descripcion del escenario: escenario meta</w:t>
       </w:r>
     </w:p>
     <w:p/>
@@ -7544,23 +7699,7 @@
         <w:pStyle w:val="Ttulo3"/>
       </w:pPr>
       <w:r>
-        <w:t xml:space="preserve">2.1.6 </w:t>
-      </w:r>
-      <w:proofErr w:type="spellStart"/>
-      <w:r>
-        <w:t>analisis</w:t>
-      </w:r>
-      <w:proofErr w:type="spellEnd"/>
-      <w:r>
-        <w:t xml:space="preserve"> sectorial. </w:t>
-      </w:r>
-      <w:proofErr w:type="spellStart"/>
-      <w:r>
-        <w:t>Definicion</w:t>
-      </w:r>
-      <w:proofErr w:type="spellEnd"/>
-      <w:r>
-        <w:t xml:space="preserve"> de oportunidades y amenazas de negocio.</w:t>
+        <w:t>2.1.6 analisis sectorial. Definicion de oportunidades y amenazas de negocio.</w:t>
       </w:r>
     </w:p>
     <w:p/>
@@ -7569,15 +7708,7 @@
         <w:pStyle w:val="Ttulo1"/>
       </w:pPr>
       <w:r>
-        <w:t xml:space="preserve">3 </w:t>
-      </w:r>
-      <w:proofErr w:type="spellStart"/>
-      <w:r>
-        <w:t>Analisis</w:t>
-      </w:r>
-      <w:proofErr w:type="spellEnd"/>
-      <w:r>
-        <w:t xml:space="preserve"> FODA</w:t>
+        <w:t>3 Analisis FODA</w:t>
       </w:r>
     </w:p>
     <w:p>
@@ -7594,15 +7725,7 @@
         <w:pStyle w:val="Ttulo2"/>
       </w:pPr>
       <w:r>
-        <w:t xml:space="preserve">3.2 </w:t>
-      </w:r>
-      <w:proofErr w:type="spellStart"/>
-      <w:r>
-        <w:t>analisis</w:t>
-      </w:r>
-      <w:proofErr w:type="spellEnd"/>
-      <w:r>
-        <w:t xml:space="preserve"> de las fortalezas, oportunidades, debilidades y amenazas.</w:t>
+        <w:t>3.2 analisis de las fortalezas, oportunidades, debilidades y amenazas.</w:t>
       </w:r>
     </w:p>
     <w:p/>
@@ -7611,20 +7734,7 @@
         <w:pStyle w:val="Ttulo2"/>
       </w:pPr>
       <w:r>
-        <w:t xml:space="preserve">3.3 </w:t>
-      </w:r>
-      <w:proofErr w:type="spellStart"/>
-      <w:r>
-        <w:t>conclusion</w:t>
-      </w:r>
-      <w:proofErr w:type="spellEnd"/>
-      <w:r>
-        <w:t>: atractivo de la indu</w:t>
-      </w:r>
-      <w:bookmarkStart w:id="0" w:name="_GoBack"/>
-      <w:bookmarkEnd w:id="0"/>
-      <w:r>
-        <w:t>stria, fortalezas de negocio.</w:t>
+        <w:t>3.3 conclusion: atractivo de la industria, fortalezas de negocio.</w:t>
       </w:r>
     </w:p>
     <w:sectPr>
@@ -7730,7 +7840,7 @@
                 <w:bCs/>
                 <w:noProof/>
               </w:rPr>
-              <w:t>16</w:t>
+              <w:t>18</w:t>
             </w:r>
             <w:r>
               <w:rPr>
@@ -7778,7 +7888,7 @@
                 <w:bCs/>
                 <w:noProof/>
               </w:rPr>
-              <w:t>17</w:t>
+              <w:t>19</w:t>
             </w:r>
             <w:r>
               <w:rPr>
@@ -7827,6 +7937,218 @@
   </w:footnote>
   <w:footnote w:id="1">
     <w:p>
+      <w:r>
+        <w:rPr>
+          <w:rStyle w:val="Refdenotaalpie"/>
+        </w:rPr>
+        <w:footnoteRef/>
+      </w:r>
+      <w:r>
+        <w:t xml:space="preserve"> </w:t>
+      </w:r>
+      <w:r>
+        <w:rPr>
+          <w:rFonts w:cs="Arial"/>
+          <w:color w:val="333333"/>
+          <w:shd w:val="clear" w:color="auto" w:fill="FFFFFF"/>
+        </w:rPr>
+        <w:t>.</w:t>
+      </w:r>
+      <w:r>
+        <w:rPr>
+          <w:rFonts w:cs="Arial"/>
+          <w:color w:val="333333"/>
+          <w:shd w:val="clear" w:color="auto" w:fill="FFFFFF"/>
+        </w:rPr>
+        <w:t xml:space="preserve"> </w:t>
+      </w:r>
+      <w:r>
+        <w:rPr>
+          <w:rFonts w:cs="Arial"/>
+          <w:color w:val="333333"/>
+          <w:shd w:val="clear" w:color="auto" w:fill="FFFFFF"/>
+        </w:rPr>
+        <w:t>“</w:t>
+      </w:r>
+      <w:proofErr w:type="spellStart"/>
+      <w:r>
+        <w:rPr>
+          <w:rFonts w:cs="Arial"/>
+          <w:color w:val="333333"/>
+          <w:shd w:val="clear" w:color="auto" w:fill="FFFFFF"/>
+        </w:rPr>
+        <w:t>The</w:t>
+      </w:r>
+      <w:proofErr w:type="spellEnd"/>
+      <w:r>
+        <w:rPr>
+          <w:rFonts w:cs="Arial"/>
+          <w:color w:val="333333"/>
+          <w:shd w:val="clear" w:color="auto" w:fill="FFFFFF"/>
+        </w:rPr>
+        <w:t xml:space="preserve"> </w:t>
+      </w:r>
+      <w:proofErr w:type="spellStart"/>
+      <w:r>
+        <w:rPr>
+          <w:rFonts w:cs="Arial"/>
+          <w:color w:val="333333"/>
+          <w:shd w:val="clear" w:color="auto" w:fill="FFFFFF"/>
+        </w:rPr>
+        <w:t>Core</w:t>
+      </w:r>
+      <w:proofErr w:type="spellEnd"/>
+      <w:r>
+        <w:rPr>
+          <w:rFonts w:cs="Arial"/>
+          <w:color w:val="333333"/>
+          <w:shd w:val="clear" w:color="auto" w:fill="FFFFFF"/>
+        </w:rPr>
+        <w:t xml:space="preserve"> </w:t>
+      </w:r>
+      <w:proofErr w:type="spellStart"/>
+      <w:r>
+        <w:rPr>
+          <w:rFonts w:cs="Arial"/>
+          <w:color w:val="333333"/>
+          <w:shd w:val="clear" w:color="auto" w:fill="FFFFFF"/>
+        </w:rPr>
+        <w:t>Competence</w:t>
+      </w:r>
+      <w:proofErr w:type="spellEnd"/>
+      <w:r>
+        <w:rPr>
+          <w:rFonts w:cs="Arial"/>
+          <w:color w:val="333333"/>
+          <w:shd w:val="clear" w:color="auto" w:fill="FFFFFF"/>
+        </w:rPr>
+        <w:t xml:space="preserve"> of </w:t>
+      </w:r>
+      <w:proofErr w:type="spellStart"/>
+      <w:r>
+        <w:rPr>
+          <w:rFonts w:cs="Arial"/>
+          <w:color w:val="333333"/>
+          <w:shd w:val="clear" w:color="auto" w:fill="FFFFFF"/>
+        </w:rPr>
+        <w:t>the</w:t>
+      </w:r>
+      <w:proofErr w:type="spellEnd"/>
+      <w:r>
+        <w:rPr>
+          <w:rFonts w:cs="Arial"/>
+          <w:color w:val="333333"/>
+          <w:shd w:val="clear" w:color="auto" w:fill="FFFFFF"/>
+        </w:rPr>
+        <w:t xml:space="preserve"> </w:t>
+      </w:r>
+      <w:proofErr w:type="spellStart"/>
+      <w:r>
+        <w:rPr>
+          <w:rFonts w:cs="Arial"/>
+          <w:color w:val="333333"/>
+          <w:shd w:val="clear" w:color="auto" w:fill="FFFFFF"/>
+        </w:rPr>
+        <w:t>Corporation</w:t>
+      </w:r>
+      <w:proofErr w:type="spellEnd"/>
+      <w:r>
+        <w:rPr>
+          <w:rFonts w:cs="Arial"/>
+          <w:color w:val="333333"/>
+          <w:shd w:val="clear" w:color="auto" w:fill="FFFFFF"/>
+        </w:rPr>
+        <w:t xml:space="preserve">” </w:t>
+      </w:r>
+      <w:proofErr w:type="spellStart"/>
+      <w:r>
+        <w:rPr>
+          <w:rFonts w:cs="Arial"/>
+          <w:color w:val="333333"/>
+          <w:shd w:val="clear" w:color="auto" w:fill="FFFFFF"/>
+        </w:rPr>
+        <w:t>By</w:t>
+      </w:r>
+      <w:proofErr w:type="spellEnd"/>
+      <w:r>
+        <w:rPr>
+          <w:rStyle w:val="apple-converted-space"/>
+          <w:rFonts w:cs="Arial"/>
+          <w:color w:val="333333"/>
+          <w:shd w:val="clear" w:color="auto" w:fill="FFFFFF"/>
+        </w:rPr>
+        <w:t> </w:t>
+      </w:r>
+      <w:proofErr w:type="spellStart"/>
+      <w:r>
+        <w:rPr>
+          <w:rFonts w:cs="Arial"/>
+          <w:color w:val="333333"/>
+          <w:shd w:val="clear" w:color="auto" w:fill="FFFFFF"/>
+        </w:rPr>
+        <w:t>Prahalad</w:t>
+      </w:r>
+      <w:proofErr w:type="spellEnd"/>
+      <w:r>
+        <w:rPr>
+          <w:rFonts w:cs="Arial"/>
+          <w:color w:val="333333"/>
+          <w:shd w:val="clear" w:color="auto" w:fill="FFFFFF"/>
+        </w:rPr>
+        <w:t xml:space="preserve"> </w:t>
+      </w:r>
+      <w:r>
+        <w:rPr>
+          <w:rFonts w:cs="Arial"/>
+          <w:color w:val="333333"/>
+          <w:shd w:val="clear" w:color="auto" w:fill="FFFFFF"/>
+        </w:rPr>
+        <w:t>and</w:t>
+      </w:r>
+      <w:r>
+        <w:rPr>
+          <w:rFonts w:cs="Arial"/>
+          <w:color w:val="333333"/>
+          <w:shd w:val="clear" w:color="auto" w:fill="FFFFFF"/>
+        </w:rPr>
+        <w:t xml:space="preserve"> </w:t>
+      </w:r>
+      <w:proofErr w:type="spellStart"/>
+      <w:r>
+        <w:rPr>
+          <w:rFonts w:cs="Arial"/>
+          <w:color w:val="333333"/>
+          <w:shd w:val="clear" w:color="auto" w:fill="FFFFFF"/>
+        </w:rPr>
+        <w:t>Hamel</w:t>
+      </w:r>
+      <w:proofErr w:type="spellEnd"/>
+      <w:r>
+        <w:rPr>
+          <w:rFonts w:cs="Arial"/>
+          <w:color w:val="333333"/>
+          <w:shd w:val="clear" w:color="auto" w:fill="FFFFFF"/>
+        </w:rPr>
+        <w:t>.</w:t>
+      </w:r>
+      <w:r>
+        <w:rPr>
+          <w:rStyle w:val="apple-converted-space"/>
+          <w:rFonts w:cs="Arial"/>
+          <w:color w:val="333333"/>
+          <w:shd w:val="clear" w:color="auto" w:fill="FFFFFF"/>
+        </w:rPr>
+        <w:t> </w:t>
+      </w:r>
+    </w:p>
+    <w:p>
+      <w:pPr>
+        <w:pStyle w:val="Textonotapie"/>
+      </w:pPr>
+    </w:p>
+  </w:footnote>
+  <w:footnote w:id="2">
+    <w:p>
       <w:pPr>
         <w:pStyle w:val="Textonotapie"/>
       </w:pPr>
@@ -7858,7 +8180,7 @@
       </w:hyperlink>
     </w:p>
   </w:footnote>
-  <w:footnote w:id="2">
+  <w:footnote w:id="3">
     <w:p>
       <w:pPr>
         <w:pStyle w:val="Textonotapie"/>
@@ -7898,7 +8220,7 @@
       </w:r>
     </w:p>
   </w:footnote>
-  <w:footnote w:id="3">
+  <w:footnote w:id="4">
     <w:p>
       <w:pPr>
         <w:pStyle w:val="Textonotapie"/>
@@ -14821,7 +15143,7 @@
 </file>
 
 <file path=customXml/itemProps2.xml><?xml version="1.0" encoding="utf-8"?>
-<ds:datastoreItem xmlns:ds="http://schemas.openxmlformats.org/officeDocument/2006/customXml" ds:itemID="{66AA55A4-10DA-4C04-8050-2F08D4A14ECD}">
+<ds:datastoreItem xmlns:ds="http://schemas.openxmlformats.org/officeDocument/2006/customXml" ds:itemID="{5DD01B0D-04BB-408D-8C8A-0B9C98220E72}">
   <ds:schemaRefs>
     <ds:schemaRef ds:uri="http://schemas.openxmlformats.org/officeDocument/2006/bibliography"/>
   </ds:schemaRefs>

</xml_diff>

<commit_message>
Avances en los puntos del 1.5 en adelante
</commit_message>
<xml_diff>
--- a/SAP - NEGOCIO/Entrega 02 - 14-05-2015.docx
+++ b/SAP - NEGOCIO/Entrega 02 - 14-05-2015.docx
@@ -3864,52 +3864,50 @@
           <w:color w:val="333333"/>
           <w:shd w:val="clear" w:color="auto" w:fill="FFFFFF"/>
         </w:rPr>
-        <w:t>Si bien las capacidades centrales son muy dinámicas, dado que con el paso del tiempo las características y requerimientos del negocio y los clientes van cambiando. Hoy en día se puede afirmar que las capacidades principales del e-</w:t>
-      </w:r>
-      <w:proofErr w:type="spellStart"/>
+        <w:t>Si bien las capacidades centrales son muy dinámicas, dado que con el paso del tiempo las características y requerimientos del negoci</w:t>
+      </w:r>
       <w:r>
         <w:rPr>
           <w:rFonts w:cs="Arial"/>
           <w:color w:val="333333"/>
           <w:shd w:val="clear" w:color="auto" w:fill="FFFFFF"/>
         </w:rPr>
-        <w:t>business</w:t>
-      </w:r>
-      <w:proofErr w:type="spellEnd"/>
+        <w:t>o y los clientes van cambiando, h</w:t>
+      </w:r>
       <w:r>
         <w:rPr>
           <w:rFonts w:cs="Arial"/>
           <w:color w:val="333333"/>
           <w:shd w:val="clear" w:color="auto" w:fill="FFFFFF"/>
         </w:rPr>
-        <w:t xml:space="preserve"> están relacionadas con la gestión de los pedidos y su logística.</w:t>
-      </w:r>
-    </w:p>
-    <w:p>
-      <w:pPr>
+        <w:t>oy en día se puede afirmar que las capaci</w:t>
+      </w:r>
+      <w:r>
         <w:rPr>
           <w:rFonts w:cs="Arial"/>
           <w:color w:val="333333"/>
           <w:shd w:val="clear" w:color="auto" w:fill="FFFFFF"/>
         </w:rPr>
-      </w:pPr>
-      <w:r>
-        <w:rPr>
-          <w:rFonts w:cs="Arial"/>
+        <w:t xml:space="preserve">dades principales de </w:t>
+      </w:r>
+      <w:r>
+        <w:rPr>
+          <w:rFonts w:cs="Arial"/>
+          <w:b/>
+          <w:i/>
           <w:color w:val="333333"/>
           <w:shd w:val="clear" w:color="auto" w:fill="FFFFFF"/>
         </w:rPr>
-        <w:t>Para ser un poco más específico se trata de gestionar los pedidos desde 3 aristas, las cuales van desde que el Usuario realiza su pedido, disparando el evento principal, tanto al negocio para que comience la elaboración del plato, como a la parte Administrativa para que gestione con la mayor eficiencia posible el retiro del ítem y la entrega al Usuario.</w:t>
-      </w:r>
-    </w:p>
-    <w:p>
-      <w:pPr>
+        <w:t>pickupmeal.com</w:t>
+      </w:r>
+      <w:r>
         <w:rPr>
           <w:rFonts w:cs="Arial"/>
           <w:color w:val="333333"/>
           <w:shd w:val="clear" w:color="auto" w:fill="FFFFFF"/>
         </w:rPr>
-      </w:pPr>
+        <w:t xml:space="preserve"> están relacionadas con la gestión de los pedidos y su logística.</w:t>
+      </w:r>
     </w:p>
     <w:p>
       <w:pPr>
@@ -3919,21 +3917,272 @@
           <w:shd w:val="clear" w:color="auto" w:fill="FFFFFF"/>
         </w:rPr>
       </w:pPr>
-    </w:p>
-    <w:p>
-      <w:pPr>
+      <w:r>
         <w:rPr>
           <w:rFonts w:cs="Arial"/>
           <w:color w:val="333333"/>
           <w:shd w:val="clear" w:color="auto" w:fill="FFFFFF"/>
         </w:rPr>
-      </w:pPr>
+        <w:t xml:space="preserve">Dentro de la sede administrativa de la </w:t>
+      </w:r>
+      <w:r>
+        <w:rPr>
+          <w:rFonts w:cs="Arial"/>
+          <w:i/>
+          <w:color w:val="333333"/>
+          <w:shd w:val="clear" w:color="auto" w:fill="FFFFFF"/>
+        </w:rPr>
+        <w:t>Empresa</w:t>
+      </w:r>
+      <w:r>
+        <w:rPr>
+          <w:rFonts w:cs="Arial"/>
+          <w:color w:val="333333"/>
+          <w:shd w:val="clear" w:color="auto" w:fill="FFFFFF"/>
+        </w:rPr>
+        <w:t>, son cruciales las capacidades relacionadas a un manejo óptimo de los tiempos operacionales, aspecto que puede lograrse mediante un control exhaustivo de los procesos de nego</w:t>
+      </w:r>
+      <w:r>
+        <w:rPr>
+          <w:rFonts w:cs="Arial"/>
+          <w:color w:val="333333"/>
+          <w:shd w:val="clear" w:color="auto" w:fill="FFFFFF"/>
+        </w:rPr>
+        <w:t xml:space="preserve">cio y la duración de los mismos. Es fundamental mantener constantemente la mejor planeación para la logística aplicada a la hora de diagramar rutas de entrega de pedidos para que los tiempos de entrega sean acordes, para evitar un uso excesivo de los vehículos para no tenga un impacto en los gastos de combustible ni en el medio ambiente. Un recurso que sirve mucho para lograr este fin es la capacidad de lograr un </w:t>
+      </w:r>
+      <w:proofErr w:type="spellStart"/>
+      <w:r>
+        <w:rPr>
+          <w:rFonts w:cs="Arial"/>
+          <w:i/>
+          <w:color w:val="333333"/>
+          <w:shd w:val="clear" w:color="auto" w:fill="FFFFFF"/>
+        </w:rPr>
+        <w:t>feedback</w:t>
+      </w:r>
+      <w:proofErr w:type="spellEnd"/>
+      <w:r>
+        <w:rPr>
+          <w:rFonts w:cs="Arial"/>
+          <w:i/>
+          <w:color w:val="333333"/>
+          <w:shd w:val="clear" w:color="auto" w:fill="FFFFFF"/>
+        </w:rPr>
+        <w:t xml:space="preserve"> </w:t>
+      </w:r>
+      <w:r>
+        <w:rPr>
+          <w:rFonts w:cs="Arial"/>
+          <w:color w:val="333333"/>
+          <w:shd w:val="clear" w:color="auto" w:fill="FFFFFF"/>
+        </w:rPr>
+        <w:t>propio arrojado por el e-</w:t>
+      </w:r>
+      <w:proofErr w:type="spellStart"/>
+      <w:r>
+        <w:rPr>
+          <w:rFonts w:cs="Arial"/>
+          <w:color w:val="333333"/>
+          <w:shd w:val="clear" w:color="auto" w:fill="FFFFFF"/>
+        </w:rPr>
+        <w:t>business</w:t>
+      </w:r>
+      <w:proofErr w:type="spellEnd"/>
+      <w:r>
+        <w:rPr>
+          <w:rFonts w:cs="Arial"/>
+          <w:color w:val="333333"/>
+          <w:shd w:val="clear" w:color="auto" w:fill="FFFFFF"/>
+        </w:rPr>
+        <w:t xml:space="preserve"> para interpretar el funcionamiento del mismo en pos de mejorar continuamente.</w:t>
+      </w:r>
+    </w:p>
+    <w:p>
+      <w:pPr>
+        <w:rPr>
+          <w:rFonts w:cs="Arial"/>
+          <w:color w:val="333333"/>
+          <w:shd w:val="clear" w:color="auto" w:fill="FFFFFF"/>
+        </w:rPr>
+      </w:pPr>
+      <w:r>
+        <w:rPr>
+          <w:rFonts w:cs="Arial"/>
+          <w:color w:val="333333"/>
+          <w:shd w:val="clear" w:color="auto" w:fill="FFFFFF"/>
+        </w:rPr>
+        <w:t xml:space="preserve">Por otra parte, es esencial que la relación con el </w:t>
+      </w:r>
+      <w:r>
+        <w:rPr>
+          <w:rFonts w:cs="Arial"/>
+          <w:i/>
+          <w:color w:val="333333"/>
+          <w:shd w:val="clear" w:color="auto" w:fill="FFFFFF"/>
+        </w:rPr>
+        <w:t xml:space="preserve">Negocio </w:t>
+      </w:r>
+      <w:r>
+        <w:rPr>
+          <w:rFonts w:cs="Arial"/>
+          <w:color w:val="333333"/>
+          <w:shd w:val="clear" w:color="auto" w:fill="FFFFFF"/>
+        </w:rPr>
+        <w:t xml:space="preserve">sea lo más íntima posible, que existan canales de comunicación inmediata para la solución de inconvenientes como también para lograr una mejora continua en equipo. </w:t>
+      </w:r>
+      <w:r>
+        <w:rPr>
+          <w:rFonts w:cs="Arial"/>
+          <w:color w:val="333333"/>
+          <w:shd w:val="clear" w:color="auto" w:fill="FFFFFF"/>
+        </w:rPr>
+        <w:t xml:space="preserve">Este vínculo permite que al funcionar en sintonía las partes del </w:t>
+      </w:r>
+      <w:r>
+        <w:rPr>
+          <w:rFonts w:cs="Arial"/>
+          <w:i/>
+          <w:color w:val="333333"/>
+          <w:shd w:val="clear" w:color="auto" w:fill="FFFFFF"/>
+        </w:rPr>
+        <w:t xml:space="preserve">Negocio </w:t>
+      </w:r>
+      <w:r>
+        <w:rPr>
+          <w:rFonts w:cs="Arial"/>
+          <w:color w:val="333333"/>
+          <w:shd w:val="clear" w:color="auto" w:fill="FFFFFF"/>
+        </w:rPr>
+        <w:t xml:space="preserve">y la </w:t>
+      </w:r>
+      <w:r>
+        <w:rPr>
+          <w:rFonts w:cs="Arial"/>
+          <w:i/>
+          <w:color w:val="333333"/>
+          <w:shd w:val="clear" w:color="auto" w:fill="FFFFFF"/>
+        </w:rPr>
+        <w:t>Empresa</w:t>
+      </w:r>
+      <w:r>
+        <w:rPr>
+          <w:rFonts w:cs="Arial"/>
+          <w:color w:val="333333"/>
+          <w:shd w:val="clear" w:color="auto" w:fill="FFFFFF"/>
+        </w:rPr>
+        <w:t xml:space="preserve">, se logra una gran mejoría en la experiencia del </w:t>
+      </w:r>
+      <w:r>
+        <w:rPr>
+          <w:rFonts w:cs="Arial"/>
+          <w:i/>
+          <w:color w:val="333333"/>
+          <w:shd w:val="clear" w:color="auto" w:fill="FFFFFF"/>
+        </w:rPr>
+        <w:t>Usuario</w:t>
+      </w:r>
+      <w:r>
+        <w:rPr>
+          <w:rFonts w:cs="Arial"/>
+          <w:color w:val="333333"/>
+          <w:shd w:val="clear" w:color="auto" w:fill="FFFFFF"/>
+        </w:rPr>
+        <w:t xml:space="preserve">. El </w:t>
+      </w:r>
+      <w:r>
+        <w:rPr>
+          <w:rFonts w:cs="Arial"/>
+          <w:i/>
+          <w:color w:val="333333"/>
+          <w:shd w:val="clear" w:color="auto" w:fill="FFFFFF"/>
+        </w:rPr>
+        <w:t>todo</w:t>
+      </w:r>
+      <w:r>
+        <w:rPr>
+          <w:rFonts w:cs="Arial"/>
+          <w:color w:val="333333"/>
+          <w:shd w:val="clear" w:color="auto" w:fill="FFFFFF"/>
+        </w:rPr>
+        <w:t xml:space="preserve"> se estabiliza y mejora con el paso del tiempo.</w:t>
+      </w:r>
+    </w:p>
+    <w:p>
+      <w:pPr>
+        <w:rPr>
+          <w:rFonts w:cs="Arial"/>
+          <w:color w:val="333333"/>
+          <w:shd w:val="clear" w:color="auto" w:fill="FFFFFF"/>
+        </w:rPr>
+      </w:pPr>
+      <w:r>
+        <w:rPr>
+          <w:rFonts w:cs="Arial"/>
+          <w:color w:val="333333"/>
+          <w:shd w:val="clear" w:color="auto" w:fill="FFFFFF"/>
+        </w:rPr>
+        <w:t xml:space="preserve">Por último, a estas instancias del proyecto, es conveniente poseer una cierta habilidad en la captación de nuevos </w:t>
+      </w:r>
+      <w:r>
+        <w:rPr>
+          <w:rFonts w:cs="Arial"/>
+          <w:i/>
+          <w:color w:val="333333"/>
+          <w:shd w:val="clear" w:color="auto" w:fill="FFFFFF"/>
+        </w:rPr>
+        <w:t xml:space="preserve">Usuarios </w:t>
+      </w:r>
+      <w:r>
+        <w:rPr>
+          <w:rFonts w:cs="Arial"/>
+          <w:color w:val="333333"/>
+          <w:shd w:val="clear" w:color="auto" w:fill="FFFFFF"/>
+        </w:rPr>
+        <w:t xml:space="preserve">y </w:t>
+      </w:r>
+      <w:r>
+        <w:rPr>
+          <w:rFonts w:cs="Arial"/>
+          <w:i/>
+          <w:color w:val="333333"/>
+          <w:shd w:val="clear" w:color="auto" w:fill="FFFFFF"/>
+        </w:rPr>
+        <w:t>Negocios</w:t>
+      </w:r>
+      <w:r>
+        <w:rPr>
+          <w:rFonts w:cs="Arial"/>
+          <w:color w:val="333333"/>
+          <w:shd w:val="clear" w:color="auto" w:fill="FFFFFF"/>
+        </w:rPr>
+        <w:t xml:space="preserve"> para enriquecer la operatoria y generar más ganancias. </w:t>
+      </w:r>
+    </w:p>
+    <w:p>
+      <w:pPr>
+        <w:spacing w:after="200" w:line="264" w:lineRule="auto"/>
+        <w:jc w:val="left"/>
+        <w:rPr>
+          <w:rFonts w:cs="Arial"/>
+          <w:color w:val="333333"/>
+          <w:shd w:val="clear" w:color="auto" w:fill="FFFFFF"/>
+        </w:rPr>
+      </w:pPr>
+      <w:r>
+        <w:rPr>
+          <w:rFonts w:cs="Arial"/>
+          <w:color w:val="333333"/>
+          <w:shd w:val="clear" w:color="auto" w:fill="FFFFFF"/>
+        </w:rPr>
+        <w:br w:type="page"/>
+      </w:r>
     </w:p>
     <w:p>
       <w:pPr>
         <w:pStyle w:val="Ttulo2"/>
       </w:pPr>
       <w:r>
+        <w:lastRenderedPageBreak/>
         <w:t xml:space="preserve">1.8 propuesta </w:t>
       </w:r>
       <w:r>
@@ -3976,7 +4225,6 @@
     </w:p>
     <w:p>
       <w:r>
-        <w:lastRenderedPageBreak/>
         <w:t xml:space="preserve">Desde la perspectiva del negocio, las propuesta que se les ofrece son, por ejemplo, la versatilidad que pueden obtener sus clientes a la hora de realizar los pedidos, una gestión ordenada de los pedidos entrantes, estadísticas a partir de las ventas logradas y por último la posibilidad de </w:t>
       </w:r>
       <w:proofErr w:type="spellStart"/>
@@ -4119,41 +4367,57 @@
       <w:r>
         <w:t xml:space="preserve">1.10 enfoque e iniciativas </w:t>
       </w:r>
+      <w:r>
+        <w:t>estratégicas</w:t>
+      </w:r>
+    </w:p>
+    <w:p/>
+    <w:p>
+      <w:r>
+        <w:lastRenderedPageBreak/>
+        <w:t xml:space="preserve">1.11 </w:t>
+      </w:r>
       <w:proofErr w:type="spellStart"/>
       <w:r>
-        <w:t>estrategicas</w:t>
+        <w:t>areas</w:t>
       </w:r>
       <w:proofErr w:type="spellEnd"/>
       <w:r>
-        <w:t xml:space="preserve"> (yo)</w:t>
-      </w:r>
-    </w:p>
-    <w:p>
-      <w:r>
-        <w:t xml:space="preserve">1.11 </w:t>
+        <w:t xml:space="preserve"> claves de resultados. (</w:t>
+      </w:r>
+      <w:proofErr w:type="gramStart"/>
+      <w:r>
+        <w:t>preguntar</w:t>
+      </w:r>
+      <w:proofErr w:type="gramEnd"/>
+      <w:r>
+        <w:t>)</w:t>
+      </w:r>
+    </w:p>
+    <w:p>
+      <w:r>
+        <w:t>1.12 ingreso al sector, estrategias de inserción</w:t>
+      </w:r>
+    </w:p>
+    <w:p>
+      <w:r>
+        <w:t xml:space="preserve">Competencia, </w:t>
       </w:r>
       <w:proofErr w:type="spellStart"/>
       <w:r>
-        <w:t>areas</w:t>
+        <w:t>porter</w:t>
       </w:r>
       <w:proofErr w:type="spellEnd"/>
       <w:r>
-        <w:t xml:space="preserve"> claves de resultados. (</w:t>
-      </w:r>
-      <w:proofErr w:type="gramStart"/>
-      <w:r>
-        <w:t>preguntar</w:t>
-      </w:r>
-      <w:proofErr w:type="gramEnd"/>
-      <w:r>
-        <w:t>)</w:t>
-      </w:r>
-    </w:p>
-    <w:p>
-      <w:r>
-        <w:t>1.12 ingreso al sector, estrategias de inserción</w:t>
-      </w:r>
-    </w:p>
+        <w:t xml:space="preserve">, </w:t>
+      </w:r>
+      <w:proofErr w:type="spellStart"/>
+      <w:r>
+        <w:t>etc</w:t>
+      </w:r>
+      <w:proofErr w:type="spellEnd"/>
+    </w:p>
+    <w:p/>
     <w:p>
       <w:pPr>
         <w:pStyle w:val="Ttulo1"/>
@@ -4189,11 +4453,7 @@
         <w:footnoteReference w:id="2"/>
       </w:r>
       <w:r>
-        <w:t xml:space="preserve"> en la ciudad de San Nicolás hay un total de 145.857 personas, de las cuales 94.549 se tienen edades que se encuentran dentro del rango de los 15 y 64 años, un dato importante porque se estipula que es la cantidad de personas potenciales que tienen capacidades para solicitar </w:t>
-      </w:r>
-      <w:r>
-        <w:lastRenderedPageBreak/>
-        <w:t xml:space="preserve">un servicio de </w:t>
+        <w:t xml:space="preserve"> en la ciudad de San Nicolás hay un total de 145.857 personas, de las cuales 94.549 se tienen edades que se encuentran dentro del rango de los 15 y 64 años, un dato importante porque se estipula que es la cantidad de personas potenciales que tienen capacidades para solicitar un servicio de </w:t>
       </w:r>
       <w:proofErr w:type="spellStart"/>
       <w:r>
@@ -4246,6 +4506,7 @@
                 <w:noProof/>
                 <w:lang w:eastAsia="es-AR"/>
               </w:rPr>
+              <w:lastRenderedPageBreak/>
               <w:drawing>
                 <wp:inline distT="0" distB="0" distL="0" distR="0" wp14:anchorId="3DBDA6D5" wp14:editId="2FB60176">
                   <wp:extent cx="3019425" cy="2095500"/>
@@ -4354,7 +4615,6 @@
           <w:szCs w:val="20"/>
           <w:lang w:eastAsia="es-AR"/>
         </w:rPr>
-        <w:lastRenderedPageBreak/>
         <w:drawing>
           <wp:inline distT="0" distB="0" distL="0" distR="0" wp14:anchorId="0529F07A" wp14:editId="34FB273A">
             <wp:extent cx="3286125" cy="1428750"/>
@@ -4630,23 +4890,7 @@
                 <w:rFonts w:asciiTheme="minorHAnsi" w:hAnsiTheme="minorHAnsi"/>
                 <w:lang w:val="en-US"/>
               </w:rPr>
-              <w:t xml:space="preserve"> </w:t>
-            </w:r>
-            <w:proofErr w:type="spellStart"/>
-            <w:r>
-              <w:rPr>
-                <w:rFonts w:asciiTheme="minorHAnsi" w:hAnsiTheme="minorHAnsi"/>
-                <w:lang w:val="en-US"/>
-              </w:rPr>
-              <w:t>directa</w:t>
-            </w:r>
-            <w:proofErr w:type="spellEnd"/>
-            <w:r>
-              <w:rPr>
-                <w:rFonts w:asciiTheme="minorHAnsi" w:hAnsiTheme="minorHAnsi"/>
-                <w:lang w:val="en-US"/>
-              </w:rPr>
-              <w:t xml:space="preserve"> en </w:t>
+              <w:t xml:space="preserve"> directa en </w:t>
             </w:r>
             <w:proofErr w:type="spellStart"/>
             <w:r>
@@ -4841,6 +5085,7 @@
           <w:color w:val="0673A5" w:themeColor="text2" w:themeShade="BF"/>
           <w:spacing w:val="10"/>
         </w:rPr>
+        <w:lastRenderedPageBreak/>
         <w:t>De qué lugar obtiene información de la comida a solicitar</w:t>
       </w:r>
       <w:proofErr w:type="gramStart"/>
@@ -4927,20 +5172,6 @@
         </w:drawing>
       </w:r>
     </w:p>
-    <w:p>
-      <w:pPr>
-        <w:shd w:val="clear" w:color="auto" w:fill="FFFFFF"/>
-        <w:spacing w:after="200" w:line="264" w:lineRule="auto"/>
-        <w:jc w:val="center"/>
-        <w:rPr>
-          <w:rFonts w:cs="Arial"/>
-          <w:color w:val="000000"/>
-          <w:sz w:val="20"/>
-          <w:szCs w:val="20"/>
-          <w:lang w:val="en-US"/>
-        </w:rPr>
-      </w:pPr>
-    </w:p>
     <w:tbl>
       <w:tblPr>
         <w:tblStyle w:val="Cuadrculadetablaclara2"/>
@@ -4975,7 +5206,6 @@
                 <w:lang w:val="en-US"/>
               </w:rPr>
             </w:pPr>
-            <w:proofErr w:type="spellStart"/>
             <w:r>
               <w:rPr>
                 <w:rFonts w:asciiTheme="minorHAnsi" w:hAnsiTheme="minorHAnsi"/>
@@ -4984,7 +5214,6 @@
               </w:rPr>
               <w:t>Teléfono</w:t>
             </w:r>
-            <w:proofErr w:type="spellEnd"/>
           </w:p>
         </w:tc>
         <w:tc>
@@ -6317,8 +6546,6 @@
         </w:rPr>
         <w:br w:type="page"/>
       </w:r>
-      <w:bookmarkStart w:id="0" w:name="_GoBack"/>
-      <w:bookmarkEnd w:id="0"/>
     </w:p>
     <w:p>
       <w:pPr>
@@ -7456,7 +7683,7 @@
     </w:p>
     <w:p>
       <w:pPr>
-        <w:pStyle w:val="Ttulo4"/>
+        <w:pStyle w:val="Ttulo5"/>
       </w:pPr>
       <w:r>
         <w:lastRenderedPageBreak/>
@@ -7666,16 +7893,1072 @@
         <w:t>2.1.2 factores economicos</w:t>
       </w:r>
     </w:p>
+    <w:p>
+      <w:pPr>
+        <w:spacing w:before="0" w:after="0"/>
+      </w:pPr>
+      <w:r>
+        <w:rPr>
+          <w:rFonts w:cs="Arial"/>
+        </w:rPr>
+        <w:t>Según el Informe Macroeconómico y de Política Monetaria del BCRA</w:t>
+      </w:r>
+      <w:r>
+        <w:rPr>
+          <w:rStyle w:val="Refdenotaalpie"/>
+          <w:rFonts w:cs="Arial"/>
+        </w:rPr>
+        <w:footnoteReference w:id="5"/>
+      </w:r>
+      <w:r>
+        <w:rPr>
+          <w:rFonts w:cs="Arial"/>
+        </w:rPr>
+        <w:t xml:space="preserve"> </w:t>
+      </w:r>
+      <w:r>
+        <w:rPr>
+          <w:rFonts w:cs="Arial"/>
+        </w:rPr>
+        <w:t xml:space="preserve">de febrero de 2015, </w:t>
+      </w:r>
+      <w:r>
+        <w:t>La actividad económica disminuyó levemente en el tercer trimestre de 2014 (-0,8% interanual</w:t>
+      </w:r>
+      <w:r>
+        <w:br/>
+        <w:t>—</w:t>
+      </w:r>
+      <w:proofErr w:type="spellStart"/>
+      <w:r>
+        <w:t>i.a</w:t>
+      </w:r>
+      <w:proofErr w:type="spellEnd"/>
+      <w:proofErr w:type="gramStart"/>
+      <w:r>
+        <w:t>.—</w:t>
+      </w:r>
+      <w:proofErr w:type="gramEnd"/>
+      <w:r>
+        <w:t>; -0,5% respecto al trimestre anterior, sin estacionalidad), dejando un nivel de Producto</w:t>
+      </w:r>
+      <w:r>
+        <w:br/>
+        <w:t xml:space="preserve">en los primeros nueve meses del año pasado similar al de 2013. Contribuyeron a esta evolución un menor gasto interno y la continua retracción de las ventas al resto del mundo, fundamentalmente a Brasil. El Consumo privado cayó 1,4% </w:t>
+      </w:r>
+      <w:proofErr w:type="spellStart"/>
+      <w:r>
+        <w:t>i.a</w:t>
+      </w:r>
+      <w:proofErr w:type="spellEnd"/>
+      <w:r>
+        <w:t>. y sustrajo 1 punto porcentual a la</w:t>
+      </w:r>
+      <w:r>
+        <w:br/>
+        <w:t xml:space="preserve">variación </w:t>
+      </w:r>
+      <w:proofErr w:type="spellStart"/>
+      <w:r>
+        <w:t>i.a</w:t>
+      </w:r>
+      <w:proofErr w:type="spellEnd"/>
+      <w:r>
+        <w:t xml:space="preserve">. del Producto, al igual que la Formación bruta de capital, que disminuyó 4,7% </w:t>
+      </w:r>
+      <w:proofErr w:type="spellStart"/>
+      <w:r>
+        <w:t>i.a</w:t>
+      </w:r>
+      <w:proofErr w:type="spellEnd"/>
+      <w:r>
+        <w:t>.,</w:t>
+      </w:r>
+      <w:r>
+        <w:br/>
+        <w:t xml:space="preserve">a partir de la merma en el gasto en Equipo durable de producción (-12,3% </w:t>
+      </w:r>
+      <w:proofErr w:type="spellStart"/>
+      <w:r>
+        <w:t>i.a</w:t>
+      </w:r>
+      <w:proofErr w:type="spellEnd"/>
+      <w:r>
+        <w:t>.), en particular</w:t>
+      </w:r>
+      <w:r>
+        <w:br/>
+        <w:t xml:space="preserve">de Material de transporte. El Consumo público moderó su expansión a 1% </w:t>
+      </w:r>
+      <w:proofErr w:type="spellStart"/>
+      <w:r>
+        <w:t>i.a</w:t>
+      </w:r>
+      <w:proofErr w:type="spellEnd"/>
+      <w:r>
+        <w:t xml:space="preserve">. Las Exportaciones de bienes y servicios a precios de 2004 recortaron su caída a 8,4% </w:t>
+      </w:r>
+      <w:proofErr w:type="spellStart"/>
+      <w:r>
+        <w:t>i.a</w:t>
+      </w:r>
+      <w:proofErr w:type="spellEnd"/>
+      <w:r>
+        <w:t>., mientras que las</w:t>
+      </w:r>
+      <w:r>
+        <w:br/>
+        <w:t xml:space="preserve">Importaciones acentuaron la baja a 15,2% </w:t>
+      </w:r>
+      <w:proofErr w:type="spellStart"/>
+      <w:r>
+        <w:t>i.a</w:t>
+      </w:r>
+      <w:proofErr w:type="spellEnd"/>
+      <w:r>
+        <w:t>., resultando en un aporte positivo de las Exportaciones netas al PIB.</w:t>
+      </w:r>
+      <w:r>
+        <w:br/>
+        <w:t xml:space="preserve">Dentro de la oferta, la producción de bienes disminuyó 1,3% </w:t>
+      </w:r>
+      <w:proofErr w:type="spellStart"/>
+      <w:r>
+        <w:t>i.a</w:t>
+      </w:r>
+      <w:proofErr w:type="spellEnd"/>
+      <w:r>
+        <w:t>. en el tercer trimestre, en un</w:t>
+      </w:r>
+      <w:r>
+        <w:br/>
+        <w:t>contexto de crecimiento del sector agropecuario, estabilización de la construcción y caída de la</w:t>
+      </w:r>
+      <w:r>
+        <w:br/>
+        <w:t>industria—en particular del sector automotor—. Los servicios ralentizaron su crecimiento, producto de la reducción en la actividad comercial y el transporte.</w:t>
+      </w:r>
+    </w:p>
+    <w:p>
+      <w:pPr>
+        <w:spacing w:before="0" w:after="0"/>
+        <w:rPr>
+          <w:rFonts w:cs="Arial"/>
+          <w:color w:val="000000"/>
+        </w:rPr>
+      </w:pPr>
+      <w:r>
+        <w:rPr>
+          <w:rFonts w:cs="Arial"/>
+          <w:color w:val="000000"/>
+        </w:rPr>
+        <w:t xml:space="preserve">En tanto, la permanencia de las políticas públicas, que impactarían positivamente sobre la inversión, y la mejora prevista de los ingresos, producto de los incrementos salariales y las políticas de ingreso hacia los sectores de menores recursos, permitirán alentar a la actividad </w:t>
+      </w:r>
+      <w:proofErr w:type="spellStart"/>
+      <w:r>
+        <w:rPr>
+          <w:rFonts w:cs="Arial"/>
+          <w:color w:val="000000"/>
+        </w:rPr>
+        <w:t>econó</w:t>
+      </w:r>
+      <w:proofErr w:type="spellEnd"/>
+      <w:r>
+        <w:rPr>
+          <w:rFonts w:cs="Arial"/>
+          <w:color w:val="000000"/>
+        </w:rPr>
+        <w:t>-</w:t>
+      </w:r>
+      <w:r>
+        <w:rPr>
+          <w:rFonts w:cs="Arial"/>
+          <w:color w:val="000000"/>
+        </w:rPr>
+        <w:br/>
+        <w:t>mica a partir de la mayor dinámica del gasto interno.</w:t>
+      </w:r>
+      <w:r>
+        <w:rPr>
+          <w:rFonts w:cs="Arial"/>
+          <w:color w:val="000000"/>
+        </w:rPr>
+        <w:t xml:space="preserve"> </w:t>
+      </w:r>
+    </w:p>
+    <w:p>
+      <w:pPr>
+        <w:spacing w:before="0" w:after="0"/>
+        <w:rPr>
+          <w:rFonts w:cs="Arial"/>
+          <w:color w:val="000000"/>
+        </w:rPr>
+      </w:pPr>
+      <w:r>
+        <w:rPr>
+          <w:rFonts w:cs="Arial"/>
+          <w:color w:val="000000"/>
+        </w:rPr>
+        <w:t xml:space="preserve">En relación a la </w:t>
+      </w:r>
+      <w:r>
+        <w:rPr>
+          <w:rFonts w:cs="Arial"/>
+          <w:b/>
+          <w:color w:val="000000"/>
+        </w:rPr>
+        <w:t>inversión</w:t>
+      </w:r>
+      <w:r>
+        <w:rPr>
+          <w:rFonts w:cs="Arial"/>
+          <w:color w:val="000000"/>
+        </w:rPr>
+        <w:t>, e</w:t>
+      </w:r>
+      <w:r>
+        <w:rPr>
+          <w:rFonts w:cs="Arial"/>
+          <w:color w:val="000000"/>
+        </w:rPr>
+        <w:t>l Banco Central continuó estimulando la oferta de</w:t>
+      </w:r>
+      <w:r>
+        <w:rPr>
+          <w:rFonts w:cs="Arial"/>
+          <w:color w:val="000000"/>
+        </w:rPr>
+        <w:t xml:space="preserve"> </w:t>
+      </w:r>
+      <w:r>
+        <w:rPr>
+          <w:rFonts w:cs="Arial"/>
+          <w:color w:val="000000"/>
+        </w:rPr>
+        <w:t>crédito, con el fin de vigori</w:t>
+      </w:r>
+      <w:r>
+        <w:rPr>
+          <w:rFonts w:cs="Arial"/>
+          <w:color w:val="000000"/>
+        </w:rPr>
+        <w:t>zar la inversión</w:t>
+      </w:r>
+      <w:r>
+        <w:rPr>
+          <w:rFonts w:cs="Arial"/>
+          <w:color w:val="000000"/>
+        </w:rPr>
+        <w:t>. En particular, permanecieron las políticas</w:t>
+      </w:r>
+      <w:r>
+        <w:rPr>
+          <w:rFonts w:cs="Arial"/>
+          <w:color w:val="000000"/>
+        </w:rPr>
+        <w:t xml:space="preserve"> </w:t>
+      </w:r>
+      <w:r>
+        <w:rPr>
+          <w:rFonts w:cs="Arial"/>
+          <w:color w:val="000000"/>
+        </w:rPr>
+        <w:t>focalizadas en el financiamiento productivo, de largo</w:t>
+      </w:r>
+      <w:r>
+        <w:rPr>
+          <w:rFonts w:cs="Arial"/>
+          <w:color w:val="000000"/>
+        </w:rPr>
+        <w:t xml:space="preserve"> </w:t>
+      </w:r>
+      <w:r>
+        <w:rPr>
+          <w:rFonts w:cs="Arial"/>
+          <w:color w:val="000000"/>
+        </w:rPr>
+        <w:t>plazo y se acentuó la orientación hacia las Micro,</w:t>
+      </w:r>
+      <w:r>
+        <w:rPr>
+          <w:rFonts w:cs="Arial"/>
+          <w:color w:val="000000"/>
+        </w:rPr>
+        <w:t xml:space="preserve"> </w:t>
+      </w:r>
+      <w:r>
+        <w:rPr>
+          <w:rFonts w:cs="Arial"/>
+          <w:color w:val="000000"/>
+        </w:rPr>
+        <w:t>Pequeñas y Medianas Empresas (</w:t>
+      </w:r>
+      <w:proofErr w:type="spellStart"/>
+      <w:r>
+        <w:rPr>
+          <w:rFonts w:cs="Arial"/>
+          <w:color w:val="000000"/>
+        </w:rPr>
+        <w:t>MiPyMEs</w:t>
+      </w:r>
+      <w:proofErr w:type="spellEnd"/>
+      <w:r>
+        <w:rPr>
+          <w:rFonts w:cs="Arial"/>
+          <w:color w:val="000000"/>
+        </w:rPr>
+        <w:t>), a través de la Línea de Crédito a la Inversión Productiva.</w:t>
+      </w:r>
+      <w:r>
+        <w:rPr>
+          <w:rFonts w:cs="Arial"/>
+          <w:color w:val="000000"/>
+        </w:rPr>
+        <w:t xml:space="preserve"> </w:t>
+      </w:r>
+      <w:r>
+        <w:rPr>
+          <w:rFonts w:cs="Arial"/>
+          <w:color w:val="000000"/>
+        </w:rPr>
+        <w:t>A su vez, siguieron operando las disminuciones de</w:t>
+      </w:r>
+      <w:r>
+        <w:rPr>
+          <w:rFonts w:cs="Arial"/>
+          <w:color w:val="000000"/>
+        </w:rPr>
+        <w:t xml:space="preserve"> </w:t>
+      </w:r>
+      <w:r>
+        <w:rPr>
+          <w:rFonts w:cs="Arial"/>
+          <w:color w:val="000000"/>
+        </w:rPr>
+        <w:t xml:space="preserve">exigencia de Efectivo Mínimo y de exigencia de encajes en pesos para las entidades que hayan acordado financiación a </w:t>
+      </w:r>
+      <w:proofErr w:type="spellStart"/>
+      <w:r>
+        <w:rPr>
+          <w:rFonts w:cs="Arial"/>
+          <w:color w:val="000000"/>
+        </w:rPr>
+        <w:t>MiPyMEs</w:t>
+      </w:r>
+      <w:proofErr w:type="spellEnd"/>
+      <w:r>
+        <w:rPr>
+          <w:rFonts w:cs="Arial"/>
+          <w:color w:val="000000"/>
+        </w:rPr>
+        <w:t>. También se mantuvieron los incentivos para dinamizar las transacciones</w:t>
+      </w:r>
+      <w:r>
+        <w:rPr>
+          <w:rFonts w:cs="Arial"/>
+          <w:color w:val="000000"/>
+        </w:rPr>
+        <w:t xml:space="preserve"> </w:t>
+      </w:r>
+      <w:r>
+        <w:rPr>
+          <w:rFonts w:cs="Arial"/>
+          <w:color w:val="000000"/>
+        </w:rPr>
+        <w:t>con los Certificados de Depósito para Inversión</w:t>
+      </w:r>
+      <w:r>
+        <w:rPr>
+          <w:rFonts w:cs="Arial"/>
+          <w:color w:val="000000"/>
+        </w:rPr>
+        <w:t xml:space="preserve"> (CEDIN)</w:t>
+      </w:r>
+      <w:r>
+        <w:rPr>
+          <w:rFonts w:cs="Arial"/>
+          <w:color w:val="000000"/>
+        </w:rPr>
+        <w:t>. En igual sentido, el Gobierno Nacional</w:t>
+      </w:r>
+      <w:r>
+        <w:rPr>
+          <w:rFonts w:cs="Arial"/>
+          <w:color w:val="000000"/>
+        </w:rPr>
+        <w:t xml:space="preserve"> </w:t>
+      </w:r>
+      <w:r>
+        <w:rPr>
+          <w:rFonts w:cs="Arial"/>
+          <w:color w:val="000000"/>
+        </w:rPr>
+        <w:t>dio continuidad al Programa de Crédito Argentino</w:t>
+      </w:r>
+      <w:r>
+        <w:rPr>
+          <w:rFonts w:cs="Arial"/>
+          <w:color w:val="000000"/>
+        </w:rPr>
+        <w:t xml:space="preserve"> </w:t>
+      </w:r>
+      <w:r>
+        <w:rPr>
+          <w:rFonts w:cs="Arial"/>
+          <w:color w:val="000000"/>
+        </w:rPr>
+        <w:t>(PRO.CRE.AR), orientado a la construcción, y al</w:t>
+      </w:r>
+      <w:r>
+        <w:rPr>
+          <w:rFonts w:cs="Arial"/>
+          <w:color w:val="000000"/>
+        </w:rPr>
+        <w:t xml:space="preserve"> </w:t>
+      </w:r>
+      <w:r>
+        <w:rPr>
+          <w:rFonts w:cs="Arial"/>
+          <w:color w:val="000000"/>
+        </w:rPr>
+        <w:t>Fondo para el Desarrollo Económico Argentino</w:t>
+      </w:r>
+      <w:r>
+        <w:rPr>
+          <w:rFonts w:cs="Arial"/>
+          <w:color w:val="000000"/>
+        </w:rPr>
+        <w:t xml:space="preserve"> (FONDEAR)</w:t>
+      </w:r>
+      <w:r>
+        <w:rPr>
+          <w:rFonts w:cs="Arial"/>
+          <w:color w:val="000000"/>
+        </w:rPr>
+        <w:t>, destinado a financiar inversiones en</w:t>
+      </w:r>
+      <w:r>
+        <w:rPr>
+          <w:rFonts w:cs="Arial"/>
+          <w:color w:val="000000"/>
+        </w:rPr>
+        <w:t xml:space="preserve"> </w:t>
+      </w:r>
+      <w:r>
+        <w:rPr>
+          <w:rFonts w:cs="Arial"/>
+          <w:color w:val="000000"/>
+        </w:rPr>
+        <w:t xml:space="preserve">sectores estratégicos para el desarrollo, en </w:t>
+      </w:r>
+      <w:r>
+        <w:rPr>
+          <w:rFonts w:cs="Arial"/>
+          <w:color w:val="000000"/>
+        </w:rPr>
+        <w:lastRenderedPageBreak/>
+        <w:t>actividades con elevado contenido tecnológico y a la generación de valor ag</w:t>
+      </w:r>
+      <w:r>
+        <w:rPr>
+          <w:rFonts w:cs="Arial"/>
+          <w:color w:val="000000"/>
+        </w:rPr>
+        <w:t xml:space="preserve">regado en economías regionales. Estos aspectos pueden resultar muy favorecedores para la </w:t>
+      </w:r>
+      <w:r>
+        <w:rPr>
+          <w:rFonts w:cs="Arial"/>
+          <w:b/>
+          <w:i/>
+          <w:color w:val="000000"/>
+        </w:rPr>
+        <w:t xml:space="preserve">pickupmeal.com </w:t>
+      </w:r>
+      <w:r>
+        <w:rPr>
+          <w:rFonts w:cs="Arial"/>
+          <w:color w:val="000000"/>
+        </w:rPr>
+        <w:t>a la hora de buscar créditos para inversión o individuos o empresas financieras que deseen invertir en el proyecto. Así mismo puede intentarse la búsqueda de financiamiento por medio de alguno de los planes de inversión que ofrece el Gobierno Nacional. Pese a la perspectiva de algunos medios de comunicación específicos que insisten en la idea de que Argentina está en un estado de inestabilidad y precariedad continua, el informe del BCRA es revelador y contundente, es un buen momento para comenzar micro-emprendimientos.</w:t>
+      </w:r>
+    </w:p>
+    <w:p>
+      <w:pPr>
+        <w:spacing w:before="0" w:after="0"/>
+        <w:rPr>
+          <w:rFonts w:cs="Arial"/>
+          <w:color w:val="000000"/>
+        </w:rPr>
+      </w:pPr>
+      <w:r>
+        <w:rPr>
+          <w:rFonts w:cs="Arial"/>
+          <w:color w:val="000000"/>
+        </w:rPr>
+        <w:t xml:space="preserve">Si se analiza el </w:t>
+      </w:r>
+      <w:r>
+        <w:rPr>
+          <w:rFonts w:cs="Arial"/>
+          <w:i/>
+          <w:color w:val="000000"/>
+        </w:rPr>
+        <w:t>consumo</w:t>
+      </w:r>
+      <w:r>
+        <w:rPr>
+          <w:rFonts w:cs="Arial"/>
+          <w:color w:val="000000"/>
+        </w:rPr>
+        <w:t xml:space="preserve">, </w:t>
+      </w:r>
+      <w:r>
+        <w:rPr>
+          <w:rFonts w:cs="Arial"/>
+          <w:color w:val="000000"/>
+        </w:rPr>
+        <w:t>las ventas en supermercados en términos</w:t>
+      </w:r>
+      <w:r>
+        <w:rPr>
+          <w:rFonts w:cs="Arial"/>
+          <w:color w:val="000000"/>
+        </w:rPr>
+        <w:t xml:space="preserve"> </w:t>
+      </w:r>
+      <w:r>
+        <w:rPr>
+          <w:rFonts w:cs="Arial"/>
+          <w:color w:val="000000"/>
+        </w:rPr>
+        <w:t xml:space="preserve">nominales aceleraron su ritmo de suba a 37,9% </w:t>
+      </w:r>
+      <w:proofErr w:type="spellStart"/>
+      <w:r>
+        <w:rPr>
+          <w:rFonts w:cs="Arial"/>
+          <w:color w:val="000000"/>
+        </w:rPr>
+        <w:t>i.a</w:t>
+      </w:r>
+      <w:proofErr w:type="spellEnd"/>
+      <w:r>
+        <w:rPr>
+          <w:rFonts w:cs="Arial"/>
+          <w:color w:val="000000"/>
+        </w:rPr>
+        <w:t>.</w:t>
+      </w:r>
+      <w:r>
+        <w:rPr>
+          <w:rFonts w:cs="Arial"/>
+          <w:color w:val="000000"/>
+        </w:rPr>
+        <w:t xml:space="preserve"> </w:t>
+      </w:r>
+      <w:r>
+        <w:rPr>
+          <w:rFonts w:cs="Arial"/>
+          <w:color w:val="000000"/>
+        </w:rPr>
+        <w:t>en el cuarto trimestre, al igual que las ventas en centros de compras, cuya</w:t>
+      </w:r>
+      <w:r>
+        <w:rPr>
+          <w:rFonts w:cs="Arial"/>
+          <w:color w:val="000000"/>
+        </w:rPr>
+        <w:t xml:space="preserve"> facturación se elevó 35,3% </w:t>
+      </w:r>
+      <w:proofErr w:type="spellStart"/>
+      <w:r>
+        <w:rPr>
+          <w:rFonts w:cs="Arial"/>
+          <w:color w:val="000000"/>
+        </w:rPr>
+        <w:t>i.a</w:t>
+      </w:r>
+      <w:proofErr w:type="spellEnd"/>
+      <w:r>
+        <w:rPr>
+          <w:rFonts w:cs="Arial"/>
+          <w:color w:val="000000"/>
+        </w:rPr>
+        <w:t>. También crecieron con más fuerza</w:t>
+      </w:r>
+      <w:r>
+        <w:rPr>
+          <w:rFonts w:cs="Arial"/>
+          <w:color w:val="000000"/>
+        </w:rPr>
+        <w:t xml:space="preserve"> </w:t>
+      </w:r>
+      <w:r>
+        <w:rPr>
+          <w:rFonts w:cs="Arial"/>
+          <w:color w:val="000000"/>
+        </w:rPr>
+        <w:t xml:space="preserve">las ventas de electrodomésticos, en torno a 45% </w:t>
+      </w:r>
+      <w:proofErr w:type="spellStart"/>
+      <w:r>
+        <w:rPr>
+          <w:rFonts w:cs="Arial"/>
+          <w:color w:val="000000"/>
+        </w:rPr>
+        <w:t>i.a</w:t>
+      </w:r>
+      <w:proofErr w:type="spellEnd"/>
+      <w:r>
+        <w:rPr>
+          <w:rFonts w:cs="Arial"/>
+          <w:color w:val="000000"/>
+        </w:rPr>
+        <w:t>.</w:t>
+      </w:r>
+      <w:r>
+        <w:rPr>
+          <w:rFonts w:cs="Arial"/>
+          <w:color w:val="000000"/>
+        </w:rPr>
+        <w:t xml:space="preserve"> </w:t>
+      </w:r>
+      <w:r>
+        <w:rPr>
+          <w:rFonts w:cs="Arial"/>
+          <w:color w:val="000000"/>
+        </w:rPr>
+        <w:t>nomi</w:t>
+      </w:r>
+      <w:r>
+        <w:rPr>
+          <w:rFonts w:cs="Arial"/>
+          <w:color w:val="000000"/>
+        </w:rPr>
+        <w:t xml:space="preserve">nal en el último cuarto de 2014. Se destacan la venta de computadoras y </w:t>
+      </w:r>
+      <w:proofErr w:type="spellStart"/>
+      <w:r>
+        <w:rPr>
+          <w:rFonts w:cs="Arial"/>
+          <w:color w:val="000000"/>
+        </w:rPr>
+        <w:t>smartphones</w:t>
+      </w:r>
+      <w:proofErr w:type="spellEnd"/>
+      <w:r>
+        <w:rPr>
+          <w:rFonts w:cs="Arial"/>
+          <w:color w:val="000000"/>
+        </w:rPr>
+        <w:t xml:space="preserve">, lo que implicaría una gran base tecnológica para </w:t>
+      </w:r>
+      <w:r>
+        <w:rPr>
+          <w:rFonts w:cs="Arial"/>
+          <w:color w:val="000000"/>
+        </w:rPr>
+        <w:t xml:space="preserve">los </w:t>
+      </w:r>
+      <w:r>
+        <w:rPr>
+          <w:rFonts w:cs="Arial"/>
+          <w:i/>
+          <w:color w:val="000000"/>
+        </w:rPr>
+        <w:t>Usuarios</w:t>
+      </w:r>
+      <w:r>
+        <w:rPr>
+          <w:rFonts w:cs="Arial"/>
+          <w:color w:val="000000"/>
+        </w:rPr>
+        <w:t xml:space="preserve"> que podrían a llegar a utilizar el e-</w:t>
+      </w:r>
+      <w:proofErr w:type="spellStart"/>
+      <w:r>
+        <w:rPr>
+          <w:rFonts w:cs="Arial"/>
+          <w:color w:val="000000"/>
+        </w:rPr>
+        <w:t>commerce</w:t>
+      </w:r>
+      <w:proofErr w:type="spellEnd"/>
+      <w:r>
+        <w:rPr>
+          <w:rFonts w:cs="Arial"/>
+          <w:color w:val="000000"/>
+        </w:rPr>
+        <w:t xml:space="preserve"> de </w:t>
+      </w:r>
+      <w:r>
+        <w:rPr>
+          <w:rFonts w:cs="Arial"/>
+          <w:b/>
+          <w:i/>
+          <w:color w:val="000000"/>
+        </w:rPr>
+        <w:t>pickupmeal.com</w:t>
+      </w:r>
+      <w:r>
+        <w:rPr>
+          <w:rFonts w:cs="Arial"/>
+          <w:i/>
+          <w:color w:val="000000"/>
+        </w:rPr>
+        <w:t>.</w:t>
+      </w:r>
+    </w:p>
+    <w:p>
+      <w:pPr>
+        <w:spacing w:before="0" w:after="0"/>
+        <w:rPr>
+          <w:rFonts w:cs="Arial"/>
+          <w:color w:val="000000"/>
+        </w:rPr>
+      </w:pPr>
+      <w:r>
+        <w:rPr>
+          <w:rFonts w:cs="Arial"/>
+          <w:color w:val="000000"/>
+        </w:rPr>
+        <w:t>En el desempeño del consumo privado influyó la</w:t>
+      </w:r>
+      <w:r>
+        <w:rPr>
+          <w:rFonts w:cs="Arial"/>
+          <w:color w:val="000000"/>
+        </w:rPr>
+        <w:t xml:space="preserve"> </w:t>
+      </w:r>
+      <w:r>
+        <w:rPr>
+          <w:rFonts w:cs="Arial"/>
+          <w:color w:val="000000"/>
+        </w:rPr>
+        <w:t>evolución de los ingresos de las familias, apalancados por las subas de las remuneraciones. De acuerdo</w:t>
+      </w:r>
+      <w:r>
+        <w:rPr>
+          <w:rFonts w:cs="Arial"/>
+          <w:color w:val="000000"/>
+        </w:rPr>
+        <w:t xml:space="preserve"> </w:t>
+      </w:r>
+      <w:r>
+        <w:rPr>
+          <w:rFonts w:cs="Arial"/>
+          <w:color w:val="000000"/>
+        </w:rPr>
+        <w:t>al INDEC, el Índice de Salarios Nivel General creció</w:t>
+      </w:r>
+      <w:r>
+        <w:rPr>
+          <w:rFonts w:cs="Arial"/>
+          <w:color w:val="000000"/>
+        </w:rPr>
+        <w:t xml:space="preserve"> </w:t>
+      </w:r>
+      <w:r>
+        <w:rPr>
+          <w:rFonts w:cs="Arial"/>
+          <w:color w:val="000000"/>
+        </w:rPr>
+        <w:t xml:space="preserve">cerca de 35% </w:t>
+      </w:r>
+      <w:proofErr w:type="spellStart"/>
+      <w:r>
+        <w:rPr>
+          <w:rFonts w:cs="Arial"/>
+          <w:color w:val="000000"/>
+        </w:rPr>
+        <w:t>i.a</w:t>
+      </w:r>
+      <w:proofErr w:type="spellEnd"/>
+      <w:r>
+        <w:rPr>
+          <w:rFonts w:cs="Arial"/>
+          <w:color w:val="000000"/>
+        </w:rPr>
+        <w:t>. entre octubre y diciembre —3 puntos porcentuales por encima del promedio del primer semestre—, producto del im</w:t>
+      </w:r>
+      <w:r>
+        <w:rPr>
+          <w:rFonts w:cs="Arial"/>
+          <w:color w:val="000000"/>
+        </w:rPr>
+        <w:t>pacto de las mejoras salariales</w:t>
+      </w:r>
+      <w:r>
+        <w:rPr>
+          <w:rFonts w:cs="Arial"/>
+          <w:color w:val="000000"/>
+        </w:rPr>
+        <w:t>. También habría impactado en igual sentido sobre los recursos de los hogares, la continuidad de las políticas de ingresos destinadas a los sectores más vulnerables y la implementación de medidas orientadas a instaurar condiciones crediticias más favorables para las familias.</w:t>
+      </w:r>
+      <w:r>
+        <w:rPr>
+          <w:rFonts w:cs="Arial"/>
+          <w:color w:val="000000"/>
+        </w:rPr>
+        <w:t xml:space="preserve"> </w:t>
+      </w:r>
+    </w:p>
+    <w:p>
+      <w:pPr>
+        <w:spacing w:before="0" w:after="0"/>
+        <w:rPr>
+          <w:rFonts w:cs="Arial"/>
+          <w:color w:val="000000"/>
+        </w:rPr>
+      </w:pPr>
+      <w:r>
+        <w:rPr>
+          <w:rFonts w:cs="Arial"/>
+          <w:color w:val="000000"/>
+        </w:rPr>
+        <w:t xml:space="preserve">Ante esta previsión del consumo, puede anticiparse y verse día a día cómo </w:t>
+      </w:r>
+      <w:proofErr w:type="gramStart"/>
+      <w:r>
+        <w:rPr>
+          <w:rFonts w:cs="Arial"/>
+          <w:color w:val="000000"/>
+        </w:rPr>
+        <w:t>ha</w:t>
+      </w:r>
+      <w:proofErr w:type="gramEnd"/>
+      <w:r>
+        <w:rPr>
+          <w:rFonts w:cs="Arial"/>
+          <w:color w:val="000000"/>
+        </w:rPr>
+        <w:t xml:space="preserve"> evolucionado los servicios para las familias, ya sea desde líneas móviles de celular, servicio de canal de tv y de internet, etc. Dentro de estos servicios se incluye el </w:t>
+      </w:r>
+      <w:proofErr w:type="spellStart"/>
+      <w:r>
+        <w:rPr>
+          <w:rFonts w:cs="Arial"/>
+          <w:color w:val="000000"/>
+        </w:rPr>
+        <w:t>delivery</w:t>
+      </w:r>
+      <w:proofErr w:type="spellEnd"/>
+      <w:r>
+        <w:rPr>
+          <w:rFonts w:cs="Arial"/>
+          <w:color w:val="000000"/>
+        </w:rPr>
+        <w:t xml:space="preserve"> de locales de comida hacia las familias que buscan mayor comodidad y más tiempo de descanso. </w:t>
+      </w:r>
+    </w:p>
+    <w:p>
+      <w:pPr>
+        <w:rPr>
+          <w:rFonts w:cs="Arial"/>
+          <w:color w:val="000000"/>
+        </w:rPr>
+      </w:pPr>
+    </w:p>
     <w:p/>
     <w:p>
       <w:pPr>
+        <w:spacing w:after="200" w:line="264" w:lineRule="auto"/>
+        <w:jc w:val="left"/>
+        <w:rPr>
+          <w:rFonts w:eastAsiaTheme="majorEastAsia" w:cstheme="majorBidi"/>
+          <w:b/>
+          <w:caps/>
+          <w:color w:val="C00000"/>
+          <w:spacing w:val="15"/>
+        </w:rPr>
+      </w:pPr>
+      <w:r>
+        <w:br w:type="page"/>
+      </w:r>
+    </w:p>
+    <w:p>
+      <w:pPr>
         <w:pStyle w:val="Ttulo3"/>
       </w:pPr>
       <w:r>
+        <w:lastRenderedPageBreak/>
         <w:t>2.1.3 factores politicos</w:t>
       </w:r>
     </w:p>
-    <w:p/>
+    <w:p>
+      <w:r>
+        <w:t xml:space="preserve">En cuanto a la normativa legal Argentina, se deben cumplimentar de manera exacta todos los puntos establecidos en la </w:t>
+      </w:r>
+      <w:r>
+        <w:t>Ley 25.506</w:t>
+      </w:r>
+      <w:r>
+        <w:rPr>
+          <w:rStyle w:val="Refdenotaalpie"/>
+        </w:rPr>
+        <w:footnoteReference w:id="6"/>
+      </w:r>
+      <w:r>
+        <w:t>. Se destacan los siguientes artículos:</w:t>
+      </w:r>
+    </w:p>
+    <w:p>
+      <w:proofErr w:type="gramStart"/>
+      <w:r>
+        <w:rPr>
+          <w:b/>
+        </w:rPr>
+        <w:t>ARTICULO</w:t>
+      </w:r>
+      <w:proofErr w:type="gramEnd"/>
+      <w:r>
+        <w:rPr>
+          <w:b/>
+        </w:rPr>
+        <w:t xml:space="preserve"> 2º</w:t>
+      </w:r>
+      <w:r>
+        <w:t xml:space="preserve"> — Firma Digital. Se entiende por firma digital al resultado de aplicar a un documento digital un procedimiento matemático que requiere información de exclusivo conocimiento del firmante, encontrándose ésta bajo su absoluto control. La firma digital debe ser susceptible de verificación por terceras partes, tal que dicha verificación simultáneamente permita identificar al firmante y detectar cualquier alteración del documento digital posterior a su firma.</w:t>
+      </w:r>
+    </w:p>
+    <w:p>
+      <w:r>
+        <w:t>Los procedimientos de firma y verificación a ser utilizados para tales fines serán los determinados por la Autoridad de Aplicación en consonancia con estándares tecnológicos internacionales vigentes.</w:t>
+      </w:r>
+    </w:p>
+    <w:p>
+      <w:r>
+        <w:rPr>
+          <w:b/>
+        </w:rPr>
+        <w:t>ARTICULO 21</w:t>
+      </w:r>
+      <w:r>
+        <w:t>. — Obligaciones. Son obligaciones del certificador licenciado:</w:t>
+      </w:r>
+    </w:p>
+    <w:p>
+      <w:r>
+        <w:t>a) Informar a quien solicita un certificado con carácter previo a su emisión y utilizando un medio de comunicación las condiciones precisas de utilización del certificado digital, sus características y efectos, la existencia de un sistema de licenciamiento y los procedimientos, forma que garantiza su posible responsabilidad patrimonial y los efectos de la revocación de su propio certificado digital y de la licencia que le otorga el ente licenciante. Esa información deberá estar libremente accesible en lenguaje fácilmente comprensible. La parte pertinente de dicha información estará también disponible para terceros;</w:t>
+      </w:r>
+    </w:p>
+    <w:p>
+      <w:r>
+        <w:t>b) Abstenerse de generar, exigir, o por cualquier otro medio tomar conocimiento o acceder bajo ninguna circunstancia, a los datos de creación de firma digital de los titulares de certificados digitales por él emitidos;</w:t>
+      </w:r>
+    </w:p>
+    <w:p>
+      <w:r>
+        <w:t>c) Mantener el control exclusivo de sus propios datos de creación de firma digital e impedir su divulgación;</w:t>
+      </w:r>
+    </w:p>
+    <w:p>
+      <w:r>
+        <w:t>d) Operar utilizando un sistema técnicamente confiable de acuerdo con lo que determine la autoridad de aplicación;</w:t>
+      </w:r>
+    </w:p>
+    <w:p>
+      <w:r>
+        <w:t>e) Notificar al solicitante las medidas que está obligado a adoptar para crear firmas digitales seguras y para su verificación confiable, y las obligaciones que asume por el solo hecho de ser titular de un certificado digital;</w:t>
+      </w:r>
+    </w:p>
+    <w:p>
+      <w:r>
+        <w:lastRenderedPageBreak/>
+        <w:t>f) Recabar únicamente aquellos datos personales del titular del certificado digital que sean necesarios para su emisión, quedando el solicitante en libertad de proveer información adicional;</w:t>
+      </w:r>
+    </w:p>
+    <w:p>
+      <w:r>
+        <w:t>g) Mantener la confidencialidad de toda información que no figure en el certificado digital;</w:t>
+      </w:r>
+    </w:p>
+    <w:p>
+      <w:r>
+        <w:t>h) Poner a disposición del solicitante de un certificado digital toda la información relativa a su tramitación;</w:t>
+      </w:r>
+    </w:p>
+    <w:p>
+      <w:r>
+        <w:t xml:space="preserve">i) Mantener la documentación </w:t>
+      </w:r>
+      <w:proofErr w:type="spellStart"/>
+      <w:r>
+        <w:t>respaldatoria</w:t>
+      </w:r>
+      <w:proofErr w:type="spellEnd"/>
+      <w:r>
+        <w:t xml:space="preserve"> de los certificados digitales emitidos, por diez (10) años a partir de su fecha de vencimiento o revocación;</w:t>
+      </w:r>
+    </w:p>
+    <w:p>
+      <w:r>
+        <w:t>j) Incorporar en su política de certificación los efectos de la revocación de su propio certificado digital y/o de la licencia que le otorgara la autoridad de aplicación;</w:t>
+      </w:r>
+    </w:p>
+    <w:p>
+      <w:r>
+        <w:t>k) Publicar en Internet o en la red de acceso público de transmisión o difusión de datos que la sustituya en el futuro, en forma permanente e ininterrumpida, la lista de certificados digitales revocados, las políticas de certificación, la información relevante de los informes de la última auditoría de que hubiera sido objeto, su manual de procedimientos y toda información que determine la autoridad de aplicación;</w:t>
+      </w:r>
+    </w:p>
+    <w:p>
+      <w:r>
+        <w:t>l) Publicar en el Boletín Oficial aquellos datos que la autoridad de aplicación determine;</w:t>
+      </w:r>
+    </w:p>
+    <w:p>
+      <w:r>
+        <w:t>m) Registrar las presentaciones que le sean formuladas, así como el trámite conferido a cada una de ellas;</w:t>
+      </w:r>
+    </w:p>
+    <w:p>
+      <w:r>
+        <w:t>n) Informar en las políticas de certificación si los certificados digitales por él emitidos requieren la verificación de la identidad del titular;</w:t>
+      </w:r>
+    </w:p>
+    <w:p>
+      <w:r>
+        <w:t>o) Verificar, de acuerdo con lo dispuesto en su manual de procedimientos, toda otra información que deba ser objeto de verificación, la que debe figurar en las políticas de certificación y en los certificados digitales;</w:t>
+      </w:r>
+    </w:p>
+    <w:p>
+      <w:r>
+        <w:t>p) Solicitar inmediatamente al ente licenciante la revocación de su certificado, o informarle la revocación del mismo, cuando existieren indicios de que los datos de creación de firma digital que utiliza hubiesen sido comprometidos o cuando el uso de los procedimientos de aplicación de los datos de verificación de firma digital en él contenidos hayan dejado de ser seguros;</w:t>
+      </w:r>
+    </w:p>
+    <w:p>
+      <w:r>
+        <w:t>q) Informar inmediatamente al ente licenciante sobre cualquier cambio en los datos relativos a su licencia;</w:t>
+      </w:r>
+    </w:p>
+    <w:p>
+      <w:r>
+        <w:lastRenderedPageBreak/>
+        <w:t>r) Permitir el ingreso de los funcionarios autorizados de la autoridad de aplicación, del ente licenciante o de los auditores a su local operativo, poner a su disposición toda la información necesaria y proveer la asistencia del caso;</w:t>
+      </w:r>
+    </w:p>
+    <w:p>
+      <w:r>
+        <w:t>s) Emplear personal idóneo que tenga los conocimientos específicos, la experiencia necesaria para proveer los servicios ofrecidos y en particular, competencia en materia de gestión, conocimientos técnicos en el ámbito de la firma digital y experiencia adecuada en los procedimientos de seguridad pertinentes;</w:t>
+      </w:r>
+    </w:p>
+    <w:p>
+      <w:r>
+        <w:t>t) Someter a aprobación del ente licenciante el manual de procedimientos, el plan de seguridad y el de cese de actividades, así como el detalle de los componentes técnicos a utilizar;</w:t>
+      </w:r>
+    </w:p>
+    <w:p>
+      <w:r>
+        <w:t>u) Constituir domicilio legal en la República Argentina;</w:t>
+      </w:r>
+    </w:p>
+    <w:p>
+      <w:r>
+        <w:t>v) Disponer de recursos humanos y tecnológicos suficientes para operar de acuerdo a las exigencias establecidas en la presente ley y su reglamentación;</w:t>
+      </w:r>
+    </w:p>
     <w:p>
       <w:pPr>
         <w:pStyle w:val="Ttulo3"/>
@@ -7684,7 +8967,10 @@
         <w:t>2.1.4 factores tecnologicos</w:t>
       </w:r>
     </w:p>
-    <w:p/>
+    <w:p>
+      <w:bookmarkStart w:id="0" w:name="_GoBack"/>
+      <w:bookmarkEnd w:id="0"/>
+    </w:p>
     <w:p>
       <w:pPr>
         <w:pStyle w:val="Ttulo3"/>
@@ -7840,7 +9126,7 @@
                 <w:bCs/>
                 <w:noProof/>
               </w:rPr>
-              <w:t>18</w:t>
+              <w:t>23</w:t>
             </w:r>
             <w:r>
               <w:rPr>
@@ -7888,7 +9174,7 @@
                 <w:bCs/>
                 <w:noProof/>
               </w:rPr>
-              <w:t>19</w:t>
+              <w:t>25</w:t>
             </w:r>
             <w:r>
               <w:rPr>
@@ -8095,23 +9381,7 @@
           <w:color w:val="333333"/>
           <w:shd w:val="clear" w:color="auto" w:fill="FFFFFF"/>
         </w:rPr>
-        <w:t xml:space="preserve"> </w:t>
-      </w:r>
-      <w:r>
-        <w:rPr>
-          <w:rFonts w:cs="Arial"/>
-          <w:color w:val="333333"/>
-          <w:shd w:val="clear" w:color="auto" w:fill="FFFFFF"/>
-        </w:rPr>
-        <w:t>and</w:t>
-      </w:r>
-      <w:r>
-        <w:rPr>
-          <w:rFonts w:cs="Arial"/>
-          <w:color w:val="333333"/>
-          <w:shd w:val="clear" w:color="auto" w:fill="FFFFFF"/>
-        </w:rPr>
-        <w:t xml:space="preserve"> </w:t>
+        <w:t xml:space="preserve"> and </w:t>
       </w:r>
       <w:proofErr w:type="spellStart"/>
       <w:r>
@@ -8257,6 +9527,80 @@
           <w:i/>
         </w:rPr>
         <w:t xml:space="preserve"> </w:t>
+      </w:r>
+    </w:p>
+  </w:footnote>
+  <w:footnote w:id="5">
+    <w:p>
+      <w:pPr>
+        <w:pStyle w:val="Textonotapie"/>
+      </w:pPr>
+      <w:r>
+        <w:rPr>
+          <w:rStyle w:val="Refdenotaalpie"/>
+        </w:rPr>
+        <w:footnoteRef/>
+      </w:r>
+      <w:r>
+        <w:t xml:space="preserve"> </w:t>
+      </w:r>
+      <w:hyperlink r:id="rId4" w:history="1">
+        <w:r>
+          <w:rPr>
+            <w:rStyle w:val="Hipervnculo"/>
+          </w:rPr>
+          <w:t>http://www.bcra.gov.ar/</w:t>
+        </w:r>
+      </w:hyperlink>
+      <w:r>
+        <w:t xml:space="preserve"> sección Informes.</w:t>
+      </w:r>
+    </w:p>
+  </w:footnote>
+  <w:footnote w:id="6">
+    <w:p>
+      <w:pPr>
+        <w:pStyle w:val="Textonotapie"/>
+      </w:pPr>
+      <w:r>
+        <w:rPr>
+          <w:rStyle w:val="Refdenotaalpie"/>
+        </w:rPr>
+        <w:footnoteRef/>
+      </w:r>
+      <w:r>
+        <w:t xml:space="preserve"> </w:t>
+      </w:r>
+      <w:r>
+        <w:rPr>
+          <w:rFonts w:cs="Arial"/>
+          <w:color w:val="150A0F"/>
+          <w:shd w:val="clear" w:color="auto" w:fill="FFFFFF"/>
+        </w:rPr>
+        <w:t>Información Legislativa, Ministerio de Economía y Producción de Argentina</w:t>
+      </w:r>
+      <w:r>
+        <w:rPr>
+          <w:rStyle w:val="apple-converted-space"/>
+          <w:rFonts w:cs="Arial"/>
+          <w:color w:val="150A0F"/>
+          <w:shd w:val="clear" w:color="auto" w:fill="FFFFFF"/>
+        </w:rPr>
+        <w:t>:</w:t>
+      </w:r>
+      <w:r>
+        <w:t xml:space="preserve"> </w:t>
+      </w:r>
+      <w:hyperlink r:id="rId5" w:history="1">
+        <w:r>
+          <w:rPr>
+            <w:rStyle w:val="Hipervnculo"/>
+          </w:rPr>
+          <w:t>http://goo.gl/ALOcFD</w:t>
+        </w:r>
+      </w:hyperlink>
+      <w:r>
+        <w:t xml:space="preserve">  </w:t>
       </w:r>
     </w:p>
   </w:footnote>
@@ -12392,7 +13736,6 @@
   <w:style w:type="character" w:default="1" w:styleId="Fuentedeprrafopredeter">
     <w:name w:val="Default Paragraph Font"/>
     <w:uiPriority w:val="1"/>
-    <w:semiHidden/>
     <w:unhideWhenUsed/>
   </w:style>
   <w:style w:type="table" w:default="1" w:styleId="Tablanormal">
@@ -15143,7 +16486,7 @@
 </file>
 
 <file path=customXml/itemProps2.xml><?xml version="1.0" encoding="utf-8"?>
-<ds:datastoreItem xmlns:ds="http://schemas.openxmlformats.org/officeDocument/2006/customXml" ds:itemID="{5DD01B0D-04BB-408D-8C8A-0B9C98220E72}">
+<ds:datastoreItem xmlns:ds="http://schemas.openxmlformats.org/officeDocument/2006/customXml" ds:itemID="{121C81EE-0900-4F08-B94F-5A03C9604432}">
   <ds:schemaRefs>
     <ds:schemaRef ds:uri="http://schemas.openxmlformats.org/officeDocument/2006/bibliography"/>
   </ds:schemaRefs>

</xml_diff>

<commit_message>
Agregue el propósito estratégico y las Áreas claves de resultado
</commit_message>
<xml_diff>
--- a/SAP - NEGOCIO/Entrega 02 - 14-05-2015.docx
+++ b/SAP - NEGOCIO/Entrega 02 - 14-05-2015.docx
@@ -3643,13 +3643,112 @@
       </w:r>
     </w:p>
     <w:p>
+      <w:pPr>
+        <w:pStyle w:val="Prrafodelista"/>
+        <w:numPr>
+          <w:ilvl w:val="0"/>
+          <w:numId w:val="26"/>
+        </w:numPr>
+        <w:spacing w:before="0" w:after="160" w:line="259" w:lineRule="auto"/>
+        <w:jc w:val="left"/>
+        <w:rPr>
+          <w:u w:val="single"/>
+        </w:rPr>
+      </w:pPr>
+      <w:r>
+        <w:t xml:space="preserve">Obtener un pool de negocios adheridos: Se busca conseguir esta característica a partir de una serie de servicios diferenciados que se le propone al </w:t>
+      </w:r>
+      <w:r>
+        <w:rPr>
+          <w:i/>
+        </w:rPr>
+        <w:t>Negocio</w:t>
+      </w:r>
+      <w:r>
+        <w:t xml:space="preserve"> con los cuales tratan de mejorar los procesos tanto a la hora de gestionar los pedidos y las entregas de los mismos como también la eficiencia con el que estos puntos se realizan.</w:t>
+      </w:r>
+    </w:p>
+    <w:p>
+      <w:pPr>
+        <w:pStyle w:val="Prrafodelista"/>
+        <w:numPr>
+          <w:ilvl w:val="0"/>
+          <w:numId w:val="26"/>
+        </w:numPr>
+        <w:spacing w:before="0" w:after="160" w:line="259" w:lineRule="auto"/>
+        <w:jc w:val="left"/>
+        <w:rPr>
+          <w:u w:val="single"/>
+        </w:rPr>
+      </w:pPr>
+      <w:r>
+        <w:t xml:space="preserve"> Obtener una masa crítica de </w:t>
+      </w:r>
+      <w:r>
+        <w:rPr>
+          <w:i/>
+        </w:rPr>
+        <w:t>Usuarios</w:t>
+      </w:r>
+      <w:r>
+        <w:t>: Se busca lograr este objetivo mediante la promoción del e-</w:t>
+      </w:r>
       <w:proofErr w:type="spellStart"/>
-      <w:proofErr w:type="gramStart"/>
-      <w:r>
-        <w:t>asdasd</w:t>
+      <w:r>
+        <w:t>commerce</w:t>
       </w:r>
       <w:proofErr w:type="spellEnd"/>
-      <w:proofErr w:type="gramEnd"/>
+      <w:r>
+        <w:t xml:space="preserve">, utilizando diferentes estrategias como: promociones, campañas publicitarias, ya sea en medios distintos medios de comunicación como en la vía pública, mediante el uso de </w:t>
+      </w:r>
+      <w:proofErr w:type="spellStart"/>
+      <w:r>
+        <w:t>merchandising</w:t>
+      </w:r>
+      <w:proofErr w:type="spellEnd"/>
+      <w:r>
+        <w:t xml:space="preserve"> (calcomanías, lapiceras, tazas) y demás ofertas que atraigan la atención de los usuarios. </w:t>
+      </w:r>
+    </w:p>
+    <w:p>
+      <w:pPr>
+        <w:pStyle w:val="Prrafodelista"/>
+        <w:numPr>
+          <w:ilvl w:val="0"/>
+          <w:numId w:val="26"/>
+        </w:numPr>
+        <w:spacing w:before="0" w:after="160" w:line="259" w:lineRule="auto"/>
+        <w:jc w:val="left"/>
+        <w:rPr>
+          <w:u w:val="single"/>
+        </w:rPr>
+      </w:pPr>
+      <w:r>
+        <w:t>Maximizar la performance de entrega: Éste propósito aparece como un ápice del e-</w:t>
+      </w:r>
+      <w:proofErr w:type="spellStart"/>
+      <w:r>
+        <w:t>business</w:t>
+      </w:r>
+      <w:proofErr w:type="spellEnd"/>
+      <w:r>
+        <w:t xml:space="preserve">, por el cual se trata de reducir los tiempos de entrega al máximo a partir de la  constante comunicación con el </w:t>
+      </w:r>
+      <w:r>
+        <w:rPr>
+          <w:i/>
+        </w:rPr>
+        <w:t>Negocio</w:t>
+      </w:r>
+      <w:r>
+        <w:t xml:space="preserve"> y gestión estratégica de los pedidos entrantes por parte de la </w:t>
+      </w:r>
+      <w:r>
+        <w:rPr>
+          <w:i/>
+        </w:rPr>
+        <w:t>Administración.</w:t>
+      </w:r>
     </w:p>
     <w:p>
       <w:pPr>
@@ -4373,27 +4472,179 @@
     </w:p>
     <w:p/>
     <w:p>
+      <w:pPr>
+        <w:pStyle w:val="Ttulo2"/>
+      </w:pPr>
       <w:r>
         <w:lastRenderedPageBreak/>
-        <w:t xml:space="preserve">1.11 </w:t>
+        <w:t>1.</w:t>
+      </w:r>
+      <w:r>
+        <w:t>11 areas claves de resultados</w:t>
+      </w:r>
+    </w:p>
+    <w:p>
+      <w:r>
+        <w:t>Se reconoce como área de resultado clave a los ámbitos de acción de las empresas de los cuales se necesita alcanzar los mejores resultados para lograr el éxito</w:t>
+      </w:r>
+      <w:bookmarkStart w:id="0" w:name="_GoBack"/>
+      <w:bookmarkEnd w:id="0"/>
+      <w:r>
+        <w:t>, estos sectores fijan prioridades sobre donde se deben enfocar los esfuerzos de e-</w:t>
       </w:r>
       <w:proofErr w:type="spellStart"/>
       <w:r>
-        <w:t>areas</w:t>
+        <w:t>business</w:t>
       </w:r>
       <w:proofErr w:type="spellEnd"/>
       <w:r>
-        <w:t xml:space="preserve"> claves de resultados. (</w:t>
-      </w:r>
-      <w:proofErr w:type="gramStart"/>
-      <w:r>
-        <w:t>preguntar</w:t>
-      </w:r>
-      <w:proofErr w:type="gramEnd"/>
-      <w:r>
-        <w:t>)</w:t>
-      </w:r>
-    </w:p>
+        <w:t>, si se actúa bien en este aspecto, se puede garantizar el éxito. Por otro lado estas áreas en sí mismas no son objetivos, pero posibilitan orientarse en el camino correcto para obtener los mejores resultados.</w:t>
+      </w:r>
+    </w:p>
+    <w:p>
+      <w:r>
+        <w:t xml:space="preserve"> A partir de las definiciones tomadas sobre las áreas claves de resultado según </w:t>
+      </w:r>
+      <w:r>
+        <w:t>Peter Drucker</w:t>
+      </w:r>
+      <w:r>
+        <w:t xml:space="preserve"> se puede identificar, como primer paso, las ARC, luego se determina el indicador que se utilizará como “criterio de medida” y por último se define un objetivo que debe alcanzarse, el cual no se incluye.</w:t>
+      </w:r>
+    </w:p>
+    <w:p>
+      <w:pPr>
+        <w:pStyle w:val="Prrafodelista"/>
+        <w:numPr>
+          <w:ilvl w:val="0"/>
+          <w:numId w:val="28"/>
+        </w:numPr>
+        <w:spacing w:before="0" w:after="160" w:line="259" w:lineRule="auto"/>
+        <w:jc w:val="left"/>
+      </w:pPr>
+      <w:r>
+        <w:t xml:space="preserve">Ventas: Pertenecen a esta área clave la cantidad de pedidos efectivos que realizan los </w:t>
+      </w:r>
+      <w:r>
+        <w:rPr>
+          <w:i/>
+        </w:rPr>
+        <w:t>usuarios</w:t>
+      </w:r>
+      <w:r>
+        <w:t xml:space="preserve"> por medio de </w:t>
+      </w:r>
+      <w:proofErr w:type="spellStart"/>
+      <w:r>
+        <w:rPr>
+          <w:i/>
+        </w:rPr>
+        <w:t>Pickupmeal</w:t>
+      </w:r>
+      <w:proofErr w:type="spellEnd"/>
+      <w:r>
+        <w:rPr>
+          <w:i/>
+        </w:rPr>
+        <w:t>.</w:t>
+      </w:r>
+      <w:r>
+        <w:t xml:space="preserve"> A partir de un siguiente próximo se establecerá un objetivo meta (Por ejemplo incremento de las ventas en un 20 % )</w:t>
+      </w:r>
+    </w:p>
+    <w:p>
+      <w:pPr>
+        <w:pStyle w:val="Prrafodelista"/>
+        <w:numPr>
+          <w:ilvl w:val="0"/>
+          <w:numId w:val="27"/>
+        </w:numPr>
+        <w:spacing w:before="0" w:after="160" w:line="259" w:lineRule="auto"/>
+        <w:jc w:val="left"/>
+      </w:pPr>
+      <w:r>
+        <w:t xml:space="preserve">Productividad: Con respecto a esta área el criterio de medida es la cantidad de tiempo promedio en el que se entregan los pedidos y la satisfacción por parte del </w:t>
+      </w:r>
+      <w:r>
+        <w:rPr>
+          <w:i/>
+        </w:rPr>
+        <w:t>usuario</w:t>
+      </w:r>
+      <w:r>
+        <w:t xml:space="preserve"> recolectada mediante sus comentarios. En un futuro en caso de baja performance se puede tomar como contingencia agregar una cantidad estratégica de motos para realizar los pedidos</w:t>
+      </w:r>
+    </w:p>
+    <w:p>
+      <w:pPr>
+        <w:pStyle w:val="Prrafodelista"/>
+        <w:numPr>
+          <w:ilvl w:val="0"/>
+          <w:numId w:val="27"/>
+        </w:numPr>
+        <w:spacing w:before="0" w:after="160" w:line="259" w:lineRule="auto"/>
+        <w:jc w:val="left"/>
+      </w:pPr>
+      <w:r>
+        <w:t xml:space="preserve">Mercadotecnia: Relacionada estrechamente con las Ventas y la adhesión de </w:t>
+      </w:r>
+      <w:r>
+        <w:rPr>
+          <w:i/>
+        </w:rPr>
+        <w:t xml:space="preserve">Negocios </w:t>
+      </w:r>
+      <w:r>
+        <w:t xml:space="preserve"> al e-</w:t>
+      </w:r>
+      <w:proofErr w:type="spellStart"/>
+      <w:r>
+        <w:t>business</w:t>
+      </w:r>
+      <w:proofErr w:type="spellEnd"/>
+      <w:r>
+        <w:t xml:space="preserve">, se puede tomar como indicador un porcentaje de incremento tanto en las ventas como la inserción de nuevos </w:t>
+      </w:r>
+      <w:r>
+        <w:rPr>
+          <w:i/>
+        </w:rPr>
+        <w:t>Negocios.</w:t>
+      </w:r>
+      <w:r>
+        <w:rPr>
+          <w:b/>
+        </w:rPr>
+        <w:t xml:space="preserve"> </w:t>
+      </w:r>
+      <w:r>
+        <w:t>En el caso de que este porcentaje se encuentre por debajo de los valores normales, se pueden realizar diferentes campañas publicitarias para aumentar en indicador y poder llegar al objetivo.</w:t>
+      </w:r>
+    </w:p>
+    <w:p>
+      <w:pPr>
+        <w:spacing w:after="200" w:line="264" w:lineRule="auto"/>
+        <w:jc w:val="left"/>
+      </w:pPr>
+      <w:r>
+        <w:br w:type="page"/>
+      </w:r>
+    </w:p>
+    <w:p>
+      <w:pPr>
+        <w:pStyle w:val="Prrafodelista"/>
+        <w:numPr>
+          <w:ilvl w:val="0"/>
+          <w:numId w:val="27"/>
+        </w:numPr>
+        <w:spacing w:before="0" w:after="160" w:line="259" w:lineRule="auto"/>
+        <w:jc w:val="left"/>
+        <w:rPr>
+          <w:u w:val="single"/>
+        </w:rPr>
+      </w:pPr>
+    </w:p>
+    <w:p/>
     <w:p>
       <w:r>
         <w:t>1.12 ingreso al sector, estrategias de inserción</w:t>
@@ -4890,7 +5141,23 @@
                 <w:rFonts w:asciiTheme="minorHAnsi" w:hAnsiTheme="minorHAnsi"/>
                 <w:lang w:val="en-US"/>
               </w:rPr>
-              <w:t xml:space="preserve"> directa en </w:t>
+              <w:t xml:space="preserve"> </w:t>
+            </w:r>
+            <w:proofErr w:type="spellStart"/>
+            <w:r>
+              <w:rPr>
+                <w:rFonts w:asciiTheme="minorHAnsi" w:hAnsiTheme="minorHAnsi"/>
+                <w:lang w:val="en-US"/>
+              </w:rPr>
+              <w:t>directa</w:t>
+            </w:r>
+            <w:proofErr w:type="spellEnd"/>
+            <w:r>
+              <w:rPr>
+                <w:rFonts w:asciiTheme="minorHAnsi" w:hAnsiTheme="minorHAnsi"/>
+                <w:lang w:val="en-US"/>
+              </w:rPr>
+              <w:t xml:space="preserve"> en </w:t>
             </w:r>
             <w:proofErr w:type="spellStart"/>
             <w:r>
@@ -8967,10 +9234,7 @@
         <w:t>2.1.4 factores tecnologicos</w:t>
       </w:r>
     </w:p>
-    <w:p>
-      <w:bookmarkStart w:id="0" w:name="_GoBack"/>
-      <w:bookmarkEnd w:id="0"/>
-    </w:p>
+    <w:p/>
     <w:p>
       <w:pPr>
         <w:pStyle w:val="Ttulo3"/>
@@ -9126,7 +9390,7 @@
                 <w:bCs/>
                 <w:noProof/>
               </w:rPr>
-              <w:t>23</w:t>
+              <w:t>13</w:t>
             </w:r>
             <w:r>
               <w:rPr>
@@ -9174,7 +9438,7 @@
                 <w:bCs/>
                 <w:noProof/>
               </w:rPr>
-              <w:t>25</w:t>
+              <w:t>26</w:t>
             </w:r>
             <w:r>
               <w:rPr>
@@ -10801,6 +11065,119 @@
     </w:lvl>
   </w:abstractNum>
   <w:abstractNum w:abstractNumId="5">
+    <w:nsid w:val="195D3854"/>
+    <w:multiLevelType w:val="hybridMultilevel"/>
+    <w:tmpl w:val="7CD8D010"/>
+    <w:lvl w:ilvl="0" w:tplc="2C0A0001">
+      <w:start w:val="1"/>
+      <w:numFmt w:val="bullet"/>
+      <w:lvlText w:val=""/>
+      <w:lvlJc w:val="left"/>
+      <w:pPr>
+        <w:ind w:left="720" w:hanging="360"/>
+      </w:pPr>
+      <w:rPr>
+        <w:rFonts w:ascii="Symbol" w:hAnsi="Symbol" w:hint="default"/>
+      </w:rPr>
+    </w:lvl>
+    <w:lvl w:ilvl="1" w:tplc="2C0A0003" w:tentative="1">
+      <w:start w:val="1"/>
+      <w:numFmt w:val="bullet"/>
+      <w:lvlText w:val="o"/>
+      <w:lvlJc w:val="left"/>
+      <w:pPr>
+        <w:ind w:left="1440" w:hanging="360"/>
+      </w:pPr>
+      <w:rPr>
+        <w:rFonts w:ascii="Courier New" w:hAnsi="Courier New" w:cs="Courier New" w:hint="default"/>
+      </w:rPr>
+    </w:lvl>
+    <w:lvl w:ilvl="2" w:tplc="2C0A0005" w:tentative="1">
+      <w:start w:val="1"/>
+      <w:numFmt w:val="bullet"/>
+      <w:lvlText w:val=""/>
+      <w:lvlJc w:val="left"/>
+      <w:pPr>
+        <w:ind w:left="2160" w:hanging="360"/>
+      </w:pPr>
+      <w:rPr>
+        <w:rFonts w:ascii="Wingdings" w:hAnsi="Wingdings" w:hint="default"/>
+      </w:rPr>
+    </w:lvl>
+    <w:lvl w:ilvl="3" w:tplc="2C0A0001" w:tentative="1">
+      <w:start w:val="1"/>
+      <w:numFmt w:val="bullet"/>
+      <w:lvlText w:val=""/>
+      <w:lvlJc w:val="left"/>
+      <w:pPr>
+        <w:ind w:left="2880" w:hanging="360"/>
+      </w:pPr>
+      <w:rPr>
+        <w:rFonts w:ascii="Symbol" w:hAnsi="Symbol" w:hint="default"/>
+      </w:rPr>
+    </w:lvl>
+    <w:lvl w:ilvl="4" w:tplc="2C0A0003" w:tentative="1">
+      <w:start w:val="1"/>
+      <w:numFmt w:val="bullet"/>
+      <w:lvlText w:val="o"/>
+      <w:lvlJc w:val="left"/>
+      <w:pPr>
+        <w:ind w:left="3600" w:hanging="360"/>
+      </w:pPr>
+      <w:rPr>
+        <w:rFonts w:ascii="Courier New" w:hAnsi="Courier New" w:cs="Courier New" w:hint="default"/>
+      </w:rPr>
+    </w:lvl>
+    <w:lvl w:ilvl="5" w:tplc="2C0A0005" w:tentative="1">
+      <w:start w:val="1"/>
+      <w:numFmt w:val="bullet"/>
+      <w:lvlText w:val=""/>
+      <w:lvlJc w:val="left"/>
+      <w:pPr>
+        <w:ind w:left="4320" w:hanging="360"/>
+      </w:pPr>
+      <w:rPr>
+        <w:rFonts w:ascii="Wingdings" w:hAnsi="Wingdings" w:hint="default"/>
+      </w:rPr>
+    </w:lvl>
+    <w:lvl w:ilvl="6" w:tplc="2C0A0001" w:tentative="1">
+      <w:start w:val="1"/>
+      <w:numFmt w:val="bullet"/>
+      <w:lvlText w:val=""/>
+      <w:lvlJc w:val="left"/>
+      <w:pPr>
+        <w:ind w:left="5040" w:hanging="360"/>
+      </w:pPr>
+      <w:rPr>
+        <w:rFonts w:ascii="Symbol" w:hAnsi="Symbol" w:hint="default"/>
+      </w:rPr>
+    </w:lvl>
+    <w:lvl w:ilvl="7" w:tplc="2C0A0003" w:tentative="1">
+      <w:start w:val="1"/>
+      <w:numFmt w:val="bullet"/>
+      <w:lvlText w:val="o"/>
+      <w:lvlJc w:val="left"/>
+      <w:pPr>
+        <w:ind w:left="5760" w:hanging="360"/>
+      </w:pPr>
+      <w:rPr>
+        <w:rFonts w:ascii="Courier New" w:hAnsi="Courier New" w:cs="Courier New" w:hint="default"/>
+      </w:rPr>
+    </w:lvl>
+    <w:lvl w:ilvl="8" w:tplc="2C0A0005" w:tentative="1">
+      <w:start w:val="1"/>
+      <w:numFmt w:val="bullet"/>
+      <w:lvlText w:val=""/>
+      <w:lvlJc w:val="left"/>
+      <w:pPr>
+        <w:ind w:left="6480" w:hanging="360"/>
+      </w:pPr>
+      <w:rPr>
+        <w:rFonts w:ascii="Wingdings" w:hAnsi="Wingdings" w:hint="default"/>
+      </w:rPr>
+    </w:lvl>
+  </w:abstractNum>
+  <w:abstractNum w:abstractNumId="6">
     <w:nsid w:val="1DF9086C"/>
     <w:multiLevelType w:val="hybridMultilevel"/>
     <w:tmpl w:val="7152D5E8"/>
@@ -10886,7 +11263,7 @@
       </w:pPr>
     </w:lvl>
   </w:abstractNum>
-  <w:abstractNum w:abstractNumId="6">
+  <w:abstractNum w:abstractNumId="7">
     <w:nsid w:val="1EB36EA2"/>
     <w:multiLevelType w:val="hybridMultilevel"/>
     <w:tmpl w:val="360E4588"/>
@@ -10999,7 +11376,7 @@
       </w:rPr>
     </w:lvl>
   </w:abstractNum>
-  <w:abstractNum w:abstractNumId="7">
+  <w:abstractNum w:abstractNumId="8">
     <w:nsid w:val="24BC091B"/>
     <w:multiLevelType w:val="multilevel"/>
     <w:tmpl w:val="287EF526"/>
@@ -11112,7 +11489,7 @@
       </w:rPr>
     </w:lvl>
   </w:abstractNum>
-  <w:abstractNum w:abstractNumId="8">
+  <w:abstractNum w:abstractNumId="9">
     <w:nsid w:val="290E3BAA"/>
     <w:multiLevelType w:val="hybridMultilevel"/>
     <w:tmpl w:val="2FA8B7AC"/>
@@ -11226,7 +11603,7 @@
       </w:rPr>
     </w:lvl>
   </w:abstractNum>
-  <w:abstractNum w:abstractNumId="9">
+  <w:abstractNum w:abstractNumId="10">
     <w:nsid w:val="2959648A"/>
     <w:multiLevelType w:val="multilevel"/>
     <w:tmpl w:val="C26C55E0"/>
@@ -11339,7 +11716,7 @@
       </w:rPr>
     </w:lvl>
   </w:abstractNum>
-  <w:abstractNum w:abstractNumId="10">
+  <w:abstractNum w:abstractNumId="11">
     <w:nsid w:val="2E8314AC"/>
     <w:multiLevelType w:val="hybridMultilevel"/>
     <w:tmpl w:val="9ADC856A"/>
@@ -11452,7 +11829,7 @@
       </w:rPr>
     </w:lvl>
   </w:abstractNum>
-  <w:abstractNum w:abstractNumId="11">
+  <w:abstractNum w:abstractNumId="12">
     <w:nsid w:val="3281303A"/>
     <w:multiLevelType w:val="hybridMultilevel"/>
     <w:tmpl w:val="C7BE4BC4"/>
@@ -11566,7 +11943,7 @@
       </w:rPr>
     </w:lvl>
   </w:abstractNum>
-  <w:abstractNum w:abstractNumId="12">
+  <w:abstractNum w:abstractNumId="13">
     <w:nsid w:val="32F340F8"/>
     <w:multiLevelType w:val="hybridMultilevel"/>
     <w:tmpl w:val="15F84EE8"/>
@@ -11680,7 +12057,7 @@
       </w:rPr>
     </w:lvl>
   </w:abstractNum>
-  <w:abstractNum w:abstractNumId="13">
+  <w:abstractNum w:abstractNumId="14">
     <w:nsid w:val="35C75784"/>
     <w:multiLevelType w:val="multilevel"/>
     <w:tmpl w:val="5FAE23B8"/>
@@ -11830,7 +12207,7 @@
       </w:rPr>
     </w:lvl>
   </w:abstractNum>
-  <w:abstractNum w:abstractNumId="14">
+  <w:abstractNum w:abstractNumId="15">
     <w:nsid w:val="3BE04BEC"/>
     <w:multiLevelType w:val="hybridMultilevel"/>
     <w:tmpl w:val="9518426A"/>
@@ -11919,7 +12296,7 @@
       </w:pPr>
     </w:lvl>
   </w:abstractNum>
-  <w:abstractNum w:abstractNumId="15">
+  <w:abstractNum w:abstractNumId="16">
     <w:nsid w:val="3E934202"/>
     <w:multiLevelType w:val="hybridMultilevel"/>
     <w:tmpl w:val="FED00CCE"/>
@@ -12033,7 +12410,7 @@
       </w:rPr>
     </w:lvl>
   </w:abstractNum>
-  <w:abstractNum w:abstractNumId="16">
+  <w:abstractNum w:abstractNumId="17">
     <w:nsid w:val="43654CA5"/>
     <w:multiLevelType w:val="multilevel"/>
     <w:tmpl w:val="43B048CA"/>
@@ -12146,7 +12523,120 @@
       </w:rPr>
     </w:lvl>
   </w:abstractNum>
-  <w:abstractNum w:abstractNumId="17">
+  <w:abstractNum w:abstractNumId="18">
+    <w:nsid w:val="4E1D6A74"/>
+    <w:multiLevelType w:val="hybridMultilevel"/>
+    <w:tmpl w:val="423A1F78"/>
+    <w:lvl w:ilvl="0" w:tplc="2C0A0001">
+      <w:start w:val="1"/>
+      <w:numFmt w:val="bullet"/>
+      <w:lvlText w:val=""/>
+      <w:lvlJc w:val="left"/>
+      <w:pPr>
+        <w:ind w:left="720" w:hanging="360"/>
+      </w:pPr>
+      <w:rPr>
+        <w:rFonts w:ascii="Symbol" w:hAnsi="Symbol" w:hint="default"/>
+      </w:rPr>
+    </w:lvl>
+    <w:lvl w:ilvl="1" w:tplc="2C0A0003" w:tentative="1">
+      <w:start w:val="1"/>
+      <w:numFmt w:val="bullet"/>
+      <w:lvlText w:val="o"/>
+      <w:lvlJc w:val="left"/>
+      <w:pPr>
+        <w:ind w:left="1440" w:hanging="360"/>
+      </w:pPr>
+      <w:rPr>
+        <w:rFonts w:ascii="Courier New" w:hAnsi="Courier New" w:cs="Courier New" w:hint="default"/>
+      </w:rPr>
+    </w:lvl>
+    <w:lvl w:ilvl="2" w:tplc="2C0A0005" w:tentative="1">
+      <w:start w:val="1"/>
+      <w:numFmt w:val="bullet"/>
+      <w:lvlText w:val=""/>
+      <w:lvlJc w:val="left"/>
+      <w:pPr>
+        <w:ind w:left="2160" w:hanging="360"/>
+      </w:pPr>
+      <w:rPr>
+        <w:rFonts w:ascii="Wingdings" w:hAnsi="Wingdings" w:hint="default"/>
+      </w:rPr>
+    </w:lvl>
+    <w:lvl w:ilvl="3" w:tplc="2C0A0001" w:tentative="1">
+      <w:start w:val="1"/>
+      <w:numFmt w:val="bullet"/>
+      <w:lvlText w:val=""/>
+      <w:lvlJc w:val="left"/>
+      <w:pPr>
+        <w:ind w:left="2880" w:hanging="360"/>
+      </w:pPr>
+      <w:rPr>
+        <w:rFonts w:ascii="Symbol" w:hAnsi="Symbol" w:hint="default"/>
+      </w:rPr>
+    </w:lvl>
+    <w:lvl w:ilvl="4" w:tplc="2C0A0003" w:tentative="1">
+      <w:start w:val="1"/>
+      <w:numFmt w:val="bullet"/>
+      <w:lvlText w:val="o"/>
+      <w:lvlJc w:val="left"/>
+      <w:pPr>
+        <w:ind w:left="3600" w:hanging="360"/>
+      </w:pPr>
+      <w:rPr>
+        <w:rFonts w:ascii="Courier New" w:hAnsi="Courier New" w:cs="Courier New" w:hint="default"/>
+      </w:rPr>
+    </w:lvl>
+    <w:lvl w:ilvl="5" w:tplc="2C0A0005" w:tentative="1">
+      <w:start w:val="1"/>
+      <w:numFmt w:val="bullet"/>
+      <w:lvlText w:val=""/>
+      <w:lvlJc w:val="left"/>
+      <w:pPr>
+        <w:ind w:left="4320" w:hanging="360"/>
+      </w:pPr>
+      <w:rPr>
+        <w:rFonts w:ascii="Wingdings" w:hAnsi="Wingdings" w:hint="default"/>
+      </w:rPr>
+    </w:lvl>
+    <w:lvl w:ilvl="6" w:tplc="2C0A0001" w:tentative="1">
+      <w:start w:val="1"/>
+      <w:numFmt w:val="bullet"/>
+      <w:lvlText w:val=""/>
+      <w:lvlJc w:val="left"/>
+      <w:pPr>
+        <w:ind w:left="5040" w:hanging="360"/>
+      </w:pPr>
+      <w:rPr>
+        <w:rFonts w:ascii="Symbol" w:hAnsi="Symbol" w:hint="default"/>
+      </w:rPr>
+    </w:lvl>
+    <w:lvl w:ilvl="7" w:tplc="2C0A0003" w:tentative="1">
+      <w:start w:val="1"/>
+      <w:numFmt w:val="bullet"/>
+      <w:lvlText w:val="o"/>
+      <w:lvlJc w:val="left"/>
+      <w:pPr>
+        <w:ind w:left="5760" w:hanging="360"/>
+      </w:pPr>
+      <w:rPr>
+        <w:rFonts w:ascii="Courier New" w:hAnsi="Courier New" w:cs="Courier New" w:hint="default"/>
+      </w:rPr>
+    </w:lvl>
+    <w:lvl w:ilvl="8" w:tplc="2C0A0005" w:tentative="1">
+      <w:start w:val="1"/>
+      <w:numFmt w:val="bullet"/>
+      <w:lvlText w:val=""/>
+      <w:lvlJc w:val="left"/>
+      <w:pPr>
+        <w:ind w:left="6480" w:hanging="360"/>
+      </w:pPr>
+      <w:rPr>
+        <w:rFonts w:ascii="Wingdings" w:hAnsi="Wingdings" w:hint="default"/>
+      </w:rPr>
+    </w:lvl>
+  </w:abstractNum>
+  <w:abstractNum w:abstractNumId="19">
     <w:nsid w:val="548B32C0"/>
     <w:multiLevelType w:val="hybridMultilevel"/>
     <w:tmpl w:val="535A2616"/>
@@ -12232,7 +12722,7 @@
       </w:pPr>
     </w:lvl>
   </w:abstractNum>
-  <w:abstractNum w:abstractNumId="18">
+  <w:abstractNum w:abstractNumId="20">
     <w:nsid w:val="549B76E6"/>
     <w:multiLevelType w:val="hybridMultilevel"/>
     <w:tmpl w:val="1D409D14"/>
@@ -12321,7 +12811,7 @@
       </w:pPr>
     </w:lvl>
   </w:abstractNum>
-  <w:abstractNum w:abstractNumId="19">
+  <w:abstractNum w:abstractNumId="21">
     <w:nsid w:val="59630012"/>
     <w:multiLevelType w:val="hybridMultilevel"/>
     <w:tmpl w:val="CEF65922"/>
@@ -12435,7 +12925,7 @@
       </w:rPr>
     </w:lvl>
   </w:abstractNum>
-  <w:abstractNum w:abstractNumId="20">
+  <w:abstractNum w:abstractNumId="22">
     <w:nsid w:val="6107140B"/>
     <w:multiLevelType w:val="hybridMultilevel"/>
     <w:tmpl w:val="39F86B2C"/>
@@ -12549,7 +13039,7 @@
       </w:rPr>
     </w:lvl>
   </w:abstractNum>
-  <w:abstractNum w:abstractNumId="21">
+  <w:abstractNum w:abstractNumId="23">
     <w:nsid w:val="6245309B"/>
     <w:multiLevelType w:val="hybridMultilevel"/>
     <w:tmpl w:val="E5907BAE"/>
@@ -12663,7 +13153,7 @@
       </w:rPr>
     </w:lvl>
   </w:abstractNum>
-  <w:abstractNum w:abstractNumId="22">
+  <w:abstractNum w:abstractNumId="24">
     <w:nsid w:val="6E2C684D"/>
     <w:multiLevelType w:val="hybridMultilevel"/>
     <w:tmpl w:val="330014B4"/>
@@ -12777,7 +13267,7 @@
       </w:rPr>
     </w:lvl>
   </w:abstractNum>
-  <w:abstractNum w:abstractNumId="23">
+  <w:abstractNum w:abstractNumId="25">
     <w:nsid w:val="72AA387B"/>
     <w:multiLevelType w:val="multilevel"/>
     <w:tmpl w:val="FDCE6410"/>
@@ -12926,7 +13416,120 @@
       </w:rPr>
     </w:lvl>
   </w:abstractNum>
-  <w:abstractNum w:abstractNumId="24">
+  <w:abstractNum w:abstractNumId="26">
+    <w:nsid w:val="79370A80"/>
+    <w:multiLevelType w:val="hybridMultilevel"/>
+    <w:tmpl w:val="E042F6BA"/>
+    <w:lvl w:ilvl="0" w:tplc="2C0A0001">
+      <w:start w:val="1"/>
+      <w:numFmt w:val="bullet"/>
+      <w:lvlText w:val=""/>
+      <w:lvlJc w:val="left"/>
+      <w:pPr>
+        <w:ind w:left="765" w:hanging="360"/>
+      </w:pPr>
+      <w:rPr>
+        <w:rFonts w:ascii="Symbol" w:hAnsi="Symbol" w:hint="default"/>
+      </w:rPr>
+    </w:lvl>
+    <w:lvl w:ilvl="1" w:tplc="2C0A0003" w:tentative="1">
+      <w:start w:val="1"/>
+      <w:numFmt w:val="bullet"/>
+      <w:lvlText w:val="o"/>
+      <w:lvlJc w:val="left"/>
+      <w:pPr>
+        <w:ind w:left="1485" w:hanging="360"/>
+      </w:pPr>
+      <w:rPr>
+        <w:rFonts w:ascii="Courier New" w:hAnsi="Courier New" w:cs="Courier New" w:hint="default"/>
+      </w:rPr>
+    </w:lvl>
+    <w:lvl w:ilvl="2" w:tplc="2C0A0005" w:tentative="1">
+      <w:start w:val="1"/>
+      <w:numFmt w:val="bullet"/>
+      <w:lvlText w:val=""/>
+      <w:lvlJc w:val="left"/>
+      <w:pPr>
+        <w:ind w:left="2205" w:hanging="360"/>
+      </w:pPr>
+      <w:rPr>
+        <w:rFonts w:ascii="Wingdings" w:hAnsi="Wingdings" w:hint="default"/>
+      </w:rPr>
+    </w:lvl>
+    <w:lvl w:ilvl="3" w:tplc="2C0A0001" w:tentative="1">
+      <w:start w:val="1"/>
+      <w:numFmt w:val="bullet"/>
+      <w:lvlText w:val=""/>
+      <w:lvlJc w:val="left"/>
+      <w:pPr>
+        <w:ind w:left="2925" w:hanging="360"/>
+      </w:pPr>
+      <w:rPr>
+        <w:rFonts w:ascii="Symbol" w:hAnsi="Symbol" w:hint="default"/>
+      </w:rPr>
+    </w:lvl>
+    <w:lvl w:ilvl="4" w:tplc="2C0A0003" w:tentative="1">
+      <w:start w:val="1"/>
+      <w:numFmt w:val="bullet"/>
+      <w:lvlText w:val="o"/>
+      <w:lvlJc w:val="left"/>
+      <w:pPr>
+        <w:ind w:left="3645" w:hanging="360"/>
+      </w:pPr>
+      <w:rPr>
+        <w:rFonts w:ascii="Courier New" w:hAnsi="Courier New" w:cs="Courier New" w:hint="default"/>
+      </w:rPr>
+    </w:lvl>
+    <w:lvl w:ilvl="5" w:tplc="2C0A0005" w:tentative="1">
+      <w:start w:val="1"/>
+      <w:numFmt w:val="bullet"/>
+      <w:lvlText w:val=""/>
+      <w:lvlJc w:val="left"/>
+      <w:pPr>
+        <w:ind w:left="4365" w:hanging="360"/>
+      </w:pPr>
+      <w:rPr>
+        <w:rFonts w:ascii="Wingdings" w:hAnsi="Wingdings" w:hint="default"/>
+      </w:rPr>
+    </w:lvl>
+    <w:lvl w:ilvl="6" w:tplc="2C0A0001" w:tentative="1">
+      <w:start w:val="1"/>
+      <w:numFmt w:val="bullet"/>
+      <w:lvlText w:val=""/>
+      <w:lvlJc w:val="left"/>
+      <w:pPr>
+        <w:ind w:left="5085" w:hanging="360"/>
+      </w:pPr>
+      <w:rPr>
+        <w:rFonts w:ascii="Symbol" w:hAnsi="Symbol" w:hint="default"/>
+      </w:rPr>
+    </w:lvl>
+    <w:lvl w:ilvl="7" w:tplc="2C0A0003" w:tentative="1">
+      <w:start w:val="1"/>
+      <w:numFmt w:val="bullet"/>
+      <w:lvlText w:val="o"/>
+      <w:lvlJc w:val="left"/>
+      <w:pPr>
+        <w:ind w:left="5805" w:hanging="360"/>
+      </w:pPr>
+      <w:rPr>
+        <w:rFonts w:ascii="Courier New" w:hAnsi="Courier New" w:cs="Courier New" w:hint="default"/>
+      </w:rPr>
+    </w:lvl>
+    <w:lvl w:ilvl="8" w:tplc="2C0A0005" w:tentative="1">
+      <w:start w:val="1"/>
+      <w:numFmt w:val="bullet"/>
+      <w:lvlText w:val=""/>
+      <w:lvlJc w:val="left"/>
+      <w:pPr>
+        <w:ind w:left="6525" w:hanging="360"/>
+      </w:pPr>
+      <w:rPr>
+        <w:rFonts w:ascii="Wingdings" w:hAnsi="Wingdings" w:hint="default"/>
+      </w:rPr>
+    </w:lvl>
+  </w:abstractNum>
+  <w:abstractNum w:abstractNumId="27">
     <w:nsid w:val="7EDC21CA"/>
     <w:multiLevelType w:val="hybridMultilevel"/>
     <w:tmpl w:val="E698F2F0"/>
@@ -13041,37 +13644,37 @@
     </w:lvl>
   </w:abstractNum>
   <w:num w:numId="1">
-    <w:abstractNumId w:val="18"/>
+    <w:abstractNumId w:val="20"/>
   </w:num>
   <w:num w:numId="2">
-    <w:abstractNumId w:val="5"/>
+    <w:abstractNumId w:val="6"/>
   </w:num>
   <w:num w:numId="3">
-    <w:abstractNumId w:val="17"/>
+    <w:abstractNumId w:val="19"/>
   </w:num>
   <w:num w:numId="4">
     <w:abstractNumId w:val="0"/>
   </w:num>
   <w:num w:numId="5">
+    <w:abstractNumId w:val="8"/>
+  </w:num>
+  <w:num w:numId="6">
+    <w:abstractNumId w:val="11"/>
+  </w:num>
+  <w:num w:numId="7">
     <w:abstractNumId w:val="7"/>
   </w:num>
-  <w:num w:numId="6">
-    <w:abstractNumId w:val="10"/>
-  </w:num>
-  <w:num w:numId="7">
-    <w:abstractNumId w:val="6"/>
-  </w:num>
   <w:num w:numId="8">
-    <w:abstractNumId w:val="20"/>
+    <w:abstractNumId w:val="22"/>
   </w:num>
   <w:num w:numId="9">
-    <w:abstractNumId w:val="21"/>
+    <w:abstractNumId w:val="23"/>
   </w:num>
   <w:num w:numId="10">
-    <w:abstractNumId w:val="12"/>
+    <w:abstractNumId w:val="13"/>
   </w:num>
   <w:num w:numId="11">
-    <w:abstractNumId w:val="19"/>
+    <w:abstractNumId w:val="21"/>
   </w:num>
   <w:num w:numId="12">
     <w:abstractNumId w:val="3"/>
@@ -13080,40 +13683,49 @@
     <w:abstractNumId w:val="2"/>
   </w:num>
   <w:num w:numId="14">
+    <w:abstractNumId w:val="10"/>
+  </w:num>
+  <w:num w:numId="15">
+    <w:abstractNumId w:val="17"/>
+  </w:num>
+  <w:num w:numId="16">
     <w:abstractNumId w:val="9"/>
   </w:num>
-  <w:num w:numId="15">
-    <w:abstractNumId w:val="16"/>
-  </w:num>
-  <w:num w:numId="16">
-    <w:abstractNumId w:val="8"/>
-  </w:num>
   <w:num w:numId="17">
-    <w:abstractNumId w:val="22"/>
+    <w:abstractNumId w:val="24"/>
   </w:num>
   <w:num w:numId="18">
     <w:abstractNumId w:val="1"/>
   </w:num>
   <w:num w:numId="19">
-    <w:abstractNumId w:val="23"/>
+    <w:abstractNumId w:val="25"/>
   </w:num>
   <w:num w:numId="20">
-    <w:abstractNumId w:val="11"/>
+    <w:abstractNumId w:val="12"/>
   </w:num>
   <w:num w:numId="21">
-    <w:abstractNumId w:val="24"/>
+    <w:abstractNumId w:val="27"/>
   </w:num>
   <w:num w:numId="22">
-    <w:abstractNumId w:val="15"/>
+    <w:abstractNumId w:val="16"/>
   </w:num>
   <w:num w:numId="23">
     <w:abstractNumId w:val="4"/>
   </w:num>
   <w:num w:numId="24">
-    <w:abstractNumId w:val="13"/>
+    <w:abstractNumId w:val="14"/>
   </w:num>
   <w:num w:numId="25">
-    <w:abstractNumId w:val="14"/>
+    <w:abstractNumId w:val="15"/>
+  </w:num>
+  <w:num w:numId="26">
+    <w:abstractNumId w:val="18"/>
+  </w:num>
+  <w:num w:numId="27">
+    <w:abstractNumId w:val="5"/>
+  </w:num>
+  <w:num w:numId="28">
+    <w:abstractNumId w:val="26"/>
   </w:num>
 </w:numbering>
 </file>
@@ -13736,6 +14348,7 @@
   <w:style w:type="character" w:default="1" w:styleId="Fuentedeprrafopredeter">
     <w:name w:val="Default Paragraph Font"/>
     <w:uiPriority w:val="1"/>
+    <w:semiHidden/>
     <w:unhideWhenUsed/>
   </w:style>
   <w:style w:type="table" w:default="1" w:styleId="Tablanormal">
@@ -16486,7 +17099,7 @@
 </file>
 
 <file path=customXml/itemProps2.xml><?xml version="1.0" encoding="utf-8"?>
-<ds:datastoreItem xmlns:ds="http://schemas.openxmlformats.org/officeDocument/2006/customXml" ds:itemID="{121C81EE-0900-4F08-B94F-5A03C9604432}">
+<ds:datastoreItem xmlns:ds="http://schemas.openxmlformats.org/officeDocument/2006/customXml" ds:itemID="{077D4888-6888-4725-9027-34DBA3AF5152}">
   <ds:schemaRefs>
     <ds:schemaRef ds:uri="http://schemas.openxmlformats.org/officeDocument/2006/bibliography"/>
   </ds:schemaRefs>

</xml_diff>

<commit_message>
Se agregó los factores tecnológicos
</commit_message>
<xml_diff>
--- a/SAP - NEGOCIO/Entrega 02 - 14-05-2015.docx
+++ b/SAP - NEGOCIO/Entrega 02 - 14-05-2015.docx
@@ -4485,12 +4485,7 @@
     </w:p>
     <w:p>
       <w:r>
-        <w:t>Se reconoce como área de resultado clave a los ámbitos de acción de las empresas de los cuales se necesita alcanzar los mejores resultados para lograr el éxito</w:t>
-      </w:r>
-      <w:bookmarkStart w:id="0" w:name="_GoBack"/>
-      <w:bookmarkEnd w:id="0"/>
-      <w:r>
-        <w:t>, estos sectores fijan prioridades sobre donde se deben enfocar los esfuerzos de e-</w:t>
+        <w:t>Se reconoce como área de resultado clave a los ámbitos de acción de las empresas de los cuales se necesita alcanzar los mejores resultados para lograr el éxito, estos sectores fijan prioridades sobre donde se deben enfocar los esfuerzos de e-</w:t>
       </w:r>
       <w:proofErr w:type="spellStart"/>
       <w:r>
@@ -5352,7 +5347,6 @@
           <w:color w:val="0673A5" w:themeColor="text2" w:themeShade="BF"/>
           <w:spacing w:val="10"/>
         </w:rPr>
-        <w:lastRenderedPageBreak/>
         <w:t>De qué lugar obtiene información de la comida a solicitar</w:t>
       </w:r>
       <w:proofErr w:type="gramStart"/>
@@ -9228,11 +9222,295 @@
     </w:p>
     <w:p>
       <w:pPr>
+        <w:spacing w:after="200" w:line="264" w:lineRule="auto"/>
+        <w:jc w:val="left"/>
+      </w:pPr>
+      <w:r>
+        <w:br w:type="page"/>
+      </w:r>
+    </w:p>
+    <w:p/>
+    <w:p>
+      <w:pPr>
         <w:pStyle w:val="Ttulo3"/>
       </w:pPr>
       <w:r>
         <w:t>2.1.4 factores tecnologicos</w:t>
       </w:r>
+    </w:p>
+    <w:p>
+      <w:pPr>
+        <w:rPr>
+          <w:sz w:val="24"/>
+          <w:szCs w:val="24"/>
+          <w:u w:val="single"/>
+        </w:rPr>
+      </w:pPr>
+      <w:r>
+        <w:rPr>
+          <w:sz w:val="24"/>
+          <w:szCs w:val="24"/>
+          <w:u w:val="single"/>
+        </w:rPr>
+        <w:t>“El futuro del comercio electrónico en Latinoamérica”</w:t>
+      </w:r>
+    </w:p>
+    <w:p>
+      <w:r>
+        <w:t>Mientras que los usuarios de Internet en Latinoamérica se han incrementado en 50% en los últimos tres años para superar los 200 millones de personas, las transacciones electrónicas han crecido en más del 150%, para acercarse a los 30 millardos de dólares. Las condiciones para el comercio electrónico no estaban dadas del todo y más recientemente empieza a convertirse en una opción real para muchas empresas, debido a una mayor madurez de la infraestructura tecnológica y la existencia de una masa crítica de mercado, cada vez más habituada a los medios digitales. De hecho, 71% de los compradores actuales, entrevistados por Tendencias Digitales, declara su desacuerdo con la frase “comprar por Internet no es seguro” y un 69% menciona estar de acuerdo con “una vez que compras por Internet te das cuenta de sus grandes ventajas”. Según esto, el mayor reto del comercio electrónico es derrumbar las barreras iniciales (desconfianza en los medios electrónicos y entrega de productos), pero que una vez que los usuarios lo prueban, las experiencias exitosas hacen que recompren y se conviertan en compradores habituales.</w:t>
+      </w:r>
+    </w:p>
+    <w:p>
+      <w:r>
+        <w:t>¿Cómo hacer que más gente compre?</w:t>
+      </w:r>
+    </w:p>
+    <w:p>
+      <w:r>
+        <w:t>El futuro del comercio por Internet en América Latina está ligado al desarrollo de medios de pago electrónicos (y a su eficiente implantación), que compensen la baja penetración bancaria en la región, y de un marco jurídico favorable. Estos dos factores terminarían de dar el empujón que le falta a muchos empresarios para tomar en serio a los medios digitales. Pareciera que la tarea de los usuarios ya está adelantada (penetración, disposición) y ahora la pelota quedó en el lado de la oferta (empresas y estados).</w:t>
+      </w:r>
+      <w:r>
+        <w:rPr>
+          <w:rStyle w:val="Refdenotaalpie"/>
+        </w:rPr>
+        <w:footnoteReference w:id="7"/>
+      </w:r>
+    </w:p>
+    <w:p/>
+    <w:p>
+      <w:r>
+        <w:t>Algu</w:t>
+      </w:r>
+      <w:r>
+        <w:t xml:space="preserve">nos otros factores que se pueden </w:t>
+      </w:r>
+      <w:r>
+        <w:t xml:space="preserve"> mencionar son los siguientes:</w:t>
+      </w:r>
+    </w:p>
+    <w:p>
+      <w:pPr>
+        <w:pStyle w:val="Prrafodelista"/>
+        <w:numPr>
+          <w:ilvl w:val="0"/>
+          <w:numId w:val="29"/>
+        </w:numPr>
+      </w:pPr>
+      <w:r>
+        <w:t xml:space="preserve"> </w:t>
+      </w:r>
+      <w:r>
+        <w:rPr>
+          <w:u w:val="single"/>
+        </w:rPr>
+        <w:t>Apreciación</w:t>
+      </w:r>
+      <w:r>
+        <w:rPr>
+          <w:u w:val="single"/>
+        </w:rPr>
+        <w:t xml:space="preserve"> de los productos</w:t>
+      </w:r>
+      <w:r>
+        <w:rPr>
+          <w:u w:val="single"/>
+        </w:rPr>
+        <w:t xml:space="preserve">: </w:t>
+      </w:r>
+      <w:r>
+        <w:t>La mayoría</w:t>
+      </w:r>
+      <w:r>
+        <w:t xml:space="preserve"> de los consumidores que no compran en Internet afirma que les gusta examinar el producto antes de adquirirlo. Las tiendas online deben ofrecer más informac</w:t>
+      </w:r>
+      <w:r>
+        <w:t>ión, fotos, vídeos, vista</w:t>
+      </w:r>
+      <w:r>
+        <w:t>, opiniones y cualquier otro elemento que equipare la experiencia de compra online con la presencial.</w:t>
+      </w:r>
+    </w:p>
+    <w:p>
+      <w:pPr>
+        <w:pStyle w:val="Prrafodelista"/>
+        <w:numPr>
+          <w:ilvl w:val="0"/>
+          <w:numId w:val="29"/>
+        </w:numPr>
+      </w:pPr>
+      <w:r>
+        <w:rPr>
+          <w:u w:val="single"/>
+        </w:rPr>
+        <w:lastRenderedPageBreak/>
+        <w:t>Datos personales</w:t>
+      </w:r>
+      <w:r>
+        <w:t>:</w:t>
+      </w:r>
+      <w:r>
+        <w:t xml:space="preserve"> </w:t>
+      </w:r>
+      <w:r>
+        <w:t xml:space="preserve">Gran parte de los usuarios que realizan </w:t>
+      </w:r>
+      <w:r>
+        <w:t>compras online no quiere</w:t>
+      </w:r>
+      <w:r>
+        <w:t>n</w:t>
+      </w:r>
+      <w:r>
+        <w:t xml:space="preserve"> proporcionar por Internet información como tarjetas de crédito, dirección</w:t>
+      </w:r>
+      <w:r>
+        <w:t xml:space="preserve"> y teléfono.</w:t>
+      </w:r>
+      <w:r>
+        <w:t xml:space="preserve"> </w:t>
+      </w:r>
+      <w:r>
+        <w:t xml:space="preserve">Por lo que se recomienda </w:t>
+      </w:r>
+      <w:r>
+        <w:t xml:space="preserve">simplificar los procesos de registro, no solicitar más información de la necesaria y ofrecer la opción de comprar </w:t>
+      </w:r>
+      <w:r>
+        <w:t>como Invitado, sin registrarse.</w:t>
+      </w:r>
+      <w:r>
+        <w:t xml:space="preserve"> </w:t>
+      </w:r>
+    </w:p>
+    <w:p>
+      <w:pPr>
+        <w:pStyle w:val="Prrafodelista"/>
+        <w:numPr>
+          <w:ilvl w:val="0"/>
+          <w:numId w:val="29"/>
+        </w:numPr>
+      </w:pPr>
+      <w:r>
+        <w:rPr>
+          <w:u w:val="single"/>
+        </w:rPr>
+        <w:t>Métodos de pago</w:t>
+      </w:r>
+      <w:r>
+        <w:t xml:space="preserve">: </w:t>
+      </w:r>
+      <w:r>
+        <w:t xml:space="preserve">A pesar de la gran desconfianza de los </w:t>
+      </w:r>
+      <w:r>
+        <w:rPr>
+          <w:i/>
+        </w:rPr>
+        <w:t>Usuarios</w:t>
+      </w:r>
+      <w:r>
+        <w:t xml:space="preserve"> a la hora de realizar pagos por internet, d</w:t>
+      </w:r>
+      <w:r>
+        <w:t xml:space="preserve">e a poco, los medios de pago alternativos vencen las barreras que todavía despierta el comercio electrónico en la Argentina y cada vez más consumidores se animan a cerrar operaciones utilizando opciones como muy conocidas como PayPal, </w:t>
+      </w:r>
+      <w:proofErr w:type="spellStart"/>
+      <w:r>
+        <w:t>MercadoPago</w:t>
+      </w:r>
+      <w:proofErr w:type="spellEnd"/>
+      <w:r>
+        <w:t xml:space="preserve"> o </w:t>
+      </w:r>
+      <w:proofErr w:type="spellStart"/>
+      <w:r>
+        <w:t>DineroMail</w:t>
+      </w:r>
+      <w:proofErr w:type="spellEnd"/>
+      <w:r>
+        <w:t xml:space="preserve"> y hasta una nueva moneda como el </w:t>
+      </w:r>
+      <w:proofErr w:type="spellStart"/>
+      <w:r>
+        <w:t>BitCoin</w:t>
+      </w:r>
+      <w:proofErr w:type="spellEnd"/>
+      <w:r>
+        <w:t>.</w:t>
+      </w:r>
+      <w:r>
+        <w:rPr>
+          <w:rStyle w:val="Refdenotaalpie"/>
+        </w:rPr>
+        <w:footnoteReference w:id="8"/>
+      </w:r>
+    </w:p>
+    <w:p>
+      <w:pPr>
+        <w:ind w:left="360"/>
+      </w:pPr>
+      <w:r>
+        <w:t>A partir de</w:t>
+      </w:r>
+      <w:r>
+        <w:t>l</w:t>
+      </w:r>
+      <w:r>
+        <w:t xml:space="preserve"> </w:t>
+      </w:r>
+      <w:r>
+        <w:t>artículo presentado junto con algunos factores tecnológicos que se consideran pertinentes</w:t>
+      </w:r>
+      <w:r>
+        <w:t>, se pretende hacer hincapié en</w:t>
+      </w:r>
+      <w:r>
+        <w:t xml:space="preserve"> el mensaje de que</w:t>
+      </w:r>
+      <w:r>
+        <w:t xml:space="preserve"> algunos de los factores tecnológicos que pueden afectar la correcta implementación del e-</w:t>
+      </w:r>
+      <w:proofErr w:type="spellStart"/>
+      <w:r>
+        <w:t>business</w:t>
+      </w:r>
+      <w:proofErr w:type="spellEnd"/>
+      <w:r>
+        <w:t>. M</w:t>
+      </w:r>
+      <w:r>
+        <w:t xml:space="preserve">ayoritariamente las principales barraras provienen de </w:t>
+      </w:r>
+      <w:r>
+        <w:t xml:space="preserve">la </w:t>
+      </w:r>
+      <w:r>
+        <w:t xml:space="preserve">desconfianza de los </w:t>
+      </w:r>
+      <w:r>
+        <w:rPr>
+          <w:i/>
+        </w:rPr>
+        <w:t xml:space="preserve">usuarios </w:t>
+      </w:r>
+      <w:r>
+        <w:t>a la hora de hacer transacciones electrónicas de todo tipo, esto se debe a la baja bancarización por parte de la sociedad, o a algunas experiencias no gratas.</w:t>
+      </w:r>
+    </w:p>
+    <w:p/>
+    <w:p/>
+    <w:p>
+      <w:pPr>
+        <w:spacing w:after="200" w:line="264" w:lineRule="auto"/>
+        <w:jc w:val="left"/>
+      </w:pPr>
+      <w:r>
+        <w:br w:type="page"/>
+      </w:r>
+    </w:p>
+    <w:p>
+      <w:bookmarkStart w:id="0" w:name="_GoBack"/>
+      <w:bookmarkEnd w:id="0"/>
     </w:p>
     <w:p/>
     <w:p>
@@ -9390,7 +9668,7 @@
                 <w:bCs/>
                 <w:noProof/>
               </w:rPr>
-              <w:t>13</w:t>
+              <w:t>24</w:t>
             </w:r>
             <w:r>
               <w:rPr>
@@ -9438,7 +9716,7 @@
                 <w:bCs/>
                 <w:noProof/>
               </w:rPr>
-              <w:t>26</w:t>
+              <w:t>28</w:t>
             </w:r>
             <w:r>
               <w:rPr>
@@ -9865,6 +10143,60 @@
       </w:hyperlink>
       <w:r>
         <w:t xml:space="preserve">  </w:t>
+      </w:r>
+    </w:p>
+  </w:footnote>
+  <w:footnote w:id="7">
+    <w:p>
+      <w:pPr>
+        <w:pStyle w:val="Textonotapie"/>
+      </w:pPr>
+      <w:r>
+        <w:rPr>
+          <w:rStyle w:val="Refdenotaalpie"/>
+        </w:rPr>
+        <w:footnoteRef/>
+      </w:r>
+      <w:r>
+        <w:t xml:space="preserve"> </w:t>
+      </w:r>
+      <w:r>
+        <w:t xml:space="preserve">Fuente: </w:t>
+      </w:r>
+      <w:proofErr w:type="spellStart"/>
+      <w:r>
+        <w:t>Tendecias</w:t>
+      </w:r>
+      <w:proofErr w:type="spellEnd"/>
+      <w:r>
+        <w:t xml:space="preserve"> Digitales</w:t>
+      </w:r>
+      <w:r>
+        <w:t xml:space="preserve"> por Carlos Jiménez </w:t>
+      </w:r>
+    </w:p>
+  </w:footnote>
+  <w:footnote w:id="8">
+    <w:p>
+      <w:pPr>
+        <w:pStyle w:val="Textonotapie"/>
+      </w:pPr>
+      <w:r>
+        <w:rPr>
+          <w:rStyle w:val="Refdenotaalpie"/>
+        </w:rPr>
+        <w:footnoteRef/>
+      </w:r>
+      <w:r>
+        <w:t xml:space="preserve"> “Los medios de pago online le ganan a la desconfianza” por Alfredo </w:t>
+      </w:r>
+      <w:proofErr w:type="spellStart"/>
+      <w:r>
+        <w:t>Sains</w:t>
+      </w:r>
+      <w:proofErr w:type="spellEnd"/>
+      <w:r>
+        <w:t xml:space="preserve"> La Nación</w:t>
       </w:r>
     </w:p>
   </w:footnote>
@@ -12926,6 +13258,119 @@
     </w:lvl>
   </w:abstractNum>
   <w:abstractNum w:abstractNumId="22">
+    <w:nsid w:val="59A83EC1"/>
+    <w:multiLevelType w:val="hybridMultilevel"/>
+    <w:tmpl w:val="81EE06A4"/>
+    <w:lvl w:ilvl="0" w:tplc="2C0A0001">
+      <w:start w:val="1"/>
+      <w:numFmt w:val="bullet"/>
+      <w:lvlText w:val=""/>
+      <w:lvlJc w:val="left"/>
+      <w:pPr>
+        <w:ind w:left="720" w:hanging="360"/>
+      </w:pPr>
+      <w:rPr>
+        <w:rFonts w:ascii="Symbol" w:hAnsi="Symbol" w:hint="default"/>
+      </w:rPr>
+    </w:lvl>
+    <w:lvl w:ilvl="1" w:tplc="2C0A0003" w:tentative="1">
+      <w:start w:val="1"/>
+      <w:numFmt w:val="bullet"/>
+      <w:lvlText w:val="o"/>
+      <w:lvlJc w:val="left"/>
+      <w:pPr>
+        <w:ind w:left="1440" w:hanging="360"/>
+      </w:pPr>
+      <w:rPr>
+        <w:rFonts w:ascii="Courier New" w:hAnsi="Courier New" w:cs="Courier New" w:hint="default"/>
+      </w:rPr>
+    </w:lvl>
+    <w:lvl w:ilvl="2" w:tplc="2C0A0005" w:tentative="1">
+      <w:start w:val="1"/>
+      <w:numFmt w:val="bullet"/>
+      <w:lvlText w:val=""/>
+      <w:lvlJc w:val="left"/>
+      <w:pPr>
+        <w:ind w:left="2160" w:hanging="360"/>
+      </w:pPr>
+      <w:rPr>
+        <w:rFonts w:ascii="Wingdings" w:hAnsi="Wingdings" w:hint="default"/>
+      </w:rPr>
+    </w:lvl>
+    <w:lvl w:ilvl="3" w:tplc="2C0A0001" w:tentative="1">
+      <w:start w:val="1"/>
+      <w:numFmt w:val="bullet"/>
+      <w:lvlText w:val=""/>
+      <w:lvlJc w:val="left"/>
+      <w:pPr>
+        <w:ind w:left="2880" w:hanging="360"/>
+      </w:pPr>
+      <w:rPr>
+        <w:rFonts w:ascii="Symbol" w:hAnsi="Symbol" w:hint="default"/>
+      </w:rPr>
+    </w:lvl>
+    <w:lvl w:ilvl="4" w:tplc="2C0A0003" w:tentative="1">
+      <w:start w:val="1"/>
+      <w:numFmt w:val="bullet"/>
+      <w:lvlText w:val="o"/>
+      <w:lvlJc w:val="left"/>
+      <w:pPr>
+        <w:ind w:left="3600" w:hanging="360"/>
+      </w:pPr>
+      <w:rPr>
+        <w:rFonts w:ascii="Courier New" w:hAnsi="Courier New" w:cs="Courier New" w:hint="default"/>
+      </w:rPr>
+    </w:lvl>
+    <w:lvl w:ilvl="5" w:tplc="2C0A0005" w:tentative="1">
+      <w:start w:val="1"/>
+      <w:numFmt w:val="bullet"/>
+      <w:lvlText w:val=""/>
+      <w:lvlJc w:val="left"/>
+      <w:pPr>
+        <w:ind w:left="4320" w:hanging="360"/>
+      </w:pPr>
+      <w:rPr>
+        <w:rFonts w:ascii="Wingdings" w:hAnsi="Wingdings" w:hint="default"/>
+      </w:rPr>
+    </w:lvl>
+    <w:lvl w:ilvl="6" w:tplc="2C0A0001" w:tentative="1">
+      <w:start w:val="1"/>
+      <w:numFmt w:val="bullet"/>
+      <w:lvlText w:val=""/>
+      <w:lvlJc w:val="left"/>
+      <w:pPr>
+        <w:ind w:left="5040" w:hanging="360"/>
+      </w:pPr>
+      <w:rPr>
+        <w:rFonts w:ascii="Symbol" w:hAnsi="Symbol" w:hint="default"/>
+      </w:rPr>
+    </w:lvl>
+    <w:lvl w:ilvl="7" w:tplc="2C0A0003" w:tentative="1">
+      <w:start w:val="1"/>
+      <w:numFmt w:val="bullet"/>
+      <w:lvlText w:val="o"/>
+      <w:lvlJc w:val="left"/>
+      <w:pPr>
+        <w:ind w:left="5760" w:hanging="360"/>
+      </w:pPr>
+      <w:rPr>
+        <w:rFonts w:ascii="Courier New" w:hAnsi="Courier New" w:cs="Courier New" w:hint="default"/>
+      </w:rPr>
+    </w:lvl>
+    <w:lvl w:ilvl="8" w:tplc="2C0A0005" w:tentative="1">
+      <w:start w:val="1"/>
+      <w:numFmt w:val="bullet"/>
+      <w:lvlText w:val=""/>
+      <w:lvlJc w:val="left"/>
+      <w:pPr>
+        <w:ind w:left="6480" w:hanging="360"/>
+      </w:pPr>
+      <w:rPr>
+        <w:rFonts w:ascii="Wingdings" w:hAnsi="Wingdings" w:hint="default"/>
+      </w:rPr>
+    </w:lvl>
+  </w:abstractNum>
+  <w:abstractNum w:abstractNumId="23">
     <w:nsid w:val="6107140B"/>
     <w:multiLevelType w:val="hybridMultilevel"/>
     <w:tmpl w:val="39F86B2C"/>
@@ -13039,7 +13484,7 @@
       </w:rPr>
     </w:lvl>
   </w:abstractNum>
-  <w:abstractNum w:abstractNumId="23">
+  <w:abstractNum w:abstractNumId="24">
     <w:nsid w:val="6245309B"/>
     <w:multiLevelType w:val="hybridMultilevel"/>
     <w:tmpl w:val="E5907BAE"/>
@@ -13153,7 +13598,7 @@
       </w:rPr>
     </w:lvl>
   </w:abstractNum>
-  <w:abstractNum w:abstractNumId="24">
+  <w:abstractNum w:abstractNumId="25">
     <w:nsid w:val="6E2C684D"/>
     <w:multiLevelType w:val="hybridMultilevel"/>
     <w:tmpl w:val="330014B4"/>
@@ -13267,7 +13712,7 @@
       </w:rPr>
     </w:lvl>
   </w:abstractNum>
-  <w:abstractNum w:abstractNumId="25">
+  <w:abstractNum w:abstractNumId="26">
     <w:nsid w:val="72AA387B"/>
     <w:multiLevelType w:val="multilevel"/>
     <w:tmpl w:val="FDCE6410"/>
@@ -13416,7 +13861,7 @@
       </w:rPr>
     </w:lvl>
   </w:abstractNum>
-  <w:abstractNum w:abstractNumId="26">
+  <w:abstractNum w:abstractNumId="27">
     <w:nsid w:val="79370A80"/>
     <w:multiLevelType w:val="hybridMultilevel"/>
     <w:tmpl w:val="E042F6BA"/>
@@ -13529,7 +13974,7 @@
       </w:rPr>
     </w:lvl>
   </w:abstractNum>
-  <w:abstractNum w:abstractNumId="27">
+  <w:abstractNum w:abstractNumId="28">
     <w:nsid w:val="7EDC21CA"/>
     <w:multiLevelType w:val="hybridMultilevel"/>
     <w:tmpl w:val="E698F2F0"/>
@@ -13665,10 +14110,10 @@
     <w:abstractNumId w:val="7"/>
   </w:num>
   <w:num w:numId="8">
-    <w:abstractNumId w:val="22"/>
+    <w:abstractNumId w:val="23"/>
   </w:num>
   <w:num w:numId="9">
-    <w:abstractNumId w:val="23"/>
+    <w:abstractNumId w:val="24"/>
   </w:num>
   <w:num w:numId="10">
     <w:abstractNumId w:val="13"/>
@@ -13692,19 +14137,19 @@
     <w:abstractNumId w:val="9"/>
   </w:num>
   <w:num w:numId="17">
-    <w:abstractNumId w:val="24"/>
+    <w:abstractNumId w:val="25"/>
   </w:num>
   <w:num w:numId="18">
     <w:abstractNumId w:val="1"/>
   </w:num>
   <w:num w:numId="19">
-    <w:abstractNumId w:val="25"/>
+    <w:abstractNumId w:val="26"/>
   </w:num>
   <w:num w:numId="20">
     <w:abstractNumId w:val="12"/>
   </w:num>
   <w:num w:numId="21">
-    <w:abstractNumId w:val="27"/>
+    <w:abstractNumId w:val="28"/>
   </w:num>
   <w:num w:numId="22">
     <w:abstractNumId w:val="16"/>
@@ -13725,7 +14170,10 @@
     <w:abstractNumId w:val="5"/>
   </w:num>
   <w:num w:numId="28">
-    <w:abstractNumId w:val="26"/>
+    <w:abstractNumId w:val="27"/>
+  </w:num>
+  <w:num w:numId="29">
+    <w:abstractNumId w:val="22"/>
   </w:num>
 </w:numbering>
 </file>
@@ -17099,7 +17547,7 @@
 </file>
 
 <file path=customXml/itemProps2.xml><?xml version="1.0" encoding="utf-8"?>
-<ds:datastoreItem xmlns:ds="http://schemas.openxmlformats.org/officeDocument/2006/customXml" ds:itemID="{077D4888-6888-4725-9027-34DBA3AF5152}">
+<ds:datastoreItem xmlns:ds="http://schemas.openxmlformats.org/officeDocument/2006/customXml" ds:itemID="{AF897CC4-5A30-4A0B-88D1-D266E7755199}">
   <ds:schemaRefs>
     <ds:schemaRef ds:uri="http://schemas.openxmlformats.org/officeDocument/2006/bibliography"/>
   </ds:schemaRefs>

</xml_diff>

<commit_message>
Se agregó el cuadro FODA, a la noche sigo con el punto 3
</commit_message>
<xml_diff>
--- a/SAP - NEGOCIO/Entrega 02 - 14-05-2015.docx
+++ b/SAP - NEGOCIO/Entrega 02 - 14-05-2015.docx
@@ -4627,42 +4627,41 @@
     </w:p>
     <w:p>
       <w:pPr>
-        <w:pStyle w:val="Prrafodelista"/>
-        <w:numPr>
-          <w:ilvl w:val="0"/>
-          <w:numId w:val="27"/>
-        </w:numPr>
-        <w:spacing w:before="0" w:after="160" w:line="259" w:lineRule="auto"/>
+        <w:pStyle w:val="Ttulo2"/>
+      </w:pPr>
+      <w:r>
+        <w:lastRenderedPageBreak/>
+        <w:t>1.12 ingreso al sector, estrategias de inserción</w:t>
+      </w:r>
+    </w:p>
+    <w:p>
+      <w:r>
+        <w:t xml:space="preserve">Competencia, </w:t>
+      </w:r>
+      <w:proofErr w:type="spellStart"/>
+      <w:r>
+        <w:t>porter</w:t>
+      </w:r>
+      <w:proofErr w:type="spellEnd"/>
+      <w:r>
+        <w:t xml:space="preserve">, </w:t>
+      </w:r>
+      <w:proofErr w:type="spellStart"/>
+      <w:r>
+        <w:t>etc</w:t>
+      </w:r>
+      <w:proofErr w:type="spellEnd"/>
+    </w:p>
+    <w:p>
+      <w:pPr>
+        <w:spacing w:after="200" w:line="264" w:lineRule="auto"/>
         <w:jc w:val="left"/>
-        <w:rPr>
-          <w:u w:val="single"/>
-        </w:rPr>
-      </w:pPr>
+      </w:pPr>
+      <w:r>
+        <w:br w:type="page"/>
+      </w:r>
     </w:p>
     <w:p/>
-    <w:p>
-      <w:r>
-        <w:t>1.12 ingreso al sector, estrategias de inserción</w:t>
-      </w:r>
-    </w:p>
-    <w:p>
-      <w:r>
-        <w:t xml:space="preserve">Competencia, </w:t>
-      </w:r>
-      <w:proofErr w:type="spellStart"/>
-      <w:r>
-        <w:t>porter</w:t>
-      </w:r>
-      <w:proofErr w:type="spellEnd"/>
-      <w:r>
-        <w:t xml:space="preserve">, </w:t>
-      </w:r>
-      <w:proofErr w:type="spellStart"/>
-      <w:r>
-        <w:t>etc</w:t>
-      </w:r>
-      <w:proofErr w:type="spellEnd"/>
-    </w:p>
     <w:p/>
     <w:p>
       <w:pPr>
@@ -4752,7 +4751,6 @@
                 <w:noProof/>
                 <w:lang w:eastAsia="es-AR"/>
               </w:rPr>
-              <w:lastRenderedPageBreak/>
               <w:drawing>
                 <wp:inline distT="0" distB="0" distL="0" distR="0" wp14:anchorId="3DBDA6D5" wp14:editId="2FB60176">
                   <wp:extent cx="3019425" cy="2095500"/>
@@ -4797,11 +4795,12 @@
         </w:tc>
       </w:tr>
     </w:tbl>
-    <w:p/>
     <w:p>
       <w:pPr>
         <w:jc w:val="left"/>
       </w:pPr>
+      <w:bookmarkStart w:id="0" w:name="_GoBack"/>
+      <w:bookmarkEnd w:id="0"/>
     </w:p>
     <w:p>
       <w:pPr>
@@ -9450,25 +9449,7 @@
         <w:ind w:left="360"/>
       </w:pPr>
       <w:r>
-        <w:t>A partir de</w:t>
-      </w:r>
-      <w:r>
-        <w:t>l</w:t>
-      </w:r>
-      <w:r>
-        <w:t xml:space="preserve"> </w:t>
-      </w:r>
-      <w:r>
-        <w:t>artículo presentado junto con algunos factores tecnológicos que se consideran pertinentes</w:t>
-      </w:r>
-      <w:r>
-        <w:t>, se pretende hacer hincapié en</w:t>
-      </w:r>
-      <w:r>
-        <w:t xml:space="preserve"> el mensaje de que</w:t>
-      </w:r>
-      <w:r>
-        <w:t xml:space="preserve"> algunos de los factores tecnológicos que pueden afectar la correcta implementación del e-</w:t>
+        <w:t>A partir del artículo presentado junto con algunos factores tecnológicos que se consideran pertinentes, se pretende hacer hincapié en el mensaje de que algunos de los factores tecnológicos que pueden afectar la correcta implementación del e-</w:t>
       </w:r>
       <w:proofErr w:type="spellStart"/>
       <w:r>
@@ -9476,16 +9457,7 @@
       </w:r>
       <w:proofErr w:type="spellEnd"/>
       <w:r>
-        <w:t>. M</w:t>
-      </w:r>
-      <w:r>
-        <w:t xml:space="preserve">ayoritariamente las principales barraras provienen de </w:t>
-      </w:r>
-      <w:r>
-        <w:t xml:space="preserve">la </w:t>
-      </w:r>
-      <w:r>
-        <w:t xml:space="preserve">desconfianza de los </w:t>
+        <w:t xml:space="preserve">. Mayoritariamente las principales barraras provienen de la desconfianza de los </w:t>
       </w:r>
       <w:r>
         <w:rPr>
@@ -9508,11 +9480,8 @@
         <w:br w:type="page"/>
       </w:r>
     </w:p>
-    <w:p>
-      <w:bookmarkStart w:id="0" w:name="_GoBack"/>
-      <w:bookmarkEnd w:id="0"/>
-    </w:p>
     <w:p/>
+    <w:p/>
     <w:p>
       <w:pPr>
         <w:pStyle w:val="Ttulo3"/>
@@ -9530,6 +9499,15 @@
         <w:t>2.1.6 analisis sectorial. Definicion de oportunidades y amenazas de negocio.</w:t>
       </w:r>
     </w:p>
+    <w:p>
+      <w:pPr>
+        <w:spacing w:after="200" w:line="264" w:lineRule="auto"/>
+        <w:jc w:val="left"/>
+      </w:pPr>
+      <w:r>
+        <w:br w:type="page"/>
+      </w:r>
+    </w:p>
     <w:p/>
     <w:p>
       <w:pPr>
@@ -9548,14 +9526,773 @@
       </w:r>
     </w:p>
     <w:p/>
+    <w:tbl>
+      <w:tblPr>
+        <w:tblStyle w:val="Tablaconcuadrcula"/>
+        <w:tblW w:w="0" w:type="auto"/>
+        <w:tblLook w:val="04A0" w:firstRow="1" w:lastRow="0" w:firstColumn="1" w:lastColumn="0" w:noHBand="0" w:noVBand="1"/>
+      </w:tblPr>
+      <w:tblGrid>
+        <w:gridCol w:w="3326"/>
+        <w:gridCol w:w="3425"/>
+        <w:gridCol w:w="2986"/>
+      </w:tblGrid>
+      <w:tr>
+        <w:tc>
+          <w:tcPr>
+            <w:tcW w:w="3326" w:type="dxa"/>
+            <w:tcBorders>
+              <w:bottom w:val="single" w:sz="4" w:space="0" w:color="auto"/>
+              <w:tl2br w:val="single" w:sz="4" w:space="0" w:color="auto"/>
+            </w:tcBorders>
+          </w:tcPr>
+          <w:p/>
+        </w:tc>
+        <w:tc>
+          <w:tcPr>
+            <w:tcW w:w="3425" w:type="dxa"/>
+          </w:tcPr>
+          <w:p>
+            <w:pPr>
+              <w:rPr>
+                <w:b/>
+              </w:rPr>
+            </w:pPr>
+            <w:r>
+              <w:rPr>
+                <w:b/>
+              </w:rPr>
+              <w:t xml:space="preserve">Fortalezas </w:t>
+            </w:r>
+          </w:p>
+        </w:tc>
+        <w:tc>
+          <w:tcPr>
+            <w:tcW w:w="2986" w:type="dxa"/>
+          </w:tcPr>
+          <w:p>
+            <w:pPr>
+              <w:rPr>
+                <w:b/>
+              </w:rPr>
+            </w:pPr>
+            <w:r>
+              <w:rPr>
+                <w:b/>
+              </w:rPr>
+              <w:t>Debilidades</w:t>
+            </w:r>
+          </w:p>
+        </w:tc>
+      </w:tr>
+      <w:tr>
+        <w:trPr>
+          <w:trHeight w:val="472"/>
+        </w:trPr>
+        <w:tc>
+          <w:tcPr>
+            <w:tcW w:w="3326" w:type="dxa"/>
+            <w:tcBorders>
+              <w:top w:val="single" w:sz="4" w:space="0" w:color="auto"/>
+            </w:tcBorders>
+          </w:tcPr>
+          <w:p>
+            <w:pPr>
+              <w:rPr>
+                <w:b/>
+              </w:rPr>
+            </w:pPr>
+            <w:r>
+              <w:rPr>
+                <w:b/>
+              </w:rPr>
+              <w:t>Análisis Interno</w:t>
+            </w:r>
+          </w:p>
+        </w:tc>
+        <w:tc>
+          <w:tcPr>
+            <w:tcW w:w="3425" w:type="dxa"/>
+          </w:tcPr>
+          <w:p>
+            <w:r>
+              <w:t>F1, F2, F3, F4, F5, F6</w:t>
+            </w:r>
+          </w:p>
+        </w:tc>
+        <w:tc>
+          <w:tcPr>
+            <w:tcW w:w="2986" w:type="dxa"/>
+          </w:tcPr>
+          <w:p>
+            <w:r>
+              <w:t>D1, D2, D3, D4</w:t>
+            </w:r>
+          </w:p>
+        </w:tc>
+      </w:tr>
+      <w:tr>
+        <w:trPr>
+          <w:trHeight w:val="112"/>
+        </w:trPr>
+        <w:tc>
+          <w:tcPr>
+            <w:tcW w:w="3326" w:type="dxa"/>
+            <w:tcBorders>
+              <w:top w:val="single" w:sz="4" w:space="0" w:color="auto"/>
+            </w:tcBorders>
+            <w:shd w:val="clear" w:color="auto" w:fill="DADADA" w:themeFill="background2" w:themeFillShade="E6"/>
+          </w:tcPr>
+          <w:p>
+            <w:pPr>
+              <w:rPr>
+                <w:b/>
+                <w:color w:val="CACACA" w:themeColor="text1" w:themeTint="40"/>
+                <w:sz w:val="2"/>
+              </w:rPr>
+            </w:pPr>
+          </w:p>
+        </w:tc>
+        <w:tc>
+          <w:tcPr>
+            <w:tcW w:w="3425" w:type="dxa"/>
+            <w:shd w:val="clear" w:color="auto" w:fill="DADADA" w:themeFill="background2" w:themeFillShade="E6"/>
+          </w:tcPr>
+          <w:p>
+            <w:pPr>
+              <w:rPr>
+                <w:b/>
+                <w:color w:val="CACACA" w:themeColor="text1" w:themeTint="40"/>
+                <w:sz w:val="2"/>
+              </w:rPr>
+            </w:pPr>
+          </w:p>
+        </w:tc>
+        <w:tc>
+          <w:tcPr>
+            <w:tcW w:w="2986" w:type="dxa"/>
+            <w:shd w:val="clear" w:color="auto" w:fill="DADADA" w:themeFill="background2" w:themeFillShade="E6"/>
+          </w:tcPr>
+          <w:p>
+            <w:pPr>
+              <w:rPr>
+                <w:color w:val="CACACA" w:themeColor="text1" w:themeTint="40"/>
+                <w:sz w:val="2"/>
+              </w:rPr>
+            </w:pPr>
+          </w:p>
+        </w:tc>
+      </w:tr>
+      <w:tr>
+        <w:tc>
+          <w:tcPr>
+            <w:tcW w:w="3326" w:type="dxa"/>
+          </w:tcPr>
+          <w:p>
+            <w:pPr>
+              <w:rPr>
+                <w:b/>
+              </w:rPr>
+            </w:pPr>
+            <w:r>
+              <w:rPr>
+                <w:b/>
+              </w:rPr>
+              <w:t>Análisis Externo</w:t>
+            </w:r>
+          </w:p>
+        </w:tc>
+        <w:tc>
+          <w:tcPr>
+            <w:tcW w:w="3425" w:type="dxa"/>
+          </w:tcPr>
+          <w:p>
+            <w:pPr>
+              <w:rPr>
+                <w:b/>
+              </w:rPr>
+            </w:pPr>
+            <w:r>
+              <w:rPr>
+                <w:b/>
+              </w:rPr>
+              <w:t>Oportunidades</w:t>
+            </w:r>
+          </w:p>
+        </w:tc>
+        <w:tc>
+          <w:tcPr>
+            <w:tcW w:w="2986" w:type="dxa"/>
+          </w:tcPr>
+          <w:p>
+            <w:pPr>
+              <w:rPr>
+                <w:b/>
+              </w:rPr>
+            </w:pPr>
+            <w:r>
+              <w:rPr>
+                <w:b/>
+              </w:rPr>
+              <w:t xml:space="preserve">Amenazas </w:t>
+            </w:r>
+          </w:p>
+        </w:tc>
+      </w:tr>
+      <w:tr>
+        <w:tc>
+          <w:tcPr>
+            <w:tcW w:w="3326" w:type="dxa"/>
+          </w:tcPr>
+          <w:p>
+            <w:pPr>
+              <w:rPr>
+                <w:b/>
+              </w:rPr>
+            </w:pPr>
+          </w:p>
+        </w:tc>
+        <w:tc>
+          <w:tcPr>
+            <w:tcW w:w="3425" w:type="dxa"/>
+          </w:tcPr>
+          <w:p>
+            <w:r>
+              <w:t>O1, O2, O3, O4, O5, O6</w:t>
+            </w:r>
+          </w:p>
+        </w:tc>
+        <w:tc>
+          <w:tcPr>
+            <w:tcW w:w="2986" w:type="dxa"/>
+          </w:tcPr>
+          <w:p>
+            <w:r>
+              <w:t>A1, A2, A2, A4, A5, A6</w:t>
+            </w:r>
+          </w:p>
+        </w:tc>
+      </w:tr>
+    </w:tbl>
+    <w:p>
+      <w:pPr>
+        <w:rPr>
+          <w:u w:val="single"/>
+        </w:rPr>
+      </w:pPr>
+    </w:p>
+    <w:p>
+      <w:pPr>
+        <w:rPr>
+          <w:u w:val="single"/>
+        </w:rPr>
+      </w:pPr>
+      <w:r>
+        <w:rPr>
+          <w:u w:val="single"/>
+        </w:rPr>
+        <w:t>Referencias:</w:t>
+      </w:r>
+    </w:p>
+    <w:p>
+      <w:pPr>
+        <w:rPr>
+          <w:u w:val="single"/>
+        </w:rPr>
+      </w:pPr>
+      <w:r>
+        <w:rPr>
+          <w:u w:val="single"/>
+        </w:rPr>
+        <w:t>Fortalezas</w:t>
+      </w:r>
+    </w:p>
+    <w:p>
+      <w:pPr>
+        <w:pStyle w:val="Prrafodelista"/>
+        <w:numPr>
+          <w:ilvl w:val="0"/>
+          <w:numId w:val="9"/>
+        </w:numPr>
+        <w:spacing w:after="200" w:line="264" w:lineRule="auto"/>
+      </w:pPr>
+      <w:r>
+        <w:t>Propuesta innovadora, no existente hasta el momento en la ciudad.</w:t>
+      </w:r>
+    </w:p>
+    <w:p>
+      <w:pPr>
+        <w:pStyle w:val="Prrafodelista"/>
+        <w:numPr>
+          <w:ilvl w:val="0"/>
+          <w:numId w:val="9"/>
+        </w:numPr>
+        <w:spacing w:after="200" w:line="264" w:lineRule="auto"/>
+      </w:pPr>
+      <w:r>
+        <w:t>Propuesta de inversión no tan elevada  en relación a otros negocios como ser el manufacturero o de extracción de materias primas.</w:t>
+      </w:r>
+    </w:p>
+    <w:p>
+      <w:pPr>
+        <w:pStyle w:val="Prrafodelista"/>
+        <w:numPr>
+          <w:ilvl w:val="0"/>
+          <w:numId w:val="9"/>
+        </w:numPr>
+        <w:spacing w:after="200" w:line="264" w:lineRule="auto"/>
+      </w:pPr>
+      <w:r>
+        <w:t>Alta calificación de los programadores y demás miembros del equipo de trabajo.</w:t>
+      </w:r>
+    </w:p>
+    <w:p>
+      <w:pPr>
+        <w:pStyle w:val="Prrafodelista"/>
+        <w:numPr>
+          <w:ilvl w:val="0"/>
+          <w:numId w:val="9"/>
+        </w:numPr>
+        <w:spacing w:after="200" w:line="264" w:lineRule="auto"/>
+      </w:pPr>
+      <w:r>
+        <w:t>Contacto cercano con dueños de algunos de los restaurantes más influyentes en la ciudad.</w:t>
+      </w:r>
+    </w:p>
+    <w:p>
+      <w:pPr>
+        <w:pStyle w:val="Prrafodelista"/>
+        <w:numPr>
+          <w:ilvl w:val="0"/>
+          <w:numId w:val="9"/>
+        </w:numPr>
+        <w:spacing w:after="200" w:line="264" w:lineRule="auto"/>
+      </w:pPr>
+      <w:r>
+        <w:t>Localización estratégicamente favorecedora de la oficina comercial y de operaciones de la empresa.</w:t>
+      </w:r>
+    </w:p>
+    <w:p>
+      <w:pPr>
+        <w:pStyle w:val="Prrafodelista"/>
+        <w:numPr>
+          <w:ilvl w:val="0"/>
+          <w:numId w:val="9"/>
+        </w:numPr>
+        <w:spacing w:after="200" w:line="264" w:lineRule="auto"/>
+      </w:pPr>
+      <w:r>
+        <w:t xml:space="preserve">Gran dominio del </w:t>
+      </w:r>
+      <w:proofErr w:type="spellStart"/>
+      <w:r>
+        <w:t>Comunity</w:t>
+      </w:r>
+      <w:proofErr w:type="spellEnd"/>
+      <w:r>
+        <w:t xml:space="preserve"> Management.</w:t>
+      </w:r>
+    </w:p>
+    <w:p>
+      <w:pPr>
+        <w:spacing w:after="200" w:line="264" w:lineRule="auto"/>
+        <w:rPr>
+          <w:u w:val="single"/>
+        </w:rPr>
+      </w:pPr>
+      <w:r>
+        <w:rPr>
+          <w:u w:val="single"/>
+        </w:rPr>
+        <w:t>Oportunidades</w:t>
+      </w:r>
+    </w:p>
+    <w:p>
+      <w:pPr>
+        <w:pStyle w:val="Prrafodelista"/>
+        <w:numPr>
+          <w:ilvl w:val="0"/>
+          <w:numId w:val="10"/>
+        </w:numPr>
+        <w:spacing w:after="200" w:line="264" w:lineRule="auto"/>
+      </w:pPr>
+      <w:r>
+        <w:t>No existe una plataforma que ofrezca un beneficio como la propuesta de negocio planteada.</w:t>
+      </w:r>
+      <w:r>
+        <w:t xml:space="preserve"> </w:t>
+      </w:r>
+      <w:r>
+        <w:t>Oportunidad de ofrecer un servicio único para las empresas gastronómicas.</w:t>
+      </w:r>
+    </w:p>
+    <w:p>
+      <w:pPr>
+        <w:pStyle w:val="Prrafodelista"/>
+        <w:numPr>
+          <w:ilvl w:val="0"/>
+          <w:numId w:val="10"/>
+        </w:numPr>
+        <w:spacing w:after="200" w:line="264" w:lineRule="auto"/>
+      </w:pPr>
+      <w:r>
+        <w:t>Existe una gran cantidad de pedidos los fines de semana (produce a veces retrasos e insatisfacción en los clientes) lo que brinda una oportunidad neta si se puede penetrar el mercado con la plataforma.</w:t>
+      </w:r>
+    </w:p>
+    <w:p>
+      <w:pPr>
+        <w:pStyle w:val="Prrafodelista"/>
+        <w:numPr>
+          <w:ilvl w:val="0"/>
+          <w:numId w:val="10"/>
+        </w:numPr>
+        <w:spacing w:after="200" w:line="264" w:lineRule="auto"/>
+      </w:pPr>
+      <w:r>
+        <w:t>No existen restricciones a la actividad por parte de la reglamentación local.</w:t>
+      </w:r>
+    </w:p>
+    <w:p>
+      <w:pPr>
+        <w:pStyle w:val="Prrafodelista"/>
+        <w:numPr>
+          <w:ilvl w:val="0"/>
+          <w:numId w:val="10"/>
+        </w:numPr>
+        <w:spacing w:after="200" w:line="264" w:lineRule="auto"/>
+      </w:pPr>
+      <w:r>
+        <w:t>Según la encuesta realizada la gran mayoría de las personas usaría una plataforma como la planteada.</w:t>
+      </w:r>
+    </w:p>
+    <w:p>
+      <w:pPr>
+        <w:pStyle w:val="Prrafodelista"/>
+        <w:numPr>
+          <w:ilvl w:val="0"/>
+          <w:numId w:val="10"/>
+        </w:numPr>
+        <w:spacing w:after="200" w:line="264" w:lineRule="auto"/>
+      </w:pPr>
+      <w:r>
+        <w:lastRenderedPageBreak/>
+        <w:t xml:space="preserve">Según el censo en argentina, la gran mayoría de los hogares </w:t>
+      </w:r>
+      <w:proofErr w:type="spellStart"/>
+      <w:r>
+        <w:t>nicoleños</w:t>
+      </w:r>
+      <w:proofErr w:type="spellEnd"/>
+      <w:r>
+        <w:t xml:space="preserve"> poseen algún medio tecnológico (computadora, celular) para acceder al sitio.</w:t>
+      </w:r>
+    </w:p>
+    <w:p>
+      <w:pPr>
+        <w:pStyle w:val="Prrafodelista"/>
+        <w:numPr>
+          <w:ilvl w:val="0"/>
+          <w:numId w:val="10"/>
+        </w:numPr>
+        <w:spacing w:after="200" w:line="264" w:lineRule="auto"/>
+        <w:rPr>
+          <w:u w:val="single"/>
+        </w:rPr>
+      </w:pPr>
+      <w:r>
+        <w:t xml:space="preserve">Existe una opinión negativa hacia la calidad de servicio de </w:t>
+      </w:r>
+      <w:proofErr w:type="spellStart"/>
+      <w:r>
+        <w:t>delivery</w:t>
+      </w:r>
+      <w:proofErr w:type="spellEnd"/>
+      <w:r>
+        <w:t xml:space="preserve"> actual según la encuesta realizada.</w:t>
+      </w:r>
+    </w:p>
+    <w:p>
+      <w:pPr>
+        <w:spacing w:after="200" w:line="264" w:lineRule="auto"/>
+        <w:rPr>
+          <w:u w:val="single"/>
+        </w:rPr>
+      </w:pPr>
+      <w:r>
+        <w:rPr>
+          <w:u w:val="single"/>
+        </w:rPr>
+        <w:t>Debilidades</w:t>
+      </w:r>
+    </w:p>
+    <w:p>
+      <w:pPr>
+        <w:pStyle w:val="Prrafodelista"/>
+        <w:numPr>
+          <w:ilvl w:val="0"/>
+          <w:numId w:val="11"/>
+        </w:numPr>
+        <w:spacing w:after="200" w:line="264" w:lineRule="auto"/>
+      </w:pPr>
+      <w:r>
+        <w:t>Primer emprendimiento por parte de los dueños de la empresa.</w:t>
+      </w:r>
+      <w:r>
+        <w:t xml:space="preserve"> </w:t>
+      </w:r>
+      <w:r>
+        <w:t>Poca experiencia en el ámbito de negocios.</w:t>
+      </w:r>
+    </w:p>
+    <w:p>
+      <w:pPr>
+        <w:pStyle w:val="Prrafodelista"/>
+        <w:numPr>
+          <w:ilvl w:val="0"/>
+          <w:numId w:val="11"/>
+        </w:numPr>
+        <w:spacing w:after="200" w:line="264" w:lineRule="auto"/>
+      </w:pPr>
+      <w:r>
+        <w:t>Infraestructura interna quizás no lo suficientemente desarrollada en el caso de un hipotético éxito que supere las expectativas.</w:t>
+      </w:r>
+    </w:p>
+    <w:p>
+      <w:pPr>
+        <w:pStyle w:val="Prrafodelista"/>
+        <w:numPr>
+          <w:ilvl w:val="0"/>
+          <w:numId w:val="11"/>
+        </w:numPr>
+        <w:spacing w:after="200" w:line="264" w:lineRule="auto"/>
+      </w:pPr>
+      <w:r>
+        <w:t>Carencias en áreas de marketing y publicidad.</w:t>
+      </w:r>
+    </w:p>
+    <w:p>
+      <w:pPr>
+        <w:pStyle w:val="Prrafodelista"/>
+        <w:numPr>
+          <w:ilvl w:val="0"/>
+          <w:numId w:val="11"/>
+        </w:numPr>
+        <w:spacing w:after="200" w:line="264" w:lineRule="auto"/>
+      </w:pPr>
+      <w:r>
+        <w:t>Presupuesto para la compra de solamente dos motocicletas.</w:t>
+      </w:r>
+    </w:p>
+    <w:p>
+      <w:pPr>
+        <w:spacing w:after="200" w:line="264" w:lineRule="auto"/>
+        <w:rPr>
+          <w:u w:val="single"/>
+        </w:rPr>
+      </w:pPr>
+      <w:r>
+        <w:rPr>
+          <w:u w:val="single"/>
+        </w:rPr>
+        <w:t>Amenazas</w:t>
+      </w:r>
+    </w:p>
+    <w:p>
+      <w:pPr>
+        <w:pStyle w:val="Prrafodelista"/>
+        <w:numPr>
+          <w:ilvl w:val="0"/>
+          <w:numId w:val="30"/>
+        </w:numPr>
+        <w:spacing w:after="200" w:line="264" w:lineRule="auto"/>
+      </w:pPr>
+      <w:r>
+        <w:t>La mayoría de los dueños de las empresas gastronómicas son personas de mayor edad que tienen una mayor resistencia a la adopción de servicios tecnológicos, por miedo o desconfianza.</w:t>
+      </w:r>
+    </w:p>
+    <w:p>
+      <w:pPr>
+        <w:pStyle w:val="Prrafodelista"/>
+        <w:numPr>
+          <w:ilvl w:val="0"/>
+          <w:numId w:val="30"/>
+        </w:numPr>
+        <w:spacing w:after="200" w:line="264" w:lineRule="auto"/>
+      </w:pPr>
+      <w:r>
+        <w:t>Existe una tendencia a los restaurantes a no tomar riesgos, hace años que tienen la misma actividad sin ningún tipo de innovación, se infiere una actitud estacionaria de “hacer lo mismo siempre”, sin ofrecer servicios nuevos distintivos.</w:t>
+      </w:r>
+    </w:p>
+    <w:p>
+      <w:pPr>
+        <w:pStyle w:val="Prrafodelista"/>
+        <w:numPr>
+          <w:ilvl w:val="0"/>
+          <w:numId w:val="30"/>
+        </w:numPr>
+        <w:spacing w:after="200" w:line="264" w:lineRule="auto"/>
+      </w:pPr>
+      <w:r>
+        <w:t>Aparición repentina de una plataforma similar.</w:t>
+      </w:r>
+    </w:p>
+    <w:p>
+      <w:pPr>
+        <w:pStyle w:val="Prrafodelista"/>
+        <w:numPr>
+          <w:ilvl w:val="0"/>
+          <w:numId w:val="30"/>
+        </w:numPr>
+        <w:spacing w:after="200" w:line="264" w:lineRule="auto"/>
+      </w:pPr>
+      <w:r>
+        <w:t>Aparición de reglamentaciones que afecten negativamente la actividad del sitio.</w:t>
+      </w:r>
+    </w:p>
+    <w:p>
+      <w:pPr>
+        <w:pStyle w:val="Prrafodelista"/>
+        <w:numPr>
+          <w:ilvl w:val="0"/>
+          <w:numId w:val="30"/>
+        </w:numPr>
+        <w:spacing w:after="200" w:line="264" w:lineRule="auto"/>
+      </w:pPr>
+      <w:r>
+        <w:t>Representa una amenaza el caso en el cual los clientes no crean necesario o no vean útil la plataforma.</w:t>
+      </w:r>
+    </w:p>
+    <w:p>
+      <w:pPr>
+        <w:pStyle w:val="Prrafodelista"/>
+        <w:numPr>
+          <w:ilvl w:val="0"/>
+          <w:numId w:val="30"/>
+        </w:numPr>
+        <w:spacing w:after="200" w:line="264" w:lineRule="auto"/>
+      </w:pPr>
+      <w:r>
+        <w:t>Situación macroeconómica desfavorable. Ejemplo: suba repentina del precio de los combustibles.</w:t>
+      </w:r>
+    </w:p>
+    <w:p>
+      <w:pPr>
+        <w:spacing w:after="200" w:line="264" w:lineRule="auto"/>
+        <w:jc w:val="left"/>
+      </w:pPr>
+      <w:r>
+        <w:br w:type="page"/>
+      </w:r>
+    </w:p>
     <w:p>
       <w:pPr>
         <w:pStyle w:val="Ttulo2"/>
       </w:pPr>
       <w:r>
+        <w:lastRenderedPageBreak/>
         <w:t>3.2 analisis de las fortalezas, oportunidades, debilidades y amenazas.</w:t>
       </w:r>
     </w:p>
+    <w:p>
+      <w:pPr>
+        <w:rPr>
+          <w:color w:val="FF0000"/>
+        </w:rPr>
+      </w:pPr>
+      <w:r>
+        <w:rPr>
+          <w:color w:val="FF0000"/>
+        </w:rPr>
+        <w:t xml:space="preserve">Con respecto a las fortalezas, se prevé que el factor principal de éxito es que la propuesta no está implementada hasta hoy en la ciudad de San Nicolás, sumándole a esto el contacto y la relación con algunos </w:t>
+      </w:r>
+      <w:r>
+        <w:rPr>
+          <w:i/>
+          <w:color w:val="FF0000"/>
+        </w:rPr>
+        <w:t>Negocios</w:t>
+      </w:r>
+      <w:r>
+        <w:rPr>
+          <w:color w:val="FF0000"/>
+        </w:rPr>
+        <w:t xml:space="preserve"> referentes, con lo que se supone una tarea relativamente sencilla la adhesión de estos al e-</w:t>
+      </w:r>
+      <w:proofErr w:type="spellStart"/>
+      <w:r>
+        <w:rPr>
+          <w:color w:val="FF0000"/>
+        </w:rPr>
+        <w:t>business</w:t>
+      </w:r>
+      <w:proofErr w:type="spellEnd"/>
+      <w:r>
+        <w:rPr>
+          <w:color w:val="FF0000"/>
+        </w:rPr>
+        <w:t>.</w:t>
+      </w:r>
+    </w:p>
+    <w:p>
+      <w:pPr>
+        <w:rPr>
+          <w:color w:val="FF0000"/>
+        </w:rPr>
+      </w:pPr>
+      <w:r>
+        <w:rPr>
+          <w:color w:val="FF0000"/>
+        </w:rPr>
+        <w:t xml:space="preserve">Además de esto los conocimientos en desarrollos de software son un pilar importante en cuanto a la calidad y rapidez con el que se puede lograr el sitio web.  </w:t>
+      </w:r>
+    </w:p>
+    <w:p>
+      <w:pPr>
+        <w:rPr>
+          <w:color w:val="FF0000"/>
+        </w:rPr>
+      </w:pPr>
+      <w:r>
+        <w:rPr>
+          <w:color w:val="FF0000"/>
+        </w:rPr>
+        <w:t>Con respecto a las Oportunidades además de los ítems descriptos en el cuadro anterior, se puede considerar que en el caso de que el e-</w:t>
+      </w:r>
+      <w:proofErr w:type="spellStart"/>
+      <w:r>
+        <w:rPr>
+          <w:color w:val="FF0000"/>
+        </w:rPr>
+        <w:t>business</w:t>
+      </w:r>
+      <w:proofErr w:type="spellEnd"/>
+      <w:r>
+        <w:rPr>
+          <w:color w:val="FF0000"/>
+        </w:rPr>
+        <w:t xml:space="preserve"> sea </w:t>
+      </w:r>
+      <w:proofErr w:type="spellStart"/>
+      <w:r>
+        <w:rPr>
+          <w:color w:val="FF0000"/>
+        </w:rPr>
+        <w:t>éxitoso</w:t>
+      </w:r>
+      <w:proofErr w:type="spellEnd"/>
+      <w:r>
+        <w:rPr>
+          <w:color w:val="FF0000"/>
+        </w:rPr>
+        <w:t xml:space="preserve">, la empresa </w:t>
+      </w:r>
+      <w:r>
+        <w:rPr>
+          <w:color w:val="FF0000"/>
+        </w:rPr>
+        <w:t xml:space="preserve">podría beneficiarse con nuevos proyectos y desarrollos. </w:t>
+      </w:r>
+    </w:p>
     <w:p/>
     <w:p>
       <w:pPr>
@@ -9565,6 +10302,17 @@
         <w:t>3.3 conclusion: atractivo de la industria, fortalezas de negocio.</w:t>
       </w:r>
     </w:p>
+    <w:p>
+      <w:r>
+        <w:t>Ventajas Competitivas</w:t>
+      </w:r>
+      <w:proofErr w:type="gramStart"/>
+      <w:r>
+        <w:t>?</w:t>
+      </w:r>
+      <w:proofErr w:type="gramEnd"/>
+    </w:p>
+    <w:p/>
     <w:sectPr>
       <w:headerReference w:type="default" r:id="rId18"/>
       <w:footerReference w:type="default" r:id="rId19"/>
@@ -9614,7 +10362,6 @@
         <w:docPartUnique/>
       </w:docPartObj>
     </w:sdtPr>
-    <w:sdtEndPr/>
     <w:sdtContent>
       <w:sdt>
         <w:sdtPr>
@@ -9624,7 +10371,6 @@
             <w:docPartUnique/>
           </w:docPartObj>
         </w:sdtPr>
-        <w:sdtEndPr/>
         <w:sdtContent>
           <w:p>
             <w:pPr>
@@ -9668,7 +10414,7 @@
                 <w:bCs/>
                 <w:noProof/>
               </w:rPr>
-              <w:t>24</w:t>
+              <w:t>30</w:t>
             </w:r>
             <w:r>
               <w:rPr>
@@ -9716,7 +10462,7 @@
                 <w:bCs/>
                 <w:noProof/>
               </w:rPr>
-              <w:t>28</w:t>
+              <w:t>31</w:t>
             </w:r>
             <w:r>
               <w:rPr>
@@ -11822,6 +12568,120 @@
     </w:lvl>
   </w:abstractNum>
   <w:abstractNum w:abstractNumId="9">
+    <w:nsid w:val="27017D06"/>
+    <w:multiLevelType w:val="hybridMultilevel"/>
+    <w:tmpl w:val="1F36C83A"/>
+    <w:lvl w:ilvl="0" w:tplc="D7428DFA">
+      <w:start w:val="1"/>
+      <w:numFmt w:val="decimal"/>
+      <w:lvlText w:val="A%1."/>
+      <w:lvlJc w:val="left"/>
+      <w:pPr>
+        <w:ind w:left="720" w:hanging="360"/>
+      </w:pPr>
+      <w:rPr>
+        <w:rFonts w:hint="default"/>
+        <w:color w:val="auto"/>
+      </w:rPr>
+    </w:lvl>
+    <w:lvl w:ilvl="1" w:tplc="2C0A0003" w:tentative="1">
+      <w:start w:val="1"/>
+      <w:numFmt w:val="bullet"/>
+      <w:lvlText w:val="o"/>
+      <w:lvlJc w:val="left"/>
+      <w:pPr>
+        <w:ind w:left="1440" w:hanging="360"/>
+      </w:pPr>
+      <w:rPr>
+        <w:rFonts w:ascii="Courier New" w:hAnsi="Courier New" w:cs="Courier New" w:hint="default"/>
+      </w:rPr>
+    </w:lvl>
+    <w:lvl w:ilvl="2" w:tplc="2C0A0005" w:tentative="1">
+      <w:start w:val="1"/>
+      <w:numFmt w:val="bullet"/>
+      <w:lvlText w:val=""/>
+      <w:lvlJc w:val="left"/>
+      <w:pPr>
+        <w:ind w:left="2160" w:hanging="360"/>
+      </w:pPr>
+      <w:rPr>
+        <w:rFonts w:ascii="Wingdings" w:hAnsi="Wingdings" w:hint="default"/>
+      </w:rPr>
+    </w:lvl>
+    <w:lvl w:ilvl="3" w:tplc="2C0A0001" w:tentative="1">
+      <w:start w:val="1"/>
+      <w:numFmt w:val="bullet"/>
+      <w:lvlText w:val=""/>
+      <w:lvlJc w:val="left"/>
+      <w:pPr>
+        <w:ind w:left="2880" w:hanging="360"/>
+      </w:pPr>
+      <w:rPr>
+        <w:rFonts w:ascii="Symbol" w:hAnsi="Symbol" w:hint="default"/>
+      </w:rPr>
+    </w:lvl>
+    <w:lvl w:ilvl="4" w:tplc="2C0A0003" w:tentative="1">
+      <w:start w:val="1"/>
+      <w:numFmt w:val="bullet"/>
+      <w:lvlText w:val="o"/>
+      <w:lvlJc w:val="left"/>
+      <w:pPr>
+        <w:ind w:left="3600" w:hanging="360"/>
+      </w:pPr>
+      <w:rPr>
+        <w:rFonts w:ascii="Courier New" w:hAnsi="Courier New" w:cs="Courier New" w:hint="default"/>
+      </w:rPr>
+    </w:lvl>
+    <w:lvl w:ilvl="5" w:tplc="2C0A0005" w:tentative="1">
+      <w:start w:val="1"/>
+      <w:numFmt w:val="bullet"/>
+      <w:lvlText w:val=""/>
+      <w:lvlJc w:val="left"/>
+      <w:pPr>
+        <w:ind w:left="4320" w:hanging="360"/>
+      </w:pPr>
+      <w:rPr>
+        <w:rFonts w:ascii="Wingdings" w:hAnsi="Wingdings" w:hint="default"/>
+      </w:rPr>
+    </w:lvl>
+    <w:lvl w:ilvl="6" w:tplc="2C0A0001" w:tentative="1">
+      <w:start w:val="1"/>
+      <w:numFmt w:val="bullet"/>
+      <w:lvlText w:val=""/>
+      <w:lvlJc w:val="left"/>
+      <w:pPr>
+        <w:ind w:left="5040" w:hanging="360"/>
+      </w:pPr>
+      <w:rPr>
+        <w:rFonts w:ascii="Symbol" w:hAnsi="Symbol" w:hint="default"/>
+      </w:rPr>
+    </w:lvl>
+    <w:lvl w:ilvl="7" w:tplc="2C0A0003" w:tentative="1">
+      <w:start w:val="1"/>
+      <w:numFmt w:val="bullet"/>
+      <w:lvlText w:val="o"/>
+      <w:lvlJc w:val="left"/>
+      <w:pPr>
+        <w:ind w:left="5760" w:hanging="360"/>
+      </w:pPr>
+      <w:rPr>
+        <w:rFonts w:ascii="Courier New" w:hAnsi="Courier New" w:cs="Courier New" w:hint="default"/>
+      </w:rPr>
+    </w:lvl>
+    <w:lvl w:ilvl="8" w:tplc="2C0A0005" w:tentative="1">
+      <w:start w:val="1"/>
+      <w:numFmt w:val="bullet"/>
+      <w:lvlText w:val=""/>
+      <w:lvlJc w:val="left"/>
+      <w:pPr>
+        <w:ind w:left="6480" w:hanging="360"/>
+      </w:pPr>
+      <w:rPr>
+        <w:rFonts w:ascii="Wingdings" w:hAnsi="Wingdings" w:hint="default"/>
+      </w:rPr>
+    </w:lvl>
+  </w:abstractNum>
+  <w:abstractNum w:abstractNumId="10">
     <w:nsid w:val="290E3BAA"/>
     <w:multiLevelType w:val="hybridMultilevel"/>
     <w:tmpl w:val="2FA8B7AC"/>
@@ -11935,7 +12795,7 @@
       </w:rPr>
     </w:lvl>
   </w:abstractNum>
-  <w:abstractNum w:abstractNumId="10">
+  <w:abstractNum w:abstractNumId="11">
     <w:nsid w:val="2959648A"/>
     <w:multiLevelType w:val="multilevel"/>
     <w:tmpl w:val="C26C55E0"/>
@@ -12048,7 +12908,7 @@
       </w:rPr>
     </w:lvl>
   </w:abstractNum>
-  <w:abstractNum w:abstractNumId="11">
+  <w:abstractNum w:abstractNumId="12">
     <w:nsid w:val="2E8314AC"/>
     <w:multiLevelType w:val="hybridMultilevel"/>
     <w:tmpl w:val="9ADC856A"/>
@@ -12161,7 +13021,7 @@
       </w:rPr>
     </w:lvl>
   </w:abstractNum>
-  <w:abstractNum w:abstractNumId="12">
+  <w:abstractNum w:abstractNumId="13">
     <w:nsid w:val="3281303A"/>
     <w:multiLevelType w:val="hybridMultilevel"/>
     <w:tmpl w:val="C7BE4BC4"/>
@@ -12275,121 +13135,121 @@
       </w:rPr>
     </w:lvl>
   </w:abstractNum>
-  <w:abstractNum w:abstractNumId="13">
+  <w:abstractNum w:abstractNumId="14">
     <w:nsid w:val="32F340F8"/>
     <w:multiLevelType w:val="hybridMultilevel"/>
-    <w:tmpl w:val="15F84EE8"/>
-    <w:lvl w:ilvl="0" w:tplc="95A8C3BA">
+    <w:tmpl w:val="90DA61B8"/>
+    <w:lvl w:ilvl="0" w:tplc="99641456">
+      <w:start w:val="1"/>
+      <w:numFmt w:val="decimal"/>
+      <w:lvlText w:val="O%1."/>
+      <w:lvlJc w:val="left"/>
+      <w:pPr>
+        <w:ind w:left="720" w:hanging="360"/>
+      </w:pPr>
+      <w:rPr>
+        <w:rFonts w:hint="default"/>
+        <w:color w:val="auto"/>
+      </w:rPr>
+    </w:lvl>
+    <w:lvl w:ilvl="1" w:tplc="2C0A0003" w:tentative="1">
+      <w:start w:val="1"/>
+      <w:numFmt w:val="bullet"/>
+      <w:lvlText w:val="o"/>
+      <w:lvlJc w:val="left"/>
+      <w:pPr>
+        <w:ind w:left="1440" w:hanging="360"/>
+      </w:pPr>
+      <w:rPr>
+        <w:rFonts w:ascii="Courier New" w:hAnsi="Courier New" w:cs="Courier New" w:hint="default"/>
+      </w:rPr>
+    </w:lvl>
+    <w:lvl w:ilvl="2" w:tplc="2C0A0005" w:tentative="1">
       <w:start w:val="1"/>
       <w:numFmt w:val="bullet"/>
       <w:lvlText w:val=""/>
       <w:lvlJc w:val="left"/>
       <w:pPr>
-        <w:ind w:left="720" w:hanging="360"/>
+        <w:ind w:left="2160" w:hanging="360"/>
       </w:pPr>
       <w:rPr>
         <w:rFonts w:ascii="Wingdings" w:hAnsi="Wingdings" w:hint="default"/>
-        <w:color w:val="C00000"/>
-      </w:rPr>
-    </w:lvl>
-    <w:lvl w:ilvl="1" w:tplc="2C0A0003" w:tentative="1">
+      </w:rPr>
+    </w:lvl>
+    <w:lvl w:ilvl="3" w:tplc="2C0A0001" w:tentative="1">
+      <w:start w:val="1"/>
+      <w:numFmt w:val="bullet"/>
+      <w:lvlText w:val=""/>
+      <w:lvlJc w:val="left"/>
+      <w:pPr>
+        <w:ind w:left="2880" w:hanging="360"/>
+      </w:pPr>
+      <w:rPr>
+        <w:rFonts w:ascii="Symbol" w:hAnsi="Symbol" w:hint="default"/>
+      </w:rPr>
+    </w:lvl>
+    <w:lvl w:ilvl="4" w:tplc="2C0A0003" w:tentative="1">
       <w:start w:val="1"/>
       <w:numFmt w:val="bullet"/>
       <w:lvlText w:val="o"/>
       <w:lvlJc w:val="left"/>
       <w:pPr>
-        <w:ind w:left="1440" w:hanging="360"/>
+        <w:ind w:left="3600" w:hanging="360"/>
       </w:pPr>
       <w:rPr>
         <w:rFonts w:ascii="Courier New" w:hAnsi="Courier New" w:cs="Courier New" w:hint="default"/>
       </w:rPr>
     </w:lvl>
-    <w:lvl w:ilvl="2" w:tplc="2C0A0005" w:tentative="1">
+    <w:lvl w:ilvl="5" w:tplc="2C0A0005" w:tentative="1">
       <w:start w:val="1"/>
       <w:numFmt w:val="bullet"/>
       <w:lvlText w:val=""/>
       <w:lvlJc w:val="left"/>
       <w:pPr>
-        <w:ind w:left="2160" w:hanging="360"/>
+        <w:ind w:left="4320" w:hanging="360"/>
       </w:pPr>
       <w:rPr>
         <w:rFonts w:ascii="Wingdings" w:hAnsi="Wingdings" w:hint="default"/>
       </w:rPr>
     </w:lvl>
-    <w:lvl w:ilvl="3" w:tplc="2C0A0001" w:tentative="1">
+    <w:lvl w:ilvl="6" w:tplc="2C0A0001" w:tentative="1">
       <w:start w:val="1"/>
       <w:numFmt w:val="bullet"/>
       <w:lvlText w:val=""/>
       <w:lvlJc w:val="left"/>
       <w:pPr>
-        <w:ind w:left="2880" w:hanging="360"/>
+        <w:ind w:left="5040" w:hanging="360"/>
       </w:pPr>
       <w:rPr>
         <w:rFonts w:ascii="Symbol" w:hAnsi="Symbol" w:hint="default"/>
       </w:rPr>
     </w:lvl>
-    <w:lvl w:ilvl="4" w:tplc="2C0A0003" w:tentative="1">
+    <w:lvl w:ilvl="7" w:tplc="2C0A0003" w:tentative="1">
       <w:start w:val="1"/>
       <w:numFmt w:val="bullet"/>
       <w:lvlText w:val="o"/>
       <w:lvlJc w:val="left"/>
       <w:pPr>
-        <w:ind w:left="3600" w:hanging="360"/>
+        <w:ind w:left="5760" w:hanging="360"/>
       </w:pPr>
       <w:rPr>
         <w:rFonts w:ascii="Courier New" w:hAnsi="Courier New" w:cs="Courier New" w:hint="default"/>
       </w:rPr>
     </w:lvl>
-    <w:lvl w:ilvl="5" w:tplc="2C0A0005" w:tentative="1">
+    <w:lvl w:ilvl="8" w:tplc="2C0A0005" w:tentative="1">
       <w:start w:val="1"/>
       <w:numFmt w:val="bullet"/>
       <w:lvlText w:val=""/>
       <w:lvlJc w:val="left"/>
       <w:pPr>
-        <w:ind w:left="4320" w:hanging="360"/>
+        <w:ind w:left="6480" w:hanging="360"/>
       </w:pPr>
       <w:rPr>
         <w:rFonts w:ascii="Wingdings" w:hAnsi="Wingdings" w:hint="default"/>
       </w:rPr>
     </w:lvl>
-    <w:lvl w:ilvl="6" w:tplc="2C0A0001" w:tentative="1">
-      <w:start w:val="1"/>
-      <w:numFmt w:val="bullet"/>
-      <w:lvlText w:val=""/>
-      <w:lvlJc w:val="left"/>
-      <w:pPr>
-        <w:ind w:left="5040" w:hanging="360"/>
-      </w:pPr>
-      <w:rPr>
-        <w:rFonts w:ascii="Symbol" w:hAnsi="Symbol" w:hint="default"/>
-      </w:rPr>
-    </w:lvl>
-    <w:lvl w:ilvl="7" w:tplc="2C0A0003" w:tentative="1">
-      <w:start w:val="1"/>
-      <w:numFmt w:val="bullet"/>
-      <w:lvlText w:val="o"/>
-      <w:lvlJc w:val="left"/>
-      <w:pPr>
-        <w:ind w:left="5760" w:hanging="360"/>
-      </w:pPr>
-      <w:rPr>
-        <w:rFonts w:ascii="Courier New" w:hAnsi="Courier New" w:cs="Courier New" w:hint="default"/>
-      </w:rPr>
-    </w:lvl>
-    <w:lvl w:ilvl="8" w:tplc="2C0A0005" w:tentative="1">
-      <w:start w:val="1"/>
-      <w:numFmt w:val="bullet"/>
-      <w:lvlText w:val=""/>
-      <w:lvlJc w:val="left"/>
-      <w:pPr>
-        <w:ind w:left="6480" w:hanging="360"/>
-      </w:pPr>
-      <w:rPr>
-        <w:rFonts w:ascii="Wingdings" w:hAnsi="Wingdings" w:hint="default"/>
-      </w:rPr>
-    </w:lvl>
   </w:abstractNum>
-  <w:abstractNum w:abstractNumId="14">
+  <w:abstractNum w:abstractNumId="15">
     <w:nsid w:val="35C75784"/>
     <w:multiLevelType w:val="multilevel"/>
     <w:tmpl w:val="5FAE23B8"/>
@@ -12539,7 +13399,7 @@
       </w:rPr>
     </w:lvl>
   </w:abstractNum>
-  <w:abstractNum w:abstractNumId="15">
+  <w:abstractNum w:abstractNumId="16">
     <w:nsid w:val="3BE04BEC"/>
     <w:multiLevelType w:val="hybridMultilevel"/>
     <w:tmpl w:val="9518426A"/>
@@ -12628,7 +13488,7 @@
       </w:pPr>
     </w:lvl>
   </w:abstractNum>
-  <w:abstractNum w:abstractNumId="16">
+  <w:abstractNum w:abstractNumId="17">
     <w:nsid w:val="3E934202"/>
     <w:multiLevelType w:val="hybridMultilevel"/>
     <w:tmpl w:val="FED00CCE"/>
@@ -12742,7 +13602,7 @@
       </w:rPr>
     </w:lvl>
   </w:abstractNum>
-  <w:abstractNum w:abstractNumId="17">
+  <w:abstractNum w:abstractNumId="18">
     <w:nsid w:val="43654CA5"/>
     <w:multiLevelType w:val="multilevel"/>
     <w:tmpl w:val="43B048CA"/>
@@ -12855,7 +13715,7 @@
       </w:rPr>
     </w:lvl>
   </w:abstractNum>
-  <w:abstractNum w:abstractNumId="18">
+  <w:abstractNum w:abstractNumId="19">
     <w:nsid w:val="4E1D6A74"/>
     <w:multiLevelType w:val="hybridMultilevel"/>
     <w:tmpl w:val="423A1F78"/>
@@ -12968,7 +13828,7 @@
       </w:rPr>
     </w:lvl>
   </w:abstractNum>
-  <w:abstractNum w:abstractNumId="19">
+  <w:abstractNum w:abstractNumId="20">
     <w:nsid w:val="548B32C0"/>
     <w:multiLevelType w:val="hybridMultilevel"/>
     <w:tmpl w:val="535A2616"/>
@@ -13054,7 +13914,7 @@
       </w:pPr>
     </w:lvl>
   </w:abstractNum>
-  <w:abstractNum w:abstractNumId="20">
+  <w:abstractNum w:abstractNumId="21">
     <w:nsid w:val="549B76E6"/>
     <w:multiLevelType w:val="hybridMultilevel"/>
     <w:tmpl w:val="1D409D14"/>
@@ -13143,121 +14003,121 @@
       </w:pPr>
     </w:lvl>
   </w:abstractNum>
-  <w:abstractNum w:abstractNumId="21">
+  <w:abstractNum w:abstractNumId="22">
     <w:nsid w:val="59630012"/>
     <w:multiLevelType w:val="hybridMultilevel"/>
-    <w:tmpl w:val="CEF65922"/>
-    <w:lvl w:ilvl="0" w:tplc="95A8C3BA">
+    <w:tmpl w:val="F1DAF946"/>
+    <w:lvl w:ilvl="0" w:tplc="6DA0EE48">
+      <w:start w:val="1"/>
+      <w:numFmt w:val="decimal"/>
+      <w:lvlText w:val="D%1."/>
+      <w:lvlJc w:val="left"/>
+      <w:pPr>
+        <w:ind w:left="720" w:hanging="360"/>
+      </w:pPr>
+      <w:rPr>
+        <w:rFonts w:hint="default"/>
+        <w:color w:val="auto"/>
+      </w:rPr>
+    </w:lvl>
+    <w:lvl w:ilvl="1" w:tplc="2C0A0003" w:tentative="1">
+      <w:start w:val="1"/>
+      <w:numFmt w:val="bullet"/>
+      <w:lvlText w:val="o"/>
+      <w:lvlJc w:val="left"/>
+      <w:pPr>
+        <w:ind w:left="1440" w:hanging="360"/>
+      </w:pPr>
+      <w:rPr>
+        <w:rFonts w:ascii="Courier New" w:hAnsi="Courier New" w:cs="Courier New" w:hint="default"/>
+      </w:rPr>
+    </w:lvl>
+    <w:lvl w:ilvl="2" w:tplc="2C0A0005" w:tentative="1">
       <w:start w:val="1"/>
       <w:numFmt w:val="bullet"/>
       <w:lvlText w:val=""/>
       <w:lvlJc w:val="left"/>
       <w:pPr>
-        <w:ind w:left="720" w:hanging="360"/>
+        <w:ind w:left="2160" w:hanging="360"/>
       </w:pPr>
       <w:rPr>
         <w:rFonts w:ascii="Wingdings" w:hAnsi="Wingdings" w:hint="default"/>
-        <w:color w:val="C00000"/>
-      </w:rPr>
-    </w:lvl>
-    <w:lvl w:ilvl="1" w:tplc="2C0A0003" w:tentative="1">
+      </w:rPr>
+    </w:lvl>
+    <w:lvl w:ilvl="3" w:tplc="2C0A0001" w:tentative="1">
+      <w:start w:val="1"/>
+      <w:numFmt w:val="bullet"/>
+      <w:lvlText w:val=""/>
+      <w:lvlJc w:val="left"/>
+      <w:pPr>
+        <w:ind w:left="2880" w:hanging="360"/>
+      </w:pPr>
+      <w:rPr>
+        <w:rFonts w:ascii="Symbol" w:hAnsi="Symbol" w:hint="default"/>
+      </w:rPr>
+    </w:lvl>
+    <w:lvl w:ilvl="4" w:tplc="2C0A0003" w:tentative="1">
       <w:start w:val="1"/>
       <w:numFmt w:val="bullet"/>
       <w:lvlText w:val="o"/>
       <w:lvlJc w:val="left"/>
       <w:pPr>
-        <w:ind w:left="1440" w:hanging="360"/>
+        <w:ind w:left="3600" w:hanging="360"/>
       </w:pPr>
       <w:rPr>
         <w:rFonts w:ascii="Courier New" w:hAnsi="Courier New" w:cs="Courier New" w:hint="default"/>
       </w:rPr>
     </w:lvl>
-    <w:lvl w:ilvl="2" w:tplc="2C0A0005" w:tentative="1">
+    <w:lvl w:ilvl="5" w:tplc="2C0A0005" w:tentative="1">
       <w:start w:val="1"/>
       <w:numFmt w:val="bullet"/>
       <w:lvlText w:val=""/>
       <w:lvlJc w:val="left"/>
       <w:pPr>
-        <w:ind w:left="2160" w:hanging="360"/>
+        <w:ind w:left="4320" w:hanging="360"/>
       </w:pPr>
       <w:rPr>
         <w:rFonts w:ascii="Wingdings" w:hAnsi="Wingdings" w:hint="default"/>
       </w:rPr>
     </w:lvl>
-    <w:lvl w:ilvl="3" w:tplc="2C0A0001" w:tentative="1">
+    <w:lvl w:ilvl="6" w:tplc="2C0A0001" w:tentative="1">
       <w:start w:val="1"/>
       <w:numFmt w:val="bullet"/>
       <w:lvlText w:val=""/>
       <w:lvlJc w:val="left"/>
       <w:pPr>
-        <w:ind w:left="2880" w:hanging="360"/>
+        <w:ind w:left="5040" w:hanging="360"/>
       </w:pPr>
       <w:rPr>
         <w:rFonts w:ascii="Symbol" w:hAnsi="Symbol" w:hint="default"/>
       </w:rPr>
     </w:lvl>
-    <w:lvl w:ilvl="4" w:tplc="2C0A0003" w:tentative="1">
+    <w:lvl w:ilvl="7" w:tplc="2C0A0003" w:tentative="1">
       <w:start w:val="1"/>
       <w:numFmt w:val="bullet"/>
       <w:lvlText w:val="o"/>
       <w:lvlJc w:val="left"/>
       <w:pPr>
-        <w:ind w:left="3600" w:hanging="360"/>
+        <w:ind w:left="5760" w:hanging="360"/>
       </w:pPr>
       <w:rPr>
         <w:rFonts w:ascii="Courier New" w:hAnsi="Courier New" w:cs="Courier New" w:hint="default"/>
       </w:rPr>
     </w:lvl>
-    <w:lvl w:ilvl="5" w:tplc="2C0A0005" w:tentative="1">
+    <w:lvl w:ilvl="8" w:tplc="2C0A0005" w:tentative="1">
       <w:start w:val="1"/>
       <w:numFmt w:val="bullet"/>
       <w:lvlText w:val=""/>
       <w:lvlJc w:val="left"/>
       <w:pPr>
-        <w:ind w:left="4320" w:hanging="360"/>
+        <w:ind w:left="6480" w:hanging="360"/>
       </w:pPr>
       <w:rPr>
         <w:rFonts w:ascii="Wingdings" w:hAnsi="Wingdings" w:hint="default"/>
       </w:rPr>
     </w:lvl>
-    <w:lvl w:ilvl="6" w:tplc="2C0A0001" w:tentative="1">
-      <w:start w:val="1"/>
-      <w:numFmt w:val="bullet"/>
-      <w:lvlText w:val=""/>
-      <w:lvlJc w:val="left"/>
-      <w:pPr>
-        <w:ind w:left="5040" w:hanging="360"/>
-      </w:pPr>
-      <w:rPr>
-        <w:rFonts w:ascii="Symbol" w:hAnsi="Symbol" w:hint="default"/>
-      </w:rPr>
-    </w:lvl>
-    <w:lvl w:ilvl="7" w:tplc="2C0A0003" w:tentative="1">
-      <w:start w:val="1"/>
-      <w:numFmt w:val="bullet"/>
-      <w:lvlText w:val="o"/>
-      <w:lvlJc w:val="left"/>
-      <w:pPr>
-        <w:ind w:left="5760" w:hanging="360"/>
-      </w:pPr>
-      <w:rPr>
-        <w:rFonts w:ascii="Courier New" w:hAnsi="Courier New" w:cs="Courier New" w:hint="default"/>
-      </w:rPr>
-    </w:lvl>
-    <w:lvl w:ilvl="8" w:tplc="2C0A0005" w:tentative="1">
-      <w:start w:val="1"/>
-      <w:numFmt w:val="bullet"/>
-      <w:lvlText w:val=""/>
-      <w:lvlJc w:val="left"/>
-      <w:pPr>
-        <w:ind w:left="6480" w:hanging="360"/>
-      </w:pPr>
-      <w:rPr>
-        <w:rFonts w:ascii="Wingdings" w:hAnsi="Wingdings" w:hint="default"/>
-      </w:rPr>
-    </w:lvl>
   </w:abstractNum>
-  <w:abstractNum w:abstractNumId="22">
+  <w:abstractNum w:abstractNumId="23">
     <w:nsid w:val="59A83EC1"/>
     <w:multiLevelType w:val="hybridMultilevel"/>
     <w:tmpl w:val="81EE06A4"/>
@@ -13370,7 +14230,7 @@
       </w:rPr>
     </w:lvl>
   </w:abstractNum>
-  <w:abstractNum w:abstractNumId="23">
+  <w:abstractNum w:abstractNumId="24">
     <w:nsid w:val="6107140B"/>
     <w:multiLevelType w:val="hybridMultilevel"/>
     <w:tmpl w:val="39F86B2C"/>
@@ -13484,121 +14344,121 @@
       </w:rPr>
     </w:lvl>
   </w:abstractNum>
-  <w:abstractNum w:abstractNumId="24">
+  <w:abstractNum w:abstractNumId="25">
     <w:nsid w:val="6245309B"/>
     <w:multiLevelType w:val="hybridMultilevel"/>
-    <w:tmpl w:val="E5907BAE"/>
-    <w:lvl w:ilvl="0" w:tplc="2C0A0005">
+    <w:tmpl w:val="3EF0F452"/>
+    <w:lvl w:ilvl="0" w:tplc="87C04632">
+      <w:start w:val="1"/>
+      <w:numFmt w:val="decimal"/>
+      <w:lvlText w:val="F%1."/>
+      <w:lvlJc w:val="left"/>
+      <w:pPr>
+        <w:ind w:left="720" w:hanging="360"/>
+      </w:pPr>
+      <w:rPr>
+        <w:rFonts w:hint="default"/>
+        <w:color w:val="auto"/>
+      </w:rPr>
+    </w:lvl>
+    <w:lvl w:ilvl="1" w:tplc="2C0A0003" w:tentative="1">
+      <w:start w:val="1"/>
+      <w:numFmt w:val="bullet"/>
+      <w:lvlText w:val="o"/>
+      <w:lvlJc w:val="left"/>
+      <w:pPr>
+        <w:ind w:left="1440" w:hanging="360"/>
+      </w:pPr>
+      <w:rPr>
+        <w:rFonts w:ascii="Courier New" w:hAnsi="Courier New" w:cs="Courier New" w:hint="default"/>
+      </w:rPr>
+    </w:lvl>
+    <w:lvl w:ilvl="2" w:tplc="2C0A0005" w:tentative="1">
       <w:start w:val="1"/>
       <w:numFmt w:val="bullet"/>
       <w:lvlText w:val=""/>
       <w:lvlJc w:val="left"/>
       <w:pPr>
-        <w:ind w:left="720" w:hanging="360"/>
+        <w:ind w:left="2160" w:hanging="360"/>
       </w:pPr>
       <w:rPr>
         <w:rFonts w:ascii="Wingdings" w:hAnsi="Wingdings" w:hint="default"/>
-        <w:color w:val="C00000"/>
-      </w:rPr>
-    </w:lvl>
-    <w:lvl w:ilvl="1" w:tplc="2C0A0003" w:tentative="1">
+      </w:rPr>
+    </w:lvl>
+    <w:lvl w:ilvl="3" w:tplc="2C0A0001" w:tentative="1">
+      <w:start w:val="1"/>
+      <w:numFmt w:val="bullet"/>
+      <w:lvlText w:val=""/>
+      <w:lvlJc w:val="left"/>
+      <w:pPr>
+        <w:ind w:left="2880" w:hanging="360"/>
+      </w:pPr>
+      <w:rPr>
+        <w:rFonts w:ascii="Symbol" w:hAnsi="Symbol" w:hint="default"/>
+      </w:rPr>
+    </w:lvl>
+    <w:lvl w:ilvl="4" w:tplc="2C0A0003" w:tentative="1">
       <w:start w:val="1"/>
       <w:numFmt w:val="bullet"/>
       <w:lvlText w:val="o"/>
       <w:lvlJc w:val="left"/>
       <w:pPr>
-        <w:ind w:left="1440" w:hanging="360"/>
+        <w:ind w:left="3600" w:hanging="360"/>
       </w:pPr>
       <w:rPr>
         <w:rFonts w:ascii="Courier New" w:hAnsi="Courier New" w:cs="Courier New" w:hint="default"/>
       </w:rPr>
     </w:lvl>
-    <w:lvl w:ilvl="2" w:tplc="2C0A0005" w:tentative="1">
+    <w:lvl w:ilvl="5" w:tplc="2C0A0005" w:tentative="1">
       <w:start w:val="1"/>
       <w:numFmt w:val="bullet"/>
       <w:lvlText w:val=""/>
       <w:lvlJc w:val="left"/>
       <w:pPr>
-        <w:ind w:left="2160" w:hanging="360"/>
+        <w:ind w:left="4320" w:hanging="360"/>
       </w:pPr>
       <w:rPr>
         <w:rFonts w:ascii="Wingdings" w:hAnsi="Wingdings" w:hint="default"/>
       </w:rPr>
     </w:lvl>
-    <w:lvl w:ilvl="3" w:tplc="2C0A0001" w:tentative="1">
+    <w:lvl w:ilvl="6" w:tplc="2C0A0001" w:tentative="1">
       <w:start w:val="1"/>
       <w:numFmt w:val="bullet"/>
       <w:lvlText w:val=""/>
       <w:lvlJc w:val="left"/>
       <w:pPr>
-        <w:ind w:left="2880" w:hanging="360"/>
+        <w:ind w:left="5040" w:hanging="360"/>
       </w:pPr>
       <w:rPr>
         <w:rFonts w:ascii="Symbol" w:hAnsi="Symbol" w:hint="default"/>
       </w:rPr>
     </w:lvl>
-    <w:lvl w:ilvl="4" w:tplc="2C0A0003" w:tentative="1">
+    <w:lvl w:ilvl="7" w:tplc="2C0A0003" w:tentative="1">
       <w:start w:val="1"/>
       <w:numFmt w:val="bullet"/>
       <w:lvlText w:val="o"/>
       <w:lvlJc w:val="left"/>
       <w:pPr>
-        <w:ind w:left="3600" w:hanging="360"/>
+        <w:ind w:left="5760" w:hanging="360"/>
       </w:pPr>
       <w:rPr>
         <w:rFonts w:ascii="Courier New" w:hAnsi="Courier New" w:cs="Courier New" w:hint="default"/>
       </w:rPr>
     </w:lvl>
-    <w:lvl w:ilvl="5" w:tplc="2C0A0005" w:tentative="1">
+    <w:lvl w:ilvl="8" w:tplc="2C0A0005" w:tentative="1">
       <w:start w:val="1"/>
       <w:numFmt w:val="bullet"/>
       <w:lvlText w:val=""/>
       <w:lvlJc w:val="left"/>
       <w:pPr>
-        <w:ind w:left="4320" w:hanging="360"/>
+        <w:ind w:left="6480" w:hanging="360"/>
       </w:pPr>
       <w:rPr>
         <w:rFonts w:ascii="Wingdings" w:hAnsi="Wingdings" w:hint="default"/>
       </w:rPr>
     </w:lvl>
-    <w:lvl w:ilvl="6" w:tplc="2C0A0001" w:tentative="1">
-      <w:start w:val="1"/>
-      <w:numFmt w:val="bullet"/>
-      <w:lvlText w:val=""/>
-      <w:lvlJc w:val="left"/>
-      <w:pPr>
-        <w:ind w:left="5040" w:hanging="360"/>
-      </w:pPr>
-      <w:rPr>
-        <w:rFonts w:ascii="Symbol" w:hAnsi="Symbol" w:hint="default"/>
-      </w:rPr>
-    </w:lvl>
-    <w:lvl w:ilvl="7" w:tplc="2C0A0003" w:tentative="1">
-      <w:start w:val="1"/>
-      <w:numFmt w:val="bullet"/>
-      <w:lvlText w:val="o"/>
-      <w:lvlJc w:val="left"/>
-      <w:pPr>
-        <w:ind w:left="5760" w:hanging="360"/>
-      </w:pPr>
-      <w:rPr>
-        <w:rFonts w:ascii="Courier New" w:hAnsi="Courier New" w:cs="Courier New" w:hint="default"/>
-      </w:rPr>
-    </w:lvl>
-    <w:lvl w:ilvl="8" w:tplc="2C0A0005" w:tentative="1">
-      <w:start w:val="1"/>
-      <w:numFmt w:val="bullet"/>
-      <w:lvlText w:val=""/>
-      <w:lvlJc w:val="left"/>
-      <w:pPr>
-        <w:ind w:left="6480" w:hanging="360"/>
-      </w:pPr>
-      <w:rPr>
-        <w:rFonts w:ascii="Wingdings" w:hAnsi="Wingdings" w:hint="default"/>
-      </w:rPr>
-    </w:lvl>
   </w:abstractNum>
-  <w:abstractNum w:abstractNumId="25">
+  <w:abstractNum w:abstractNumId="26">
     <w:nsid w:val="6E2C684D"/>
     <w:multiLevelType w:val="hybridMultilevel"/>
     <w:tmpl w:val="330014B4"/>
@@ -13712,7 +14572,7 @@
       </w:rPr>
     </w:lvl>
   </w:abstractNum>
-  <w:abstractNum w:abstractNumId="26">
+  <w:abstractNum w:abstractNumId="27">
     <w:nsid w:val="72AA387B"/>
     <w:multiLevelType w:val="multilevel"/>
     <w:tmpl w:val="FDCE6410"/>
@@ -13861,7 +14721,7 @@
       </w:rPr>
     </w:lvl>
   </w:abstractNum>
-  <w:abstractNum w:abstractNumId="27">
+  <w:abstractNum w:abstractNumId="28">
     <w:nsid w:val="79370A80"/>
     <w:multiLevelType w:val="hybridMultilevel"/>
     <w:tmpl w:val="E042F6BA"/>
@@ -13974,7 +14834,7 @@
       </w:rPr>
     </w:lvl>
   </w:abstractNum>
-  <w:abstractNum w:abstractNumId="28">
+  <w:abstractNum w:abstractNumId="29">
     <w:nsid w:val="7EDC21CA"/>
     <w:multiLevelType w:val="hybridMultilevel"/>
     <w:tmpl w:val="E698F2F0"/>
@@ -14089,13 +14949,13 @@
     </w:lvl>
   </w:abstractNum>
   <w:num w:numId="1">
-    <w:abstractNumId w:val="20"/>
+    <w:abstractNumId w:val="21"/>
   </w:num>
   <w:num w:numId="2">
     <w:abstractNumId w:val="6"/>
   </w:num>
   <w:num w:numId="3">
-    <w:abstractNumId w:val="19"/>
+    <w:abstractNumId w:val="20"/>
   </w:num>
   <w:num w:numId="4">
     <w:abstractNumId w:val="0"/>
@@ -14104,22 +14964,22 @@
     <w:abstractNumId w:val="8"/>
   </w:num>
   <w:num w:numId="6">
-    <w:abstractNumId w:val="11"/>
+    <w:abstractNumId w:val="12"/>
   </w:num>
   <w:num w:numId="7">
     <w:abstractNumId w:val="7"/>
   </w:num>
   <w:num w:numId="8">
-    <w:abstractNumId w:val="23"/>
+    <w:abstractNumId w:val="24"/>
   </w:num>
   <w:num w:numId="9">
-    <w:abstractNumId w:val="24"/>
+    <w:abstractNumId w:val="25"/>
   </w:num>
   <w:num w:numId="10">
-    <w:abstractNumId w:val="13"/>
+    <w:abstractNumId w:val="14"/>
   </w:num>
   <w:num w:numId="11">
-    <w:abstractNumId w:val="21"/>
+    <w:abstractNumId w:val="22"/>
   </w:num>
   <w:num w:numId="12">
     <w:abstractNumId w:val="3"/>
@@ -14128,52 +14988,55 @@
     <w:abstractNumId w:val="2"/>
   </w:num>
   <w:num w:numId="14">
+    <w:abstractNumId w:val="11"/>
+  </w:num>
+  <w:num w:numId="15">
+    <w:abstractNumId w:val="18"/>
+  </w:num>
+  <w:num w:numId="16">
     <w:abstractNumId w:val="10"/>
   </w:num>
-  <w:num w:numId="15">
-    <w:abstractNumId w:val="17"/>
-  </w:num>
-  <w:num w:numId="16">
-    <w:abstractNumId w:val="9"/>
-  </w:num>
   <w:num w:numId="17">
-    <w:abstractNumId w:val="25"/>
+    <w:abstractNumId w:val="26"/>
   </w:num>
   <w:num w:numId="18">
     <w:abstractNumId w:val="1"/>
   </w:num>
   <w:num w:numId="19">
-    <w:abstractNumId w:val="26"/>
+    <w:abstractNumId w:val="27"/>
   </w:num>
   <w:num w:numId="20">
-    <w:abstractNumId w:val="12"/>
+    <w:abstractNumId w:val="13"/>
   </w:num>
   <w:num w:numId="21">
-    <w:abstractNumId w:val="28"/>
+    <w:abstractNumId w:val="29"/>
   </w:num>
   <w:num w:numId="22">
-    <w:abstractNumId w:val="16"/>
+    <w:abstractNumId w:val="17"/>
   </w:num>
   <w:num w:numId="23">
     <w:abstractNumId w:val="4"/>
   </w:num>
   <w:num w:numId="24">
-    <w:abstractNumId w:val="14"/>
+    <w:abstractNumId w:val="15"/>
   </w:num>
   <w:num w:numId="25">
-    <w:abstractNumId w:val="15"/>
+    <w:abstractNumId w:val="16"/>
   </w:num>
   <w:num w:numId="26">
-    <w:abstractNumId w:val="18"/>
+    <w:abstractNumId w:val="19"/>
   </w:num>
   <w:num w:numId="27">
     <w:abstractNumId w:val="5"/>
   </w:num>
   <w:num w:numId="28">
-    <w:abstractNumId w:val="27"/>
+    <w:abstractNumId w:val="28"/>
   </w:num>
   <w:num w:numId="29">
-    <w:abstractNumId w:val="22"/>
+    <w:abstractNumId w:val="23"/>
+  </w:num>
+  <w:num w:numId="30">
+    <w:abstractNumId w:val="9"/>
   </w:num>
 </w:numbering>
 </file>
@@ -17547,7 +18410,7 @@
 </file>
 
 <file path=customXml/itemProps2.xml><?xml version="1.0" encoding="utf-8"?>
-<ds:datastoreItem xmlns:ds="http://schemas.openxmlformats.org/officeDocument/2006/customXml" ds:itemID="{AF897CC4-5A30-4A0B-88D1-D266E7755199}">
+<ds:datastoreItem xmlns:ds="http://schemas.openxmlformats.org/officeDocument/2006/customXml" ds:itemID="{D2B2CB97-13EF-4E12-B814-D4BE289EA797}">
   <ds:schemaRefs>
     <ds:schemaRef ds:uri="http://schemas.openxmlformats.org/officeDocument/2006/bibliography"/>
   </ds:schemaRefs>

</xml_diff>

<commit_message>
Versión final de la segunda entrega
</commit_message>
<xml_diff>
--- a/SAP - NEGOCIO/Entrega 02 - 14-05-2015.docx
+++ b/SAP - NEGOCIO/Entrega 02 - 14-05-2015.docx
@@ -366,6 +366,12 @@
     <w:sdt>
       <w:sdtPr>
         <w:rPr>
+          <w:rFonts w:eastAsiaTheme="minorEastAsia" w:cstheme="minorBidi"/>
+          <w:b w:val="0"/>
+          <w:caps w:val="0"/>
+          <w:color w:val="auto"/>
+          <w:spacing w:val="0"/>
+          <w:sz w:val="22"/>
           <w:lang w:val="es-ES"/>
         </w:rPr>
         <w:id w:val="-1246486160"/>
@@ -376,12 +382,7 @@
       </w:sdtPr>
       <w:sdtEndPr>
         <w:rPr>
-          <w:rFonts w:eastAsiaTheme="minorEastAsia" w:cstheme="minorBidi"/>
           <w:bCs/>
-          <w:caps w:val="0"/>
-          <w:color w:val="auto"/>
-          <w:spacing w:val="0"/>
-          <w:sz w:val="22"/>
         </w:rPr>
       </w:sdtEndPr>
       <w:sdtContent>
@@ -395,6 +396,8 @@
             </w:rPr>
             <w:t>Contenido</w:t>
           </w:r>
+          <w:bookmarkStart w:id="0" w:name="_GoBack"/>
+          <w:bookmarkEnd w:id="0"/>
         </w:p>
         <w:p>
           <w:pPr>
@@ -417,7 +420,7 @@
           <w:r>
             <w:fldChar w:fldCharType="separate"/>
           </w:r>
-          <w:hyperlink w:anchor="_Toc419325893" w:history="1">
+          <w:hyperlink w:anchor="_Toc419326838" w:history="1">
             <w:r>
               <w:rPr>
                 <w:rStyle w:val="Hipervnculo"/>
@@ -444,7 +447,7 @@
                 <w:noProof/>
                 <w:webHidden/>
               </w:rPr>
-              <w:instrText xml:space="preserve"> PAGEREF _Toc419325893 \h </w:instrText>
+              <w:instrText xml:space="preserve"> PAGEREF _Toc419326838 \h </w:instrText>
             </w:r>
             <w:r>
               <w:rPr>
@@ -464,7 +467,7 @@
                 <w:noProof/>
                 <w:webHidden/>
               </w:rPr>
-              <w:t>3</w:t>
+              <w:t>4</w:t>
             </w:r>
             <w:r>
               <w:rPr>
@@ -487,7 +490,7 @@
               <w:lang w:eastAsia="es-AR"/>
             </w:rPr>
           </w:pPr>
-          <w:hyperlink w:anchor="_Toc419325894" w:history="1">
+          <w:hyperlink w:anchor="_Toc419326839" w:history="1">
             <w:r>
               <w:rPr>
                 <w:rStyle w:val="Hipervnculo"/>
@@ -515,7 +518,7 @@
                 <w:noProof/>
                 <w:webHidden/>
               </w:rPr>
-              <w:instrText xml:space="preserve"> PAGEREF _Toc419325894 \h </w:instrText>
+              <w:instrText xml:space="preserve"> PAGEREF _Toc419326839 \h </w:instrText>
             </w:r>
             <w:r>
               <w:rPr>
@@ -535,7 +538,7 @@
                 <w:noProof/>
                 <w:webHidden/>
               </w:rPr>
-              <w:t>3</w:t>
+              <w:t>4</w:t>
             </w:r>
             <w:r>
               <w:rPr>
@@ -558,7 +561,7 @@
               <w:lang w:eastAsia="es-AR"/>
             </w:rPr>
           </w:pPr>
-          <w:hyperlink w:anchor="_Toc419325895" w:history="1">
+          <w:hyperlink w:anchor="_Toc419326840" w:history="1">
             <w:r>
               <w:rPr>
                 <w:rStyle w:val="Hipervnculo"/>
@@ -586,7 +589,7 @@
                 <w:noProof/>
                 <w:webHidden/>
               </w:rPr>
-              <w:instrText xml:space="preserve"> PAGEREF _Toc419325895 \h </w:instrText>
+              <w:instrText xml:space="preserve"> PAGEREF _Toc419326840 \h </w:instrText>
             </w:r>
             <w:r>
               <w:rPr>
@@ -606,7 +609,7 @@
                 <w:noProof/>
                 <w:webHidden/>
               </w:rPr>
-              <w:t>3</w:t>
+              <w:t>4</w:t>
             </w:r>
             <w:r>
               <w:rPr>
@@ -629,7 +632,7 @@
               <w:lang w:eastAsia="es-AR"/>
             </w:rPr>
           </w:pPr>
-          <w:hyperlink w:anchor="_Toc419325896" w:history="1">
+          <w:hyperlink w:anchor="_Toc419326841" w:history="1">
             <w:r>
               <w:rPr>
                 <w:rStyle w:val="Hipervnculo"/>
@@ -656,7 +659,7 @@
                 <w:noProof/>
                 <w:webHidden/>
               </w:rPr>
-              <w:instrText xml:space="preserve"> PAGEREF _Toc419325896 \h </w:instrText>
+              <w:instrText xml:space="preserve"> PAGEREF _Toc419326841 \h </w:instrText>
             </w:r>
             <w:r>
               <w:rPr>
@@ -676,7 +679,7 @@
                 <w:noProof/>
                 <w:webHidden/>
               </w:rPr>
-              <w:t>4</w:t>
+              <w:t>5</w:t>
             </w:r>
             <w:r>
               <w:rPr>
@@ -699,7 +702,7 @@
               <w:lang w:eastAsia="es-AR"/>
             </w:rPr>
           </w:pPr>
-          <w:hyperlink w:anchor="_Toc419325897" w:history="1">
+          <w:hyperlink w:anchor="_Toc419326842" w:history="1">
             <w:r>
               <w:rPr>
                 <w:rStyle w:val="Hipervnculo"/>
@@ -726,7 +729,7 @@
                 <w:noProof/>
                 <w:webHidden/>
               </w:rPr>
-              <w:instrText xml:space="preserve"> PAGEREF _Toc419325897 \h </w:instrText>
+              <w:instrText xml:space="preserve"> PAGEREF _Toc419326842 \h </w:instrText>
             </w:r>
             <w:r>
               <w:rPr>
@@ -746,7 +749,7 @@
                 <w:noProof/>
                 <w:webHidden/>
               </w:rPr>
-              <w:t>7</w:t>
+              <w:t>8</w:t>
             </w:r>
             <w:r>
               <w:rPr>
@@ -769,7 +772,7 @@
               <w:lang w:eastAsia="es-AR"/>
             </w:rPr>
           </w:pPr>
-          <w:hyperlink w:anchor="_Toc419325898" w:history="1">
+          <w:hyperlink w:anchor="_Toc419326843" w:history="1">
             <w:r>
               <w:rPr>
                 <w:rStyle w:val="Hipervnculo"/>
@@ -796,7 +799,7 @@
                 <w:noProof/>
                 <w:webHidden/>
               </w:rPr>
-              <w:instrText xml:space="preserve"> PAGEREF _Toc419325898 \h </w:instrText>
+              <w:instrText xml:space="preserve"> PAGEREF _Toc419326843 \h </w:instrText>
             </w:r>
             <w:r>
               <w:rPr>
@@ -816,7 +819,7 @@
                 <w:noProof/>
                 <w:webHidden/>
               </w:rPr>
-              <w:t>7</w:t>
+              <w:t>8</w:t>
             </w:r>
             <w:r>
               <w:rPr>
@@ -839,7 +842,7 @@
               <w:lang w:eastAsia="es-AR"/>
             </w:rPr>
           </w:pPr>
-          <w:hyperlink w:anchor="_Toc419325899" w:history="1">
+          <w:hyperlink w:anchor="_Toc419326844" w:history="1">
             <w:r>
               <w:rPr>
                 <w:rStyle w:val="Hipervnculo"/>
@@ -866,7 +869,7 @@
                 <w:noProof/>
                 <w:webHidden/>
               </w:rPr>
-              <w:instrText xml:space="preserve"> PAGEREF _Toc419325899 \h </w:instrText>
+              <w:instrText xml:space="preserve"> PAGEREF _Toc419326844 \h </w:instrText>
             </w:r>
             <w:r>
               <w:rPr>
@@ -886,7 +889,7 @@
                 <w:noProof/>
                 <w:webHidden/>
               </w:rPr>
-              <w:t>8</w:t>
+              <w:t>9</w:t>
             </w:r>
             <w:r>
               <w:rPr>
@@ -909,7 +912,7 @@
               <w:lang w:eastAsia="es-AR"/>
             </w:rPr>
           </w:pPr>
-          <w:hyperlink w:anchor="_Toc419325900" w:history="1">
+          <w:hyperlink w:anchor="_Toc419326845" w:history="1">
             <w:r>
               <w:rPr>
                 <w:rStyle w:val="Hipervnculo"/>
@@ -936,7 +939,7 @@
                 <w:noProof/>
                 <w:webHidden/>
               </w:rPr>
-              <w:instrText xml:space="preserve"> PAGEREF _Toc419325900 \h </w:instrText>
+              <w:instrText xml:space="preserve"> PAGEREF _Toc419326845 \h </w:instrText>
             </w:r>
             <w:r>
               <w:rPr>
@@ -956,7 +959,7 @@
                 <w:noProof/>
                 <w:webHidden/>
               </w:rPr>
-              <w:t>8</w:t>
+              <w:t>9</w:t>
             </w:r>
             <w:r>
               <w:rPr>
@@ -979,7 +982,7 @@
               <w:lang w:eastAsia="es-AR"/>
             </w:rPr>
           </w:pPr>
-          <w:hyperlink w:anchor="_Toc419325901" w:history="1">
+          <w:hyperlink w:anchor="_Toc419326846" w:history="1">
             <w:r>
               <w:rPr>
                 <w:rStyle w:val="Hipervnculo"/>
@@ -1006,7 +1009,7 @@
                 <w:noProof/>
                 <w:webHidden/>
               </w:rPr>
-              <w:instrText xml:space="preserve"> PAGEREF _Toc419325901 \h </w:instrText>
+              <w:instrText xml:space="preserve"> PAGEREF _Toc419326846 \h </w:instrText>
             </w:r>
             <w:r>
               <w:rPr>
@@ -1026,7 +1029,7 @@
                 <w:noProof/>
                 <w:webHidden/>
               </w:rPr>
-              <w:t>9</w:t>
+              <w:t>10</w:t>
             </w:r>
             <w:r>
               <w:rPr>
@@ -1049,7 +1052,7 @@
               <w:lang w:eastAsia="es-AR"/>
             </w:rPr>
           </w:pPr>
-          <w:hyperlink w:anchor="_Toc419325902" w:history="1">
+          <w:hyperlink w:anchor="_Toc419326847" w:history="1">
             <w:r>
               <w:rPr>
                 <w:rStyle w:val="Hipervnculo"/>
@@ -1076,7 +1079,7 @@
                 <w:noProof/>
                 <w:webHidden/>
               </w:rPr>
-              <w:instrText xml:space="preserve"> PAGEREF _Toc419325902 \h </w:instrText>
+              <w:instrText xml:space="preserve"> PAGEREF _Toc419326847 \h </w:instrText>
             </w:r>
             <w:r>
               <w:rPr>
@@ -1096,7 +1099,7 @@
                 <w:noProof/>
                 <w:webHidden/>
               </w:rPr>
-              <w:t>10</w:t>
+              <w:t>11</w:t>
             </w:r>
             <w:r>
               <w:rPr>
@@ -1119,7 +1122,7 @@
               <w:lang w:eastAsia="es-AR"/>
             </w:rPr>
           </w:pPr>
-          <w:hyperlink w:anchor="_Toc419325903" w:history="1">
+          <w:hyperlink w:anchor="_Toc419326848" w:history="1">
             <w:r>
               <w:rPr>
                 <w:rStyle w:val="Hipervnculo"/>
@@ -1146,7 +1149,7 @@
                 <w:noProof/>
                 <w:webHidden/>
               </w:rPr>
-              <w:instrText xml:space="preserve"> PAGEREF _Toc419325903 \h </w:instrText>
+              <w:instrText xml:space="preserve"> PAGEREF _Toc419326848 \h </w:instrText>
             </w:r>
             <w:r>
               <w:rPr>
@@ -1166,7 +1169,7 @@
                 <w:noProof/>
                 <w:webHidden/>
               </w:rPr>
-              <w:t>10</w:t>
+              <w:t>11</w:t>
             </w:r>
             <w:r>
               <w:rPr>
@@ -1189,7 +1192,7 @@
               <w:lang w:eastAsia="es-AR"/>
             </w:rPr>
           </w:pPr>
-          <w:hyperlink w:anchor="_Toc419325904" w:history="1">
+          <w:hyperlink w:anchor="_Toc419326849" w:history="1">
             <w:r>
               <w:rPr>
                 <w:rStyle w:val="Hipervnculo"/>
@@ -1216,7 +1219,7 @@
                 <w:noProof/>
                 <w:webHidden/>
               </w:rPr>
-              <w:instrText xml:space="preserve"> PAGEREF _Toc419325904 \h </w:instrText>
+              <w:instrText xml:space="preserve"> PAGEREF _Toc419326849 \h </w:instrText>
             </w:r>
             <w:r>
               <w:rPr>
@@ -1236,7 +1239,7 @@
                 <w:noProof/>
                 <w:webHidden/>
               </w:rPr>
-              <w:t>10</w:t>
+              <w:t>11</w:t>
             </w:r>
             <w:r>
               <w:rPr>
@@ -1259,7 +1262,7 @@
               <w:lang w:eastAsia="es-AR"/>
             </w:rPr>
           </w:pPr>
-          <w:hyperlink w:anchor="_Toc419325905" w:history="1">
+          <w:hyperlink w:anchor="_Toc419326850" w:history="1">
             <w:r>
               <w:rPr>
                 <w:rStyle w:val="Hipervnculo"/>
@@ -1286,7 +1289,7 @@
                 <w:noProof/>
                 <w:webHidden/>
               </w:rPr>
-              <w:instrText xml:space="preserve"> PAGEREF _Toc419325905 \h </w:instrText>
+              <w:instrText xml:space="preserve"> PAGEREF _Toc419326850 \h </w:instrText>
             </w:r>
             <w:r>
               <w:rPr>
@@ -1306,7 +1309,7 @@
                 <w:noProof/>
                 <w:webHidden/>
               </w:rPr>
-              <w:t>10</w:t>
+              <w:t>11</w:t>
             </w:r>
             <w:r>
               <w:rPr>
@@ -1329,7 +1332,7 @@
               <w:lang w:eastAsia="es-AR"/>
             </w:rPr>
           </w:pPr>
-          <w:hyperlink w:anchor="_Toc419325906" w:history="1">
+          <w:hyperlink w:anchor="_Toc419326851" w:history="1">
             <w:r>
               <w:rPr>
                 <w:rStyle w:val="Hipervnculo"/>
@@ -1356,7 +1359,7 @@
                 <w:noProof/>
                 <w:webHidden/>
               </w:rPr>
-              <w:instrText xml:space="preserve"> PAGEREF _Toc419325906 \h </w:instrText>
+              <w:instrText xml:space="preserve"> PAGEREF _Toc419326851 \h </w:instrText>
             </w:r>
             <w:r>
               <w:rPr>
@@ -1376,7 +1379,7 @@
                 <w:noProof/>
                 <w:webHidden/>
               </w:rPr>
-              <w:t>11</w:t>
+              <w:t>12</w:t>
             </w:r>
             <w:r>
               <w:rPr>
@@ -1399,7 +1402,7 @@
               <w:lang w:eastAsia="es-AR"/>
             </w:rPr>
           </w:pPr>
-          <w:hyperlink w:anchor="_Toc419325907" w:history="1">
+          <w:hyperlink w:anchor="_Toc419326852" w:history="1">
             <w:r>
               <w:rPr>
                 <w:rStyle w:val="Hipervnculo"/>
@@ -1426,7 +1429,7 @@
                 <w:noProof/>
                 <w:webHidden/>
               </w:rPr>
-              <w:instrText xml:space="preserve"> PAGEREF _Toc419325907 \h </w:instrText>
+              <w:instrText xml:space="preserve"> PAGEREF _Toc419326852 \h </w:instrText>
             </w:r>
             <w:r>
               <w:rPr>
@@ -1446,7 +1449,7 @@
                 <w:noProof/>
                 <w:webHidden/>
               </w:rPr>
-              <w:t>12</w:t>
+              <w:t>13</w:t>
             </w:r>
             <w:r>
               <w:rPr>
@@ -1469,20 +1472,13 @@
               <w:lang w:eastAsia="es-AR"/>
             </w:rPr>
           </w:pPr>
-          <w:hyperlink w:anchor="_Toc419325908" w:history="1">
+          <w:hyperlink w:anchor="_Toc419326853" w:history="1">
             <w:r>
               <w:rPr>
                 <w:rStyle w:val="Hipervnculo"/>
                 <w:noProof/>
               </w:rPr>
-              <w:t>1.8 P</w:t>
-            </w:r>
-            <w:r>
-              <w:rPr>
-                <w:rStyle w:val="Hipervnculo"/>
-                <w:noProof/>
-              </w:rPr>
-              <w:t>ropuesta de valor para el cliente</w:t>
+              <w:t>1.8 propuesta de valor para el cliente</w:t>
             </w:r>
             <w:r>
               <w:rPr>
@@ -1503,7 +1499,7 @@
                 <w:noProof/>
                 <w:webHidden/>
               </w:rPr>
-              <w:instrText xml:space="preserve"> PAGEREF _Toc419325908 \h </w:instrText>
+              <w:instrText xml:space="preserve"> PAGEREF _Toc419326853 \h </w:instrText>
             </w:r>
             <w:r>
               <w:rPr>
@@ -1523,7 +1519,7 @@
                 <w:noProof/>
                 <w:webHidden/>
               </w:rPr>
-              <w:t>13</w:t>
+              <w:t>14</w:t>
             </w:r>
             <w:r>
               <w:rPr>
@@ -1546,27 +1542,13 @@
               <w:lang w:eastAsia="es-AR"/>
             </w:rPr>
           </w:pPr>
-          <w:hyperlink w:anchor="_Toc419325909" w:history="1">
+          <w:hyperlink w:anchor="_Toc419326854" w:history="1">
             <w:r>
               <w:rPr>
                 <w:rStyle w:val="Hipervnculo"/>
                 <w:noProof/>
               </w:rPr>
-              <w:t xml:space="preserve">1.9 </w:t>
-            </w:r>
-            <w:r>
-              <w:rPr>
-                <w:rStyle w:val="Hipervnculo"/>
-                <w:noProof/>
-              </w:rPr>
-              <w:t>V</w:t>
-            </w:r>
-            <w:r>
-              <w:rPr>
-                <w:rStyle w:val="Hipervnculo"/>
-                <w:noProof/>
-              </w:rPr>
-              <w:t>alores nucleares de la organizacion</w:t>
+              <w:t>1.9 valores nucleares de la organizacion</w:t>
             </w:r>
             <w:r>
               <w:rPr>
@@ -1587,7 +1569,7 @@
                 <w:noProof/>
                 <w:webHidden/>
               </w:rPr>
-              <w:instrText xml:space="preserve"> PAGEREF _Toc419325909 \h </w:instrText>
+              <w:instrText xml:space="preserve"> PAGEREF _Toc419326854 \h </w:instrText>
             </w:r>
             <w:r>
               <w:rPr>
@@ -1607,7 +1589,7 @@
                 <w:noProof/>
                 <w:webHidden/>
               </w:rPr>
-              <w:t>13</w:t>
+              <w:t>14</w:t>
             </w:r>
             <w:r>
               <w:rPr>
@@ -1630,27 +1612,13 @@
               <w:lang w:eastAsia="es-AR"/>
             </w:rPr>
           </w:pPr>
-          <w:hyperlink w:anchor="_Toc419325910" w:history="1">
+          <w:hyperlink w:anchor="_Toc419326855" w:history="1">
             <w:r>
               <w:rPr>
                 <w:rStyle w:val="Hipervnculo"/>
                 <w:noProof/>
               </w:rPr>
-              <w:t xml:space="preserve">1.10 </w:t>
-            </w:r>
-            <w:r>
-              <w:rPr>
-                <w:rStyle w:val="Hipervnculo"/>
-                <w:noProof/>
-              </w:rPr>
-              <w:t>E</w:t>
-            </w:r>
-            <w:r>
-              <w:rPr>
-                <w:rStyle w:val="Hipervnculo"/>
-                <w:noProof/>
-              </w:rPr>
-              <w:t>nfoque e iniciativas estratégicas</w:t>
+              <w:t>1.10 enfoque e iniciativas estratégicas</w:t>
             </w:r>
             <w:r>
               <w:rPr>
@@ -1671,7 +1639,7 @@
                 <w:noProof/>
                 <w:webHidden/>
               </w:rPr>
-              <w:instrText xml:space="preserve"> PAGEREF _Toc419325910 \h </w:instrText>
+              <w:instrText xml:space="preserve"> PAGEREF _Toc419326855 \h </w:instrText>
             </w:r>
             <w:r>
               <w:rPr>
@@ -1691,7 +1659,7 @@
                 <w:noProof/>
                 <w:webHidden/>
               </w:rPr>
-              <w:t>13</w:t>
+              <w:t>15</w:t>
             </w:r>
             <w:r>
               <w:rPr>
@@ -1714,27 +1682,13 @@
               <w:lang w:eastAsia="es-AR"/>
             </w:rPr>
           </w:pPr>
-          <w:hyperlink w:anchor="_Toc419325911" w:history="1">
+          <w:hyperlink w:anchor="_Toc419326856" w:history="1">
             <w:r>
               <w:rPr>
                 <w:rStyle w:val="Hipervnculo"/>
                 <w:noProof/>
               </w:rPr>
-              <w:t xml:space="preserve">1.11 </w:t>
-            </w:r>
-            <w:r>
-              <w:rPr>
-                <w:rStyle w:val="Hipervnculo"/>
-                <w:noProof/>
-              </w:rPr>
-              <w:t>A</w:t>
-            </w:r>
-            <w:r>
-              <w:rPr>
-                <w:rStyle w:val="Hipervnculo"/>
-                <w:noProof/>
-              </w:rPr>
-              <w:t>reas claves de resultados</w:t>
+              <w:t>1.11 areas claves de resultados</w:t>
             </w:r>
             <w:r>
               <w:rPr>
@@ -1755,7 +1709,7 @@
                 <w:noProof/>
                 <w:webHidden/>
               </w:rPr>
-              <w:instrText xml:space="preserve"> PAGEREF _Toc419325911 \h </w:instrText>
+              <w:instrText xml:space="preserve"> PAGEREF _Toc419326856 \h </w:instrText>
             </w:r>
             <w:r>
               <w:rPr>
@@ -1775,7 +1729,7 @@
                 <w:noProof/>
                 <w:webHidden/>
               </w:rPr>
-              <w:t>15</w:t>
+              <w:t>16</w:t>
             </w:r>
             <w:r>
               <w:rPr>
@@ -1798,20 +1752,13 @@
               <w:lang w:eastAsia="es-AR"/>
             </w:rPr>
           </w:pPr>
-          <w:hyperlink w:anchor="_Toc419325912" w:history="1">
+          <w:hyperlink w:anchor="_Toc419326857" w:history="1">
             <w:r>
               <w:rPr>
                 <w:rStyle w:val="Hipervnculo"/>
                 <w:noProof/>
               </w:rPr>
-              <w:t>1.12 I</w:t>
-            </w:r>
-            <w:r>
-              <w:rPr>
-                <w:rStyle w:val="Hipervnculo"/>
-                <w:noProof/>
-              </w:rPr>
-              <w:t>ngreso al sector, estrategias de inserción</w:t>
+              <w:t>1.12 ingreso al sector, estrategias de inserción</w:t>
             </w:r>
             <w:r>
               <w:rPr>
@@ -1832,7 +1779,7 @@
                 <w:noProof/>
                 <w:webHidden/>
               </w:rPr>
-              <w:instrText xml:space="preserve"> PAGEREF _Toc419325912 \h </w:instrText>
+              <w:instrText xml:space="preserve"> PAGEREF _Toc419326857 \h </w:instrText>
             </w:r>
             <w:r>
               <w:rPr>
@@ -1852,7 +1799,7 @@
                 <w:noProof/>
                 <w:webHidden/>
               </w:rPr>
-              <w:t>17</w:t>
+              <w:t>18</w:t>
             </w:r>
             <w:r>
               <w:rPr>
@@ -1875,7 +1822,7 @@
               <w:lang w:eastAsia="es-AR"/>
             </w:rPr>
           </w:pPr>
-          <w:hyperlink w:anchor="_Toc419325913" w:history="1">
+          <w:hyperlink w:anchor="_Toc419326858" w:history="1">
             <w:r>
               <w:rPr>
                 <w:rStyle w:val="Hipervnculo"/>
@@ -1902,7 +1849,7 @@
                 <w:noProof/>
                 <w:webHidden/>
               </w:rPr>
-              <w:instrText xml:space="preserve"> PAGEREF _Toc419325913 \h </w:instrText>
+              <w:instrText xml:space="preserve"> PAGEREF _Toc419326858 \h </w:instrText>
             </w:r>
             <w:r>
               <w:rPr>
@@ -1922,7 +1869,7 @@
                 <w:noProof/>
                 <w:webHidden/>
               </w:rPr>
-              <w:t>17</w:t>
+              <w:t>18</w:t>
             </w:r>
             <w:r>
               <w:rPr>
@@ -1945,7 +1892,7 @@
               <w:lang w:eastAsia="es-AR"/>
             </w:rPr>
           </w:pPr>
-          <w:hyperlink w:anchor="_Toc419325914" w:history="1">
+          <w:hyperlink w:anchor="_Toc419326859" w:history="1">
             <w:r>
               <w:rPr>
                 <w:rStyle w:val="Hipervnculo"/>
@@ -1972,7 +1919,7 @@
                 <w:noProof/>
                 <w:webHidden/>
               </w:rPr>
-              <w:instrText xml:space="preserve"> PAGEREF _Toc419325914 \h </w:instrText>
+              <w:instrText xml:space="preserve"> PAGEREF _Toc419326859 \h </w:instrText>
             </w:r>
             <w:r>
               <w:rPr>
@@ -1992,7 +1939,7 @@
                 <w:noProof/>
                 <w:webHidden/>
               </w:rPr>
-              <w:t>17</w:t>
+              <w:t>18</w:t>
             </w:r>
             <w:r>
               <w:rPr>
@@ -2015,7 +1962,7 @@
               <w:lang w:eastAsia="es-AR"/>
             </w:rPr>
           </w:pPr>
-          <w:hyperlink w:anchor="_Toc419325915" w:history="1">
+          <w:hyperlink w:anchor="_Toc419326860" w:history="1">
             <w:r>
               <w:rPr>
                 <w:rStyle w:val="Hipervnculo"/>
@@ -2042,7 +1989,7 @@
                 <w:noProof/>
                 <w:webHidden/>
               </w:rPr>
-              <w:instrText xml:space="preserve"> PAGEREF _Toc419325915 \h </w:instrText>
+              <w:instrText xml:space="preserve"> PAGEREF _Toc419326860 \h </w:instrText>
             </w:r>
             <w:r>
               <w:rPr>
@@ -2062,7 +2009,7 @@
                 <w:noProof/>
                 <w:webHidden/>
               </w:rPr>
-              <w:t>18</w:t>
+              <w:t>19</w:t>
             </w:r>
             <w:r>
               <w:rPr>
@@ -2085,7 +2032,7 @@
               <w:lang w:eastAsia="es-AR"/>
             </w:rPr>
           </w:pPr>
-          <w:hyperlink w:anchor="_Toc419325916" w:history="1">
+          <w:hyperlink w:anchor="_Toc419326861" w:history="1">
             <w:r>
               <w:rPr>
                 <w:rStyle w:val="Hipervnculo"/>
@@ -2112,7 +2059,7 @@
                 <w:noProof/>
                 <w:webHidden/>
               </w:rPr>
-              <w:instrText xml:space="preserve"> PAGEREF _Toc419325916 \h </w:instrText>
+              <w:instrText xml:space="preserve"> PAGEREF _Toc419326861 \h </w:instrText>
             </w:r>
             <w:r>
               <w:rPr>
@@ -2132,7 +2079,7 @@
                 <w:noProof/>
                 <w:webHidden/>
               </w:rPr>
-              <w:t>18</w:t>
+              <w:t>20</w:t>
             </w:r>
             <w:r>
               <w:rPr>
@@ -2155,7 +2102,7 @@
               <w:lang w:eastAsia="es-AR"/>
             </w:rPr>
           </w:pPr>
-          <w:hyperlink w:anchor="_Toc419325917" w:history="1">
+          <w:hyperlink w:anchor="_Toc419326862" w:history="1">
             <w:r>
               <w:rPr>
                 <w:rStyle w:val="Hipervnculo"/>
@@ -2182,7 +2129,7 @@
                 <w:noProof/>
                 <w:webHidden/>
               </w:rPr>
-              <w:instrText xml:space="preserve"> PAGEREF _Toc419325917 \h </w:instrText>
+              <w:instrText xml:space="preserve"> PAGEREF _Toc419326862 \h </w:instrText>
             </w:r>
             <w:r>
               <w:rPr>
@@ -2202,7 +2149,7 @@
                 <w:noProof/>
                 <w:webHidden/>
               </w:rPr>
-              <w:t>19</w:t>
+              <w:t>20</w:t>
             </w:r>
             <w:r>
               <w:rPr>
@@ -2225,7 +2172,7 @@
               <w:lang w:eastAsia="es-AR"/>
             </w:rPr>
           </w:pPr>
-          <w:hyperlink w:anchor="_Toc419325918" w:history="1">
+          <w:hyperlink w:anchor="_Toc419326863" w:history="1">
             <w:r>
               <w:rPr>
                 <w:rStyle w:val="Hipervnculo"/>
@@ -2252,7 +2199,7 @@
                 <w:noProof/>
                 <w:webHidden/>
               </w:rPr>
-              <w:instrText xml:space="preserve"> PAGEREF _Toc419325918 \h </w:instrText>
+              <w:instrText xml:space="preserve"> PAGEREF _Toc419326863 \h </w:instrText>
             </w:r>
             <w:r>
               <w:rPr>
@@ -2272,7 +2219,7 @@
                 <w:noProof/>
                 <w:webHidden/>
               </w:rPr>
-              <w:t>19</w:t>
+              <w:t>20</w:t>
             </w:r>
             <w:r>
               <w:rPr>
@@ -2295,7 +2242,7 @@
               <w:lang w:eastAsia="es-AR"/>
             </w:rPr>
           </w:pPr>
-          <w:hyperlink w:anchor="_Toc419325919" w:history="1">
+          <w:hyperlink w:anchor="_Toc419326864" w:history="1">
             <w:r>
               <w:rPr>
                 <w:rStyle w:val="Hipervnculo"/>
@@ -2322,7 +2269,7 @@
                 <w:noProof/>
                 <w:webHidden/>
               </w:rPr>
-              <w:instrText xml:space="preserve"> PAGEREF _Toc419325919 \h </w:instrText>
+              <w:instrText xml:space="preserve"> PAGEREF _Toc419326864 \h </w:instrText>
             </w:r>
             <w:r>
               <w:rPr>
@@ -2342,7 +2289,7 @@
                 <w:noProof/>
                 <w:webHidden/>
               </w:rPr>
-              <w:t>19</w:t>
+              <w:t>21</w:t>
             </w:r>
             <w:r>
               <w:rPr>
@@ -2365,7 +2312,7 @@
               <w:lang w:eastAsia="es-AR"/>
             </w:rPr>
           </w:pPr>
-          <w:hyperlink w:anchor="_Toc419325920" w:history="1">
+          <w:hyperlink w:anchor="_Toc419326865" w:history="1">
             <w:r>
               <w:rPr>
                 <w:rStyle w:val="Hipervnculo"/>
@@ -2392,7 +2339,7 @@
                 <w:noProof/>
                 <w:webHidden/>
               </w:rPr>
-              <w:instrText xml:space="preserve"> PAGEREF _Toc419325920 \h </w:instrText>
+              <w:instrText xml:space="preserve"> PAGEREF _Toc419326865 \h </w:instrText>
             </w:r>
             <w:r>
               <w:rPr>
@@ -2412,7 +2359,7 @@
                 <w:noProof/>
                 <w:webHidden/>
               </w:rPr>
-              <w:t>20</w:t>
+              <w:t>21</w:t>
             </w:r>
             <w:r>
               <w:rPr>
@@ -2435,7 +2382,7 @@
               <w:lang w:eastAsia="es-AR"/>
             </w:rPr>
           </w:pPr>
-          <w:hyperlink w:anchor="_Toc419325921" w:history="1">
+          <w:hyperlink w:anchor="_Toc419326866" w:history="1">
             <w:r>
               <w:rPr>
                 <w:rStyle w:val="Hipervnculo"/>
@@ -2462,7 +2409,7 @@
                 <w:noProof/>
                 <w:webHidden/>
               </w:rPr>
-              <w:instrText xml:space="preserve"> PAGEREF _Toc419325921 \h </w:instrText>
+              <w:instrText xml:space="preserve"> PAGEREF _Toc419326866 \h </w:instrText>
             </w:r>
             <w:r>
               <w:rPr>
@@ -2482,7 +2429,7 @@
                 <w:noProof/>
                 <w:webHidden/>
               </w:rPr>
-              <w:t>20</w:t>
+              <w:t>21</w:t>
             </w:r>
             <w:r>
               <w:rPr>
@@ -2505,20 +2452,13 @@
               <w:lang w:eastAsia="es-AR"/>
             </w:rPr>
           </w:pPr>
-          <w:hyperlink w:anchor="_Toc419325922" w:history="1">
+          <w:hyperlink w:anchor="_Toc419326867" w:history="1">
             <w:r>
               <w:rPr>
                 <w:rStyle w:val="Hipervnculo"/>
                 <w:noProof/>
               </w:rPr>
-              <w:t>2.1.1 D</w:t>
-            </w:r>
-            <w:r>
-              <w:rPr>
-                <w:rStyle w:val="Hipervnculo"/>
-                <w:noProof/>
-              </w:rPr>
-              <w:t>escripcion del escenario local</w:t>
+              <w:t>2.1.1 descripcion del escenario local</w:t>
             </w:r>
             <w:r>
               <w:rPr>
@@ -2539,7 +2479,7 @@
                 <w:noProof/>
                 <w:webHidden/>
               </w:rPr>
-              <w:instrText xml:space="preserve"> PAGEREF _Toc419325922 \h </w:instrText>
+              <w:instrText xml:space="preserve"> PAGEREF _Toc419326867 \h </w:instrText>
             </w:r>
             <w:r>
               <w:rPr>
@@ -2559,7 +2499,7 @@
                 <w:noProof/>
                 <w:webHidden/>
               </w:rPr>
-              <w:t>20</w:t>
+              <w:t>21</w:t>
             </w:r>
             <w:r>
               <w:rPr>
@@ -2582,20 +2522,13 @@
               <w:lang w:eastAsia="es-AR"/>
             </w:rPr>
           </w:pPr>
-          <w:hyperlink w:anchor="_Toc419325923" w:history="1">
+          <w:hyperlink w:anchor="_Toc419326868" w:history="1">
             <w:r>
               <w:rPr>
                 <w:rStyle w:val="Hipervnculo"/>
                 <w:noProof/>
               </w:rPr>
-              <w:t>2.1.2 F</w:t>
-            </w:r>
-            <w:r>
-              <w:rPr>
-                <w:rStyle w:val="Hipervnculo"/>
-                <w:noProof/>
-              </w:rPr>
-              <w:t>actores economicos</w:t>
+              <w:t>2.1.2 factores economicos</w:t>
             </w:r>
             <w:r>
               <w:rPr>
@@ -2616,7 +2549,7 @@
                 <w:noProof/>
                 <w:webHidden/>
               </w:rPr>
-              <w:instrText xml:space="preserve"> PAGEREF _Toc419325923 \h </w:instrText>
+              <w:instrText xml:space="preserve"> PAGEREF _Toc419326868 \h </w:instrText>
             </w:r>
             <w:r>
               <w:rPr>
@@ -2636,7 +2569,7 @@
                 <w:noProof/>
                 <w:webHidden/>
               </w:rPr>
-              <w:t>24</w:t>
+              <w:t>26</w:t>
             </w:r>
             <w:r>
               <w:rPr>
@@ -2659,20 +2592,13 @@
               <w:lang w:eastAsia="es-AR"/>
             </w:rPr>
           </w:pPr>
-          <w:hyperlink w:anchor="_Toc419325924" w:history="1">
+          <w:hyperlink w:anchor="_Toc419326869" w:history="1">
             <w:r>
               <w:rPr>
                 <w:rStyle w:val="Hipervnculo"/>
                 <w:noProof/>
               </w:rPr>
-              <w:t>2.1.3 F</w:t>
-            </w:r>
-            <w:r>
-              <w:rPr>
-                <w:rStyle w:val="Hipervnculo"/>
-                <w:noProof/>
-              </w:rPr>
-              <w:t>actores politicos</w:t>
+              <w:t>2.1.3 factores politicos</w:t>
             </w:r>
             <w:r>
               <w:rPr>
@@ -2693,7 +2619,7 @@
                 <w:noProof/>
                 <w:webHidden/>
               </w:rPr>
-              <w:instrText xml:space="preserve"> PAGEREF _Toc419325924 \h </w:instrText>
+              <w:instrText xml:space="preserve"> PAGEREF _Toc419326869 \h </w:instrText>
             </w:r>
             <w:r>
               <w:rPr>
@@ -2713,7 +2639,7 @@
                 <w:noProof/>
                 <w:webHidden/>
               </w:rPr>
-              <w:t>27</w:t>
+              <w:t>28</w:t>
             </w:r>
             <w:r>
               <w:rPr>
@@ -2736,20 +2662,13 @@
               <w:lang w:eastAsia="es-AR"/>
             </w:rPr>
           </w:pPr>
-          <w:hyperlink w:anchor="_Toc419325925" w:history="1">
+          <w:hyperlink w:anchor="_Toc419326870" w:history="1">
             <w:r>
               <w:rPr>
                 <w:rStyle w:val="Hipervnculo"/>
                 <w:noProof/>
               </w:rPr>
-              <w:t>2.1.4 F</w:t>
-            </w:r>
-            <w:r>
-              <w:rPr>
-                <w:rStyle w:val="Hipervnculo"/>
-                <w:noProof/>
-              </w:rPr>
-              <w:t>actores tecnologicos</w:t>
+              <w:t>2.1.4 factores tecnologicos</w:t>
             </w:r>
             <w:r>
               <w:rPr>
@@ -2770,7 +2689,7 @@
                 <w:noProof/>
                 <w:webHidden/>
               </w:rPr>
-              <w:instrText xml:space="preserve"> PAGEREF _Toc419325925 \h </w:instrText>
+              <w:instrText xml:space="preserve"> PAGEREF _Toc419326870 \h </w:instrText>
             </w:r>
             <w:r>
               <w:rPr>
@@ -2790,7 +2709,7 @@
                 <w:noProof/>
                 <w:webHidden/>
               </w:rPr>
-              <w:t>30</w:t>
+              <w:t>31</w:t>
             </w:r>
             <w:r>
               <w:rPr>
@@ -2813,20 +2732,13 @@
               <w:lang w:eastAsia="es-AR"/>
             </w:rPr>
           </w:pPr>
-          <w:hyperlink w:anchor="_Toc419325926" w:history="1">
+          <w:hyperlink w:anchor="_Toc419326871" w:history="1">
             <w:r>
               <w:rPr>
                 <w:rStyle w:val="Hipervnculo"/>
                 <w:noProof/>
               </w:rPr>
-              <w:t>2.1.5 D</w:t>
-            </w:r>
-            <w:r>
-              <w:rPr>
-                <w:rStyle w:val="Hipervnculo"/>
-                <w:noProof/>
-              </w:rPr>
-              <w:t>escripcion del escenario: escenario meta</w:t>
+              <w:t>2.1.5 descripcion del escenario: escenario meta</w:t>
             </w:r>
             <w:r>
               <w:rPr>
@@ -2847,7 +2759,7 @@
                 <w:noProof/>
                 <w:webHidden/>
               </w:rPr>
-              <w:instrText xml:space="preserve"> PAGEREF _Toc419325926 \h </w:instrText>
+              <w:instrText xml:space="preserve"> PAGEREF _Toc419326871 \h </w:instrText>
             </w:r>
             <w:r>
               <w:rPr>
@@ -2890,20 +2802,13 @@
               <w:lang w:eastAsia="es-AR"/>
             </w:rPr>
           </w:pPr>
-          <w:hyperlink w:anchor="_Toc419325927" w:history="1">
+          <w:hyperlink w:anchor="_Toc419326872" w:history="1">
             <w:r>
               <w:rPr>
                 <w:rStyle w:val="Hipervnculo"/>
                 <w:noProof/>
               </w:rPr>
-              <w:t>2.1.6 A</w:t>
-            </w:r>
-            <w:r>
-              <w:rPr>
-                <w:rStyle w:val="Hipervnculo"/>
-                <w:noProof/>
-              </w:rPr>
-              <w:t>nalisis sectorial. Definicion de oportunidades y amenazas de negocio.</w:t>
+              <w:t>2.1.6 analisis sectorial. Definicion de oportunidades y amenazas de negocio.</w:t>
             </w:r>
             <w:r>
               <w:rPr>
@@ -2924,7 +2829,7 @@
                 <w:noProof/>
                 <w:webHidden/>
               </w:rPr>
-              <w:instrText xml:space="preserve"> PAGEREF _Toc419325927 \h </w:instrText>
+              <w:instrText xml:space="preserve"> PAGEREF _Toc419326872 \h </w:instrText>
             </w:r>
             <w:r>
               <w:rPr>
@@ -2944,7 +2849,7 @@
                 <w:noProof/>
                 <w:webHidden/>
               </w:rPr>
-              <w:t>32</w:t>
+              <w:t>33</w:t>
             </w:r>
             <w:r>
               <w:rPr>
@@ -2967,7 +2872,7 @@
               <w:lang w:eastAsia="es-AR"/>
             </w:rPr>
           </w:pPr>
-          <w:hyperlink w:anchor="_Toc419325928" w:history="1">
+          <w:hyperlink w:anchor="_Toc419326873" w:history="1">
             <w:r>
               <w:rPr>
                 <w:rStyle w:val="Hipervnculo"/>
@@ -2994,7 +2899,7 @@
                 <w:noProof/>
                 <w:webHidden/>
               </w:rPr>
-              <w:instrText xml:space="preserve"> PAGEREF _Toc419325928 \h </w:instrText>
+              <w:instrText xml:space="preserve"> PAGEREF _Toc419326873 \h </w:instrText>
             </w:r>
             <w:r>
               <w:rPr>
@@ -3037,20 +2942,13 @@
               <w:lang w:eastAsia="es-AR"/>
             </w:rPr>
           </w:pPr>
-          <w:hyperlink w:anchor="_Toc419325929" w:history="1">
+          <w:hyperlink w:anchor="_Toc419326874" w:history="1">
             <w:r>
               <w:rPr>
                 <w:rStyle w:val="Hipervnculo"/>
                 <w:noProof/>
               </w:rPr>
-              <w:t>3.1 C</w:t>
-            </w:r>
-            <w:r>
-              <w:rPr>
-                <w:rStyle w:val="Hipervnculo"/>
-                <w:noProof/>
-              </w:rPr>
-              <w:t>uadro foda</w:t>
+              <w:t>3.1 cuadro foda</w:t>
             </w:r>
             <w:r>
               <w:rPr>
@@ -3071,7 +2969,7 @@
                 <w:noProof/>
                 <w:webHidden/>
               </w:rPr>
-              <w:instrText xml:space="preserve"> PAGEREF _Toc419325929 \h </w:instrText>
+              <w:instrText xml:space="preserve"> PAGEREF _Toc419326874 \h </w:instrText>
             </w:r>
             <w:r>
               <w:rPr>
@@ -3114,20 +3012,13 @@
               <w:lang w:eastAsia="es-AR"/>
             </w:rPr>
           </w:pPr>
-          <w:hyperlink w:anchor="_Toc419325930" w:history="1">
+          <w:hyperlink w:anchor="_Toc419326875" w:history="1">
             <w:r>
               <w:rPr>
                 <w:rStyle w:val="Hipervnculo"/>
                 <w:noProof/>
               </w:rPr>
-              <w:t>3.2 A</w:t>
-            </w:r>
-            <w:r>
-              <w:rPr>
-                <w:rStyle w:val="Hipervnculo"/>
-                <w:noProof/>
-              </w:rPr>
-              <w:t>nalisis de las fortalezas, oportunidades, debilidades y amenazas.</w:t>
+              <w:t>3.2 analisis de las fortalezas, oportunidades, debilidades y amenazas.</w:t>
             </w:r>
             <w:r>
               <w:rPr>
@@ -3148,7 +3039,7 @@
                 <w:noProof/>
                 <w:webHidden/>
               </w:rPr>
-              <w:instrText xml:space="preserve"> PAGEREF _Toc419325930 \h </w:instrText>
+              <w:instrText xml:space="preserve"> PAGEREF _Toc419326875 \h </w:instrText>
             </w:r>
             <w:r>
               <w:rPr>
@@ -3191,20 +3082,13 @@
               <w:lang w:eastAsia="es-AR"/>
             </w:rPr>
           </w:pPr>
-          <w:hyperlink w:anchor="_Toc419325931" w:history="1">
+          <w:hyperlink w:anchor="_Toc419326876" w:history="1">
             <w:r>
               <w:rPr>
                 <w:rStyle w:val="Hipervnculo"/>
                 <w:noProof/>
               </w:rPr>
-              <w:t>3.3 C</w:t>
-            </w:r>
-            <w:r>
-              <w:rPr>
-                <w:rStyle w:val="Hipervnculo"/>
-                <w:noProof/>
-              </w:rPr>
-              <w:t>onclusion: atractivo de la industria, fortalezas de negocio.</w:t>
+              <w:t>3.3 conclusion: atractivo de la industria, fortalezas de negocio.</w:t>
             </w:r>
             <w:r>
               <w:rPr>
@@ -3225,7 +3109,7 @@
                 <w:noProof/>
                 <w:webHidden/>
               </w:rPr>
-              <w:instrText xml:space="preserve"> PAGEREF _Toc419325931 \h </w:instrText>
+              <w:instrText xml:space="preserve"> PAGEREF _Toc419326876 \h </w:instrText>
             </w:r>
             <w:r>
               <w:rPr>
@@ -3245,7 +3129,7 @@
                 <w:noProof/>
                 <w:webHidden/>
               </w:rPr>
-              <w:t>40</w:t>
+              <w:t>41</w:t>
             </w:r>
             <w:r>
               <w:rPr>
@@ -3297,12 +3181,12 @@
       <w:pPr>
         <w:pStyle w:val="Ttulo1"/>
       </w:pPr>
-      <w:bookmarkStart w:id="0" w:name="_Toc419325893"/>
+      <w:bookmarkStart w:id="1" w:name="_Toc419326838"/>
       <w:r>
         <w:lastRenderedPageBreak/>
         <w:t>Planilla de corrección y actualizaciones</w:t>
       </w:r>
-      <w:bookmarkEnd w:id="0"/>
+      <w:bookmarkEnd w:id="1"/>
     </w:p>
     <w:p>
       <w:pPr>
@@ -3323,14 +3207,14 @@
           <w:lang w:eastAsia="es-AR"/>
         </w:rPr>
       </w:pPr>
-      <w:bookmarkStart w:id="1" w:name="_Toc419325894"/>
+      <w:bookmarkStart w:id="2" w:name="_Toc419326839"/>
       <w:r>
         <w:rPr>
           <w:lang w:eastAsia="es-AR"/>
         </w:rPr>
         <w:t>Cambios del autor</w:t>
       </w:r>
-      <w:bookmarkEnd w:id="1"/>
+      <w:bookmarkEnd w:id="2"/>
     </w:p>
     <w:p>
       <w:pPr>
@@ -4104,14 +3988,14 @@
           <w:lang w:eastAsia="es-AR"/>
         </w:rPr>
       </w:pPr>
-      <w:bookmarkStart w:id="2" w:name="_Toc419325895"/>
+      <w:bookmarkStart w:id="3" w:name="_Toc419326840"/>
       <w:r>
         <w:rPr>
           <w:lang w:eastAsia="es-AR"/>
         </w:rPr>
         <w:t>Revisiones</w:t>
       </w:r>
-      <w:bookmarkEnd w:id="2"/>
+      <w:bookmarkEnd w:id="3"/>
     </w:p>
     <w:p>
       <w:pPr>
@@ -5158,12 +5042,12 @@
       <w:pPr>
         <w:pStyle w:val="Ttulo1"/>
       </w:pPr>
-      <w:bookmarkStart w:id="3" w:name="_Toc419325896"/>
+      <w:bookmarkStart w:id="4" w:name="_Toc419326841"/>
       <w:r>
         <w:lastRenderedPageBreak/>
         <w:t>Resumen Ejecutivo</w:t>
       </w:r>
-      <w:bookmarkEnd w:id="3"/>
+      <w:bookmarkEnd w:id="4"/>
     </w:p>
     <w:p>
       <w:r>
@@ -5756,25 +5640,25 @@
       <w:pPr>
         <w:pStyle w:val="Ttulo1"/>
       </w:pPr>
-      <w:bookmarkStart w:id="4" w:name="_Toc419325897"/>
+      <w:bookmarkStart w:id="5" w:name="_Toc419326842"/>
       <w:r>
         <w:lastRenderedPageBreak/>
         <w:t>1. Desripción general</w:t>
       </w:r>
-      <w:bookmarkEnd w:id="4"/>
+      <w:bookmarkEnd w:id="5"/>
     </w:p>
     <w:p>
       <w:pPr>
         <w:pStyle w:val="Ttulo2"/>
       </w:pPr>
-      <w:bookmarkStart w:id="5" w:name="_Toc419325898"/>
+      <w:bookmarkStart w:id="6" w:name="_Toc419326843"/>
       <w:r>
         <w:t xml:space="preserve">1.1 </w:t>
       </w:r>
       <w:r>
         <w:t>Descripción básica del negocio:</w:t>
       </w:r>
-      <w:bookmarkEnd w:id="5"/>
+      <w:bookmarkEnd w:id="6"/>
     </w:p>
     <w:p>
       <w:r>
@@ -6058,7 +5942,7 @@
       <w:pPr>
         <w:pStyle w:val="Ttulo2"/>
       </w:pPr>
-      <w:bookmarkStart w:id="6" w:name="_Toc419325899"/>
+      <w:bookmarkStart w:id="7" w:name="_Toc419326844"/>
       <w:r>
         <w:lastRenderedPageBreak/>
         <w:t xml:space="preserve">1.2 </w:t>
@@ -6066,7 +5950,7 @@
       <w:r>
         <w:t>Situación Actual del negocio</w:t>
       </w:r>
-      <w:bookmarkEnd w:id="6"/>
+      <w:bookmarkEnd w:id="7"/>
     </w:p>
     <w:p>
       <w:r>
@@ -6110,7 +5994,7 @@
       <w:pPr>
         <w:pStyle w:val="Ttulo2"/>
       </w:pPr>
-      <w:bookmarkStart w:id="7" w:name="_Toc419325900"/>
+      <w:bookmarkStart w:id="8" w:name="_Toc419326845"/>
       <w:r>
         <w:t xml:space="preserve">1.3 </w:t>
       </w:r>
@@ -6120,7 +6004,7 @@
       <w:r>
         <w:t>proyecto?</w:t>
       </w:r>
-      <w:bookmarkEnd w:id="7"/>
+      <w:bookmarkEnd w:id="8"/>
     </w:p>
     <w:p>
       <w:r>
@@ -6295,7 +6179,7 @@
       <w:pPr>
         <w:pStyle w:val="Ttulo2"/>
       </w:pPr>
-      <w:bookmarkStart w:id="8" w:name="_Toc419325901"/>
+      <w:bookmarkStart w:id="9" w:name="_Toc419326846"/>
       <w:r>
         <w:t xml:space="preserve">1.4 </w:t>
       </w:r>
@@ -6305,7 +6189,7 @@
       <w:r>
         <w:t>principales que harán exitoso al proyecto</w:t>
       </w:r>
-      <w:bookmarkEnd w:id="8"/>
+      <w:bookmarkEnd w:id="9"/>
     </w:p>
     <w:p>
       <w:pPr>
@@ -6508,22 +6392,22 @@
       <w:pPr>
         <w:pStyle w:val="Ttulo2"/>
       </w:pPr>
-      <w:bookmarkStart w:id="9" w:name="_Toc419325902"/>
+      <w:bookmarkStart w:id="10" w:name="_Toc419326847"/>
       <w:r>
         <w:lastRenderedPageBreak/>
         <w:t>1.5 mision, vision y propositos estrategicos</w:t>
       </w:r>
-      <w:bookmarkEnd w:id="9"/>
+      <w:bookmarkEnd w:id="10"/>
     </w:p>
     <w:p>
       <w:pPr>
         <w:pStyle w:val="Ttulo3"/>
       </w:pPr>
-      <w:bookmarkStart w:id="10" w:name="_Toc419325903"/>
+      <w:bookmarkStart w:id="11" w:name="_Toc419326848"/>
       <w:r>
         <w:t>Visión</w:t>
       </w:r>
-      <w:bookmarkEnd w:id="10"/>
+      <w:bookmarkEnd w:id="11"/>
     </w:p>
     <w:p>
       <w:proofErr w:type="spellStart"/>
@@ -6539,11 +6423,11 @@
       <w:pPr>
         <w:pStyle w:val="Ttulo3"/>
       </w:pPr>
-      <w:bookmarkStart w:id="11" w:name="_Toc419325904"/>
+      <w:bookmarkStart w:id="12" w:name="_Toc419326849"/>
       <w:r>
         <w:t>Misión</w:t>
       </w:r>
-      <w:bookmarkEnd w:id="11"/>
+      <w:bookmarkEnd w:id="12"/>
     </w:p>
     <w:p>
       <w:proofErr w:type="spellStart"/>
@@ -6567,11 +6451,11 @@
       <w:pPr>
         <w:pStyle w:val="Ttulo3"/>
       </w:pPr>
-      <w:bookmarkStart w:id="12" w:name="_Toc419325905"/>
+      <w:bookmarkStart w:id="13" w:name="_Toc419326850"/>
       <w:r>
         <w:t>Propósitos estrategicos</w:t>
       </w:r>
-      <w:bookmarkEnd w:id="12"/>
+      <w:bookmarkEnd w:id="13"/>
     </w:p>
     <w:p>
       <w:pPr>
@@ -6695,11 +6579,11 @@
       <w:pPr>
         <w:pStyle w:val="Ttulo2"/>
       </w:pPr>
-      <w:bookmarkStart w:id="13" w:name="_Toc419325906"/>
+      <w:bookmarkStart w:id="14" w:name="_Toc419326851"/>
       <w:r>
         <w:t>1.6 Identificacion de la oportunidad de negocio</w:t>
       </w:r>
-      <w:bookmarkEnd w:id="13"/>
+      <w:bookmarkEnd w:id="14"/>
     </w:p>
     <w:p>
       <w:r>
@@ -6851,7 +6735,7 @@
       <w:pPr>
         <w:pStyle w:val="Ttulo2"/>
       </w:pPr>
-      <w:bookmarkStart w:id="14" w:name="_Toc419325907"/>
+      <w:bookmarkStart w:id="15" w:name="_Toc419326852"/>
       <w:r>
         <w:lastRenderedPageBreak/>
         <w:t xml:space="preserve">1.7 </w:t>
@@ -6862,7 +6746,7 @@
       <w:r>
         <w:t>apacidades centrales</w:t>
       </w:r>
-      <w:bookmarkEnd w:id="14"/>
+      <w:bookmarkEnd w:id="15"/>
       <w:r>
         <w:t xml:space="preserve"> </w:t>
       </w:r>
@@ -7224,7 +7108,7 @@
       <w:pPr>
         <w:pStyle w:val="Ttulo2"/>
       </w:pPr>
-      <w:bookmarkStart w:id="15" w:name="_Toc419325908"/>
+      <w:bookmarkStart w:id="16" w:name="_Toc419326853"/>
       <w:r>
         <w:lastRenderedPageBreak/>
         <w:t xml:space="preserve">1.8 propuesta </w:t>
@@ -7232,7 +7116,7 @@
       <w:r>
         <w:t>de valor para el cliente</w:t>
       </w:r>
-      <w:bookmarkEnd w:id="15"/>
+      <w:bookmarkEnd w:id="16"/>
       <w:r>
         <w:t xml:space="preserve"> </w:t>
       </w:r>
@@ -7289,11 +7173,11 @@
       <w:pPr>
         <w:pStyle w:val="Ttulo2"/>
       </w:pPr>
-      <w:bookmarkStart w:id="16" w:name="_Toc419325909"/>
+      <w:bookmarkStart w:id="17" w:name="_Toc419326854"/>
       <w:r>
         <w:t>1.9 valores nucleares de la organizacion</w:t>
       </w:r>
-      <w:bookmarkEnd w:id="16"/>
+      <w:bookmarkEnd w:id="17"/>
       <w:r>
         <w:t xml:space="preserve"> </w:t>
       </w:r>
@@ -7428,7 +7312,7 @@
       <w:pPr>
         <w:pStyle w:val="Ttulo2"/>
       </w:pPr>
-      <w:bookmarkStart w:id="17" w:name="_Toc419325910"/>
+      <w:bookmarkStart w:id="18" w:name="_Toc419326855"/>
       <w:r>
         <w:lastRenderedPageBreak/>
         <w:t xml:space="preserve">1.10 enfoque e iniciativas </w:t>
@@ -7436,7 +7320,7 @@
       <w:r>
         <w:t>estratégicas</w:t>
       </w:r>
-      <w:bookmarkEnd w:id="17"/>
+      <w:bookmarkEnd w:id="18"/>
     </w:p>
     <w:p>
       <w:r>
@@ -7913,14 +7797,14 @@
       <w:pPr>
         <w:pStyle w:val="Ttulo2"/>
       </w:pPr>
-      <w:bookmarkStart w:id="18" w:name="_Toc419325911"/>
+      <w:bookmarkStart w:id="19" w:name="_Toc419326856"/>
       <w:r>
         <w:t>1.</w:t>
       </w:r>
       <w:r>
         <w:t>11 areas claves de resultados</w:t>
       </w:r>
-      <w:bookmarkEnd w:id="18"/>
+      <w:bookmarkEnd w:id="19"/>
     </w:p>
     <w:p>
       <w:r>
@@ -8072,12 +7956,12 @@
       <w:pPr>
         <w:pStyle w:val="Ttulo2"/>
       </w:pPr>
-      <w:bookmarkStart w:id="19" w:name="_Toc419325912"/>
+      <w:bookmarkStart w:id="20" w:name="_Toc419326857"/>
       <w:r>
         <w:lastRenderedPageBreak/>
         <w:t>1.12 ingreso al sector, estrategias de inserción</w:t>
       </w:r>
-      <w:bookmarkEnd w:id="19"/>
+      <w:bookmarkEnd w:id="20"/>
     </w:p>
     <w:p>
       <w:pPr>
@@ -8123,13 +8007,13 @@
       <w:pPr>
         <w:pStyle w:val="Ttulo3"/>
       </w:pPr>
-      <w:bookmarkStart w:id="20" w:name="_Toc406368248"/>
-      <w:bookmarkStart w:id="21" w:name="_Toc419325913"/>
+      <w:bookmarkStart w:id="21" w:name="_Toc406368248"/>
+      <w:bookmarkStart w:id="22" w:name="_Toc419326858"/>
       <w:r>
         <w:t>Competidores directos</w:t>
       </w:r>
-      <w:bookmarkEnd w:id="20"/>
       <w:bookmarkEnd w:id="21"/>
+      <w:bookmarkEnd w:id="22"/>
     </w:p>
     <w:p>
       <w:r>
@@ -8174,13 +8058,13 @@
       <w:pPr>
         <w:pStyle w:val="Ttulo3"/>
       </w:pPr>
-      <w:bookmarkStart w:id="22" w:name="_Toc406368249"/>
-      <w:bookmarkStart w:id="23" w:name="_Toc419325914"/>
+      <w:bookmarkStart w:id="23" w:name="_Toc406368249"/>
+      <w:bookmarkStart w:id="24" w:name="_Toc419326859"/>
       <w:r>
         <w:t>Competidores potenciales</w:t>
       </w:r>
-      <w:bookmarkEnd w:id="22"/>
       <w:bookmarkEnd w:id="23"/>
+      <w:bookmarkEnd w:id="24"/>
     </w:p>
     <w:p>
       <w:r>
@@ -8270,24 +8154,24 @@
       <w:pPr>
         <w:pStyle w:val="Ttulo3"/>
       </w:pPr>
-      <w:bookmarkStart w:id="24" w:name="_Toc406368250"/>
-      <w:bookmarkStart w:id="25" w:name="_Toc419325915"/>
+      <w:bookmarkStart w:id="25" w:name="_Toc406368250"/>
+      <w:bookmarkStart w:id="26" w:name="_Toc419326860"/>
       <w:r>
         <w:lastRenderedPageBreak/>
         <w:t>Barreras de ingreso al sector</w:t>
       </w:r>
-      <w:bookmarkEnd w:id="24"/>
       <w:bookmarkEnd w:id="25"/>
+      <w:bookmarkEnd w:id="26"/>
     </w:p>
     <w:p>
       <w:pPr>
         <w:pStyle w:val="Ttulo4"/>
       </w:pPr>
-      <w:bookmarkStart w:id="26" w:name="_Toc406368252"/>
+      <w:bookmarkStart w:id="27" w:name="_Toc406368252"/>
       <w:r>
         <w:t>cantidad de usuarios</w:t>
       </w:r>
-      <w:bookmarkEnd w:id="26"/>
+      <w:bookmarkEnd w:id="27"/>
     </w:p>
     <w:p>
       <w:pPr>
@@ -8319,11 +8203,11 @@
       <w:pPr>
         <w:pStyle w:val="Ttulo4"/>
       </w:pPr>
-      <w:bookmarkStart w:id="27" w:name="_Toc406368253"/>
+      <w:bookmarkStart w:id="28" w:name="_Toc406368253"/>
       <w:r>
         <w:t>Requisitos de infraestructura</w:t>
       </w:r>
-      <w:bookmarkEnd w:id="27"/>
+      <w:bookmarkEnd w:id="28"/>
     </w:p>
     <w:p>
       <w:r>
@@ -8363,11 +8247,11 @@
       <w:pPr>
         <w:pStyle w:val="Ttulo4"/>
       </w:pPr>
-      <w:bookmarkStart w:id="28" w:name="_Toc406368254"/>
+      <w:bookmarkStart w:id="29" w:name="_Toc406368254"/>
       <w:r>
         <w:t>Falta de experiencia en la industria</w:t>
       </w:r>
-      <w:bookmarkEnd w:id="28"/>
+      <w:bookmarkEnd w:id="29"/>
     </w:p>
     <w:p>
       <w:r>
@@ -8400,11 +8284,11 @@
       <w:pPr>
         <w:pStyle w:val="Ttulo4"/>
       </w:pPr>
-      <w:bookmarkStart w:id="29" w:name="_Toc406368255"/>
+      <w:bookmarkStart w:id="30" w:name="_Toc406368255"/>
       <w:r>
         <w:t>Tipo de inversión</w:t>
       </w:r>
-      <w:bookmarkEnd w:id="29"/>
+      <w:bookmarkEnd w:id="30"/>
     </w:p>
     <w:p>
       <w:pPr>
@@ -8444,24 +8328,24 @@
       <w:pPr>
         <w:pStyle w:val="Ttulo3"/>
       </w:pPr>
-      <w:bookmarkStart w:id="30" w:name="_Toc406368256"/>
-      <w:bookmarkStart w:id="31" w:name="_Toc419325916"/>
+      <w:bookmarkStart w:id="31" w:name="_Toc406368256"/>
+      <w:bookmarkStart w:id="32" w:name="_Toc419326861"/>
       <w:r>
         <w:lastRenderedPageBreak/>
         <w:t>Barreras de salida del sector</w:t>
       </w:r>
-      <w:bookmarkEnd w:id="30"/>
       <w:bookmarkEnd w:id="31"/>
+      <w:bookmarkEnd w:id="32"/>
     </w:p>
     <w:p>
       <w:pPr>
         <w:pStyle w:val="Ttulo4"/>
       </w:pPr>
-      <w:bookmarkStart w:id="32" w:name="_Toc406368257"/>
+      <w:bookmarkStart w:id="33" w:name="_Toc406368257"/>
       <w:r>
         <w:t>Barreras de salida económicas</w:t>
       </w:r>
-      <w:bookmarkEnd w:id="32"/>
+      <w:bookmarkEnd w:id="33"/>
     </w:p>
     <w:p>
       <w:r>
@@ -8491,11 +8375,11 @@
       <w:pPr>
         <w:pStyle w:val="Ttulo4"/>
       </w:pPr>
-      <w:bookmarkStart w:id="33" w:name="_Toc406368258"/>
+      <w:bookmarkStart w:id="34" w:name="_Toc406368258"/>
       <w:r>
         <w:t>Barreras de salida personales o emocionales</w:t>
       </w:r>
-      <w:bookmarkEnd w:id="33"/>
+      <w:bookmarkEnd w:id="34"/>
     </w:p>
     <w:p>
       <w:r>
@@ -8512,13 +8396,13 @@
       <w:pPr>
         <w:pStyle w:val="Ttulo3"/>
       </w:pPr>
-      <w:bookmarkStart w:id="34" w:name="_Toc406368259"/>
-      <w:bookmarkStart w:id="35" w:name="_Toc419325917"/>
+      <w:bookmarkStart w:id="35" w:name="_Toc406368259"/>
+      <w:bookmarkStart w:id="36" w:name="_Toc419326862"/>
       <w:r>
         <w:t>Sustitutos</w:t>
       </w:r>
-      <w:bookmarkEnd w:id="34"/>
       <w:bookmarkEnd w:id="35"/>
+      <w:bookmarkEnd w:id="36"/>
     </w:p>
     <w:p>
       <w:r>
@@ -8542,13 +8426,13 @@
       <w:pPr>
         <w:pStyle w:val="Ttulo3"/>
       </w:pPr>
-      <w:bookmarkStart w:id="36" w:name="_Toc406368260"/>
-      <w:bookmarkStart w:id="37" w:name="_Toc419325918"/>
+      <w:bookmarkStart w:id="37" w:name="_Toc406368260"/>
+      <w:bookmarkStart w:id="38" w:name="_Toc419326863"/>
       <w:r>
         <w:t>Poder de negociación de los compradores</w:t>
       </w:r>
-      <w:bookmarkEnd w:id="36"/>
       <w:bookmarkEnd w:id="37"/>
+      <w:bookmarkEnd w:id="38"/>
     </w:p>
     <w:p>
       <w:r>
@@ -8664,14 +8548,14 @@
       <w:pPr>
         <w:pStyle w:val="Ttulo3"/>
       </w:pPr>
-      <w:bookmarkStart w:id="38" w:name="_Toc406368261"/>
-      <w:bookmarkStart w:id="39" w:name="_Toc419325919"/>
+      <w:bookmarkStart w:id="39" w:name="_Toc406368261"/>
+      <w:bookmarkStart w:id="40" w:name="_Toc419326864"/>
       <w:r>
         <w:lastRenderedPageBreak/>
         <w:t>Poder de negociación de los proveedores</w:t>
       </w:r>
-      <w:bookmarkEnd w:id="38"/>
       <w:bookmarkEnd w:id="39"/>
+      <w:bookmarkEnd w:id="40"/>
     </w:p>
     <w:p>
       <w:r>
@@ -8682,31 +8566,31 @@
       <w:pPr>
         <w:pStyle w:val="Ttulo1"/>
       </w:pPr>
-      <w:bookmarkStart w:id="40" w:name="_Toc419325920"/>
+      <w:bookmarkStart w:id="41" w:name="_Toc419326865"/>
       <w:r>
         <w:t>2 Analisis estrategico</w:t>
       </w:r>
-      <w:bookmarkEnd w:id="40"/>
+      <w:bookmarkEnd w:id="41"/>
     </w:p>
     <w:p>
       <w:pPr>
         <w:pStyle w:val="Ttulo2"/>
       </w:pPr>
-      <w:bookmarkStart w:id="41" w:name="_Toc419325921"/>
+      <w:bookmarkStart w:id="42" w:name="_Toc419326866"/>
       <w:r>
         <w:t>2.1 Analisis de contexto</w:t>
       </w:r>
-      <w:bookmarkEnd w:id="41"/>
+      <w:bookmarkEnd w:id="42"/>
     </w:p>
     <w:p>
       <w:pPr>
         <w:pStyle w:val="Ttulo3"/>
       </w:pPr>
-      <w:bookmarkStart w:id="42" w:name="_Toc419325922"/>
+      <w:bookmarkStart w:id="43" w:name="_Toc419326867"/>
       <w:r>
         <w:t>2.1.1 descripcion del escenario local</w:t>
       </w:r>
-      <w:bookmarkEnd w:id="42"/>
+      <w:bookmarkEnd w:id="43"/>
     </w:p>
     <w:p>
       <w:r>
@@ -9465,7 +9349,6 @@
           <w:spacing w:val="15"/>
         </w:rPr>
       </w:pPr>
-      <w:bookmarkStart w:id="43" w:name="_Toc419325923"/>
       <w:r>
         <w:br w:type="page"/>
       </w:r>
@@ -9474,11 +9357,12 @@
       <w:pPr>
         <w:pStyle w:val="Ttulo3"/>
       </w:pPr>
+      <w:bookmarkStart w:id="44" w:name="_Toc419326868"/>
       <w:r>
         <w:lastRenderedPageBreak/>
         <w:t>2.1.2 factores economicos</w:t>
       </w:r>
-      <w:bookmarkEnd w:id="43"/>
+      <w:bookmarkEnd w:id="44"/>
     </w:p>
     <w:p>
       <w:pPr>
@@ -10369,12 +10253,12 @@
       <w:pPr>
         <w:pStyle w:val="Ttulo3"/>
       </w:pPr>
-      <w:bookmarkStart w:id="44" w:name="_Toc419325924"/>
+      <w:bookmarkStart w:id="45" w:name="_Toc419326869"/>
       <w:r>
         <w:lastRenderedPageBreak/>
         <w:t>2.1.3 factores politicos</w:t>
       </w:r>
-      <w:bookmarkEnd w:id="44"/>
+      <w:bookmarkEnd w:id="45"/>
     </w:p>
     <w:p>
       <w:r>
@@ -10562,11 +10446,11 @@
       <w:pPr>
         <w:pStyle w:val="Ttulo3"/>
       </w:pPr>
-      <w:bookmarkStart w:id="45" w:name="_Toc419325925"/>
+      <w:bookmarkStart w:id="46" w:name="_Toc419326870"/>
       <w:r>
         <w:t>2.1.4 factores tecnologicos</w:t>
       </w:r>
-      <w:bookmarkEnd w:id="45"/>
+      <w:bookmarkEnd w:id="46"/>
     </w:p>
     <w:p>
       <w:pPr>
@@ -10810,18 +10694,13 @@
       <w:pPr>
         <w:pStyle w:val="Ttulo3"/>
       </w:pPr>
-      <w:bookmarkStart w:id="46" w:name="_Toc419325926"/>
+      <w:bookmarkStart w:id="47" w:name="_Toc419326871"/>
       <w:r>
         <w:t>2.1.5 descripcion del escenario: escenario meta</w:t>
       </w:r>
-      <w:bookmarkEnd w:id="46"/>
-    </w:p>
-    <w:p>
-      <w:pPr>
-        <w:rPr>
-          <w:b/>
-        </w:rPr>
-      </w:pPr>
+      <w:bookmarkEnd w:id="47"/>
+    </w:p>
+    <w:p>
       <w:r>
         <w:t xml:space="preserve">En el escenario meta de la provincia de Buenos Aires, existen varios comercios electrónicos anteriormente nombrados que satisfacen las necesidades de los usuarios en los que se enfocan aunque todavía no existe un empresa como </w:t>
       </w:r>
@@ -10845,19 +10724,27 @@
         <w:t xml:space="preserve">Los factores económicos nacionales profesan un campo de acción favorable para el desarrollo de nuevos emprendimientos, en especial los tecnológicos y de innovación. Además se trata de la región de Argentina que más empresas tecnológicas acumula y dónde mejor desarrollados están los servicios de internet y redes de telecomunicaciones. </w:t>
       </w:r>
     </w:p>
+    <w:p/>
+    <w:p>
+      <w:pPr>
+        <w:rPr>
+          <w:b/>
+        </w:rPr>
+      </w:pPr>
+    </w:p>
     <w:p>
       <w:pPr>
         <w:pStyle w:val="Ttulo3"/>
       </w:pPr>
-      <w:bookmarkStart w:id="47" w:name="_Toc419325927"/>
-      <w:r>
+      <w:bookmarkStart w:id="48" w:name="_Toc419326872"/>
+      <w:r>
+        <w:lastRenderedPageBreak/>
         <w:t>2.1.6 analisis sectorial. Definicion de oportunidades y amenazas de negocio.</w:t>
       </w:r>
-      <w:bookmarkEnd w:id="47"/>
-    </w:p>
-    <w:p>
-      <w:r>
-        <w:lastRenderedPageBreak/>
+      <w:bookmarkEnd w:id="48"/>
+    </w:p>
+    <w:p>
+      <w:r>
         <w:t>Según el último censo nacional realizado en el año 2010, explotado en el mapa interactivo online del diario lanacion.com</w:t>
       </w:r>
       <w:r>
@@ -10988,8 +10875,6 @@
       <w:pPr>
         <w:pStyle w:val="Ttulo4"/>
       </w:pPr>
-      <w:bookmarkStart w:id="48" w:name="_GoBack"/>
-      <w:bookmarkEnd w:id="48"/>
       <w:r>
         <w:lastRenderedPageBreak/>
         <w:t>Encuesta</w:t>
@@ -12542,13 +12427,23 @@
                 <w:lang w:val="en-US"/>
               </w:rPr>
             </w:pPr>
+            <w:proofErr w:type="spellStart"/>
             <w:r>
               <w:rPr>
                 <w:rFonts w:asciiTheme="minorHAnsi" w:hAnsiTheme="minorHAnsi"/>
                 <w:color w:val="000000"/>
                 <w:lang w:val="en-US"/>
               </w:rPr>
-              <w:t xml:space="preserve">Muy </w:t>
+              <w:t>Muy</w:t>
+            </w:r>
+            <w:proofErr w:type="spellEnd"/>
+            <w:r>
+              <w:rPr>
+                <w:rFonts w:asciiTheme="minorHAnsi" w:hAnsiTheme="minorHAnsi"/>
+                <w:color w:val="000000"/>
+                <w:lang w:val="en-US"/>
+              </w:rPr>
+              <w:t xml:space="preserve"> </w:t>
             </w:r>
             <w:proofErr w:type="spellStart"/>
             <w:r>
@@ -14324,7 +14219,7 @@
       <w:pPr>
         <w:pStyle w:val="Ttulo1"/>
       </w:pPr>
-      <w:bookmarkStart w:id="49" w:name="_Toc419325928"/>
+      <w:bookmarkStart w:id="49" w:name="_Toc419326873"/>
       <w:r>
         <w:t>3 Analisis FODA</w:t>
       </w:r>
@@ -14334,7 +14229,7 @@
       <w:pPr>
         <w:pStyle w:val="Ttulo2"/>
       </w:pPr>
-      <w:bookmarkStart w:id="50" w:name="_Toc419325929"/>
+      <w:bookmarkStart w:id="50" w:name="_Toc419326874"/>
       <w:r>
         <w:t>3.1 cuadro foda</w:t>
       </w:r>
@@ -15003,7 +14898,7 @@
       <w:pPr>
         <w:pStyle w:val="Ttulo2"/>
       </w:pPr>
-      <w:bookmarkStart w:id="51" w:name="_Toc419325930"/>
+      <w:bookmarkStart w:id="51" w:name="_Toc419326875"/>
       <w:r>
         <w:lastRenderedPageBreak/>
         <w:t>3.2 analisis de las fortalezas, oportunidades, debilidades y amenazas.</w:t>
@@ -15011,133 +14906,169 @@
       <w:bookmarkEnd w:id="51"/>
     </w:p>
     <w:p>
-      <w:pPr>
-        <w:rPr>
-          <w:color w:val="FF0000"/>
-        </w:rPr>
-      </w:pPr>
-      <w:r>
-        <w:rPr>
-          <w:color w:val="FF0000"/>
-        </w:rPr>
-        <w:t xml:space="preserve">Con respecto a las fortalezas, se prevé que el factor principal de éxito es que la propuesta no está implementada hasta hoy en la ciudad de San Nicolás, sumándole a esto el contacto y la relación con algunos </w:t>
-      </w:r>
+      <w:r>
+        <w:t>De acuerdo a las características descriptas en el cuadro FODA, se pasará a realizar un análisis sobre cada uno de los ítems planteados.</w:t>
+      </w:r>
+    </w:p>
+    <w:p>
+      <w:r>
+        <w:t>Con respecto a las fortalezas, se prevé que el factor principal de éxito será que la propuesta no está implementada actualmente en la ciudad de San Nicolás, lo que conlleva a una característica destacable, el día de mañana, sobre una posible competencia. Añadiendo a esta fortaleza se suma  el contacto y la relación estrecha que se posee con algunos Negocios referentes, con lo que se supone una tarea relativamente sencilla la adhesión de estos al e-</w:t>
+      </w:r>
+      <w:proofErr w:type="spellStart"/>
+      <w:r>
+        <w:t>business</w:t>
+      </w:r>
+      <w:proofErr w:type="spellEnd"/>
+      <w:r>
+        <w:t>. Por último es importante nombrar los conocimientos que se poseen en el área de desarrollo de software, los cuales son un pilar importante en cuanto a la calidad y rapidez con el que se puede lograr el sitio Web.</w:t>
+      </w:r>
+    </w:p>
+    <w:p>
+      <w:r>
+        <w:t>Siguiendo con el análisis interno del e-</w:t>
+      </w:r>
+      <w:proofErr w:type="spellStart"/>
+      <w:r>
+        <w:t>business</w:t>
+      </w:r>
+      <w:proofErr w:type="spellEnd"/>
+      <w:r>
+        <w:t>, la debilidad obvia que presenta el equipo es la inexperiencia en proyectos, esto puede acarrear infinidades de problemas como errores en estimaciones, ya sea en cuestiones económicas como temporales, inconvenientes a la hora de elegir herramientas óptimas para realizar diferentes actividades, entre tantas otras cosas. Otro factor importante, en la falta de inversionistas, por lo que se dispone con una inversión mínima, lo que limita algunos recursos para el desarrollo del e-</w:t>
+      </w:r>
+      <w:proofErr w:type="spellStart"/>
+      <w:r>
+        <w:t>bussines</w:t>
+      </w:r>
+      <w:proofErr w:type="spellEnd"/>
+      <w:r>
+        <w:t>.</w:t>
+      </w:r>
+    </w:p>
+    <w:p>
+      <w:r>
+        <w:t>Por el lado de las oportunidades, debido a la inexistencia de competencias en el negocio, a la creatividad y seriedad con la que se plantea la solución, se divisa que una gran cantidad de Negocios y Usuario interesados en el servicio. Por otro lado, se puede considerar que en el caso de que el e-</w:t>
+      </w:r>
+      <w:proofErr w:type="spellStart"/>
+      <w:r>
+        <w:t>business</w:t>
+      </w:r>
+      <w:proofErr w:type="spellEnd"/>
+      <w:r>
+        <w:t xml:space="preserve"> sea exitoso, la empresa podría beneficiarse con nuevos proyectos.</w:t>
+      </w:r>
+    </w:p>
+    <w:p>
+      <w:r>
+        <w:t xml:space="preserve">Finalmente, le queda el turno a las amenazas con las cuales deberá </w:t>
+      </w:r>
+      <w:r>
+        <w:t xml:space="preserve">permanecer </w:t>
+      </w:r>
+      <w:proofErr w:type="spellStart"/>
       <w:r>
         <w:rPr>
           <w:i/>
-          <w:color w:val="FF0000"/>
+        </w:rPr>
+        <w:t>Pickupmeal</w:t>
+      </w:r>
+      <w:proofErr w:type="spellEnd"/>
+      <w:r>
+        <w:t xml:space="preserve">, teniendo en cuenta la sociedad </w:t>
+      </w:r>
+      <w:proofErr w:type="spellStart"/>
+      <w:r>
+        <w:t>Nicoleña</w:t>
+      </w:r>
+      <w:proofErr w:type="spellEnd"/>
+      <w:r>
+        <w:t>, se torna muy difícil establecerse insertarse y tomar posición en el mercado, agregando a esta restricción que la gran parte de los poseedores de los Negocios gastronómicos de la ciudad son mayores de edad y no están, en la mayoría de los casos, familiarizados con las nuevas tecnologías, sin contar la mentalidad conservadora que llevan adelante.</w:t>
+      </w:r>
+    </w:p>
+    <w:p/>
+    <w:p/>
+    <w:p>
+      <w:pPr>
+        <w:pStyle w:val="Ttulo2"/>
+      </w:pPr>
+      <w:bookmarkStart w:id="52" w:name="_Toc419326876"/>
+      <w:r>
+        <w:lastRenderedPageBreak/>
+        <w:t>3.3 conclusion: atractivo de la industria, fortalezas de negocio.</w:t>
+      </w:r>
+      <w:bookmarkEnd w:id="52"/>
+    </w:p>
+    <w:p>
+      <w:r>
+        <w:t xml:space="preserve">A partir del análisis que se realizó sobre las fortalezas, oportunidades, debilidades y amenazas de </w:t>
+      </w:r>
+      <w:proofErr w:type="spellStart"/>
+      <w:r>
+        <w:rPr>
+          <w:i/>
+        </w:rPr>
+        <w:t>Pickupmeal</w:t>
+      </w:r>
+      <w:proofErr w:type="spellEnd"/>
+      <w:r>
+        <w:t xml:space="preserve"> se puede concluir que, el principal atractivo del mercado de la ciudad de San </w:t>
+      </w:r>
+      <w:proofErr w:type="spellStart"/>
+      <w:r>
+        <w:t>Nicolas</w:t>
+      </w:r>
+      <w:proofErr w:type="spellEnd"/>
+      <w:r>
+        <w:t xml:space="preserve"> de los Arroyos, es la cantidad de pedidos que se realizan tanto los días semanales por la actividad comercial en horario corrido, como los fines de semana en donde se registra una actividad importante en el sector. </w:t>
+      </w:r>
+    </w:p>
+    <w:p>
+      <w:r>
+        <w:t xml:space="preserve">Referido a las fortalezas del negocio se pueden tomar como ventajas competitivas la cercanía y conocimientos acerca de la cultura </w:t>
+      </w:r>
+      <w:proofErr w:type="spellStart"/>
+      <w:r>
+        <w:t>nicoleña</w:t>
+      </w:r>
+      <w:proofErr w:type="spellEnd"/>
+      <w:r>
+        <w:t xml:space="preserve"> frente a empresas similares que intenten penetrar en el mercado, los contactos establecidos con los </w:t>
+      </w:r>
+      <w:r>
+        <w:rPr>
+          <w:i/>
         </w:rPr>
         <w:t>Negocios</w:t>
       </w:r>
       <w:r>
-        <w:rPr>
-          <w:color w:val="FF0000"/>
-        </w:rPr>
-        <w:t xml:space="preserve"> referentes, con lo que se supone una tarea relativamente sencilla la adhesión de estos al e-</w:t>
+        <w:t xml:space="preserve"> más influyente de la ciudad, y por último la novedad de implementar por primera vez un e-</w:t>
       </w:r>
       <w:proofErr w:type="spellStart"/>
       <w:r>
-        <w:rPr>
-          <w:color w:val="FF0000"/>
-        </w:rPr>
         <w:t>business</w:t>
       </w:r>
       <w:proofErr w:type="spellEnd"/>
       <w:r>
-        <w:rPr>
-          <w:color w:val="FF0000"/>
-        </w:rPr>
-        <w:t>.</w:t>
-      </w:r>
-    </w:p>
-    <w:p>
-      <w:pPr>
-        <w:rPr>
-          <w:color w:val="FF0000"/>
-        </w:rPr>
-      </w:pPr>
-      <w:r>
-        <w:rPr>
-          <w:color w:val="FF0000"/>
-        </w:rPr>
-        <w:t xml:space="preserve">Además de esto los conocimientos en desarrollos de software son un pilar importante en cuanto a la calidad y rapidez con el que se puede lograr el sitio web.  </w:t>
-      </w:r>
-    </w:p>
-    <w:p>
-      <w:pPr>
-        <w:rPr>
-          <w:color w:val="FF0000"/>
-        </w:rPr>
-      </w:pPr>
-      <w:r>
-        <w:rPr>
-          <w:color w:val="FF0000"/>
-        </w:rPr>
-        <w:t>Con respecto a las Oportunidades además de los ítems descriptos en el cuadro anterior, se puede considerar que en el caso de que el e-</w:t>
-      </w:r>
-      <w:proofErr w:type="spellStart"/>
-      <w:r>
-        <w:rPr>
-          <w:color w:val="FF0000"/>
-        </w:rPr>
-        <w:t>business</w:t>
-      </w:r>
-      <w:proofErr w:type="spellEnd"/>
-      <w:r>
-        <w:rPr>
-          <w:color w:val="FF0000"/>
-        </w:rPr>
-        <w:t xml:space="preserve"> sea </w:t>
-      </w:r>
-      <w:proofErr w:type="spellStart"/>
-      <w:r>
-        <w:rPr>
-          <w:color w:val="FF0000"/>
-        </w:rPr>
-        <w:t>éxitoso</w:t>
-      </w:r>
-      <w:proofErr w:type="spellEnd"/>
-      <w:r>
-        <w:rPr>
-          <w:color w:val="FF0000"/>
-        </w:rPr>
-        <w:t xml:space="preserve">, la empresa </w:t>
-      </w:r>
-      <w:r>
-        <w:rPr>
-          <w:color w:val="FF0000"/>
-        </w:rPr>
-        <w:t xml:space="preserve">podría beneficiarse con nuevos proyectos y desarrollos. </w:t>
-      </w:r>
-    </w:p>
-    <w:p/>
-    <w:p>
-      <w:pPr>
-        <w:pStyle w:val="Ttulo2"/>
-      </w:pPr>
-      <w:bookmarkStart w:id="52" w:name="_Toc419325931"/>
-      <w:r>
-        <w:t>3.3 conclusion: atractivo de la industria, fortalezas de negocio.</w:t>
-      </w:r>
-      <w:bookmarkEnd w:id="52"/>
-    </w:p>
-    <w:p>
-      <w:r>
-        <w:t>Ventajas Competitivas</w:t>
-      </w:r>
-      <w:proofErr w:type="gramStart"/>
-      <w:r>
-        <w:t>?</w:t>
-      </w:r>
-      <w:proofErr w:type="gramEnd"/>
-    </w:p>
-    <w:p/>
+        <w:t xml:space="preserve"> de las característica</w:t>
+      </w:r>
+      <w:r>
+        <w:t>s</w:t>
+      </w:r>
+      <w:r>
+        <w:t xml:space="preserve"> anteriormente descriptas</w:t>
+      </w:r>
+    </w:p>
+    <w:p>
+      <w:pPr>
+        <w:spacing w:after="200" w:line="264" w:lineRule="auto"/>
+        <w:jc w:val="left"/>
+      </w:pPr>
+    </w:p>
     <w:sectPr>
       <w:headerReference w:type="default" r:id="rId25"/>
       <w:footerReference w:type="default" r:id="rId26"/>
       <w:pgSz w:w="11907" w:h="16839" w:code="9"/>
       <w:pgMar w:top="1632" w:right="1080" w:bottom="1440" w:left="1080" w:header="720" w:footer="720" w:gutter="0"/>
-      <w:pgNumType w:start="0"/>
+      <w:pgNumType w:start="1"/>
       <w:cols w:space="720"/>
       <w:titlePg/>
       <w:docGrid w:linePitch="299"/>
@@ -15181,6 +15112,7 @@
         <w:docPartUnique/>
       </w:docPartObj>
     </w:sdtPr>
+    <w:sdtEndPr/>
     <w:sdtContent>
       <w:sdt>
         <w:sdtPr>
@@ -15190,6 +15122,7 @@
             <w:docPartUnique/>
           </w:docPartObj>
         </w:sdtPr>
+        <w:sdtEndPr/>
         <w:sdtContent>
           <w:p>
             <w:pPr>
@@ -15233,7 +15166,7 @@
                 <w:bCs/>
                 <w:noProof/>
               </w:rPr>
-              <w:t>38</w:t>
+              <w:t>4</w:t>
             </w:r>
             <w:r>
               <w:rPr>
@@ -15281,7 +15214,7 @@
                 <w:bCs/>
                 <w:noProof/>
               </w:rPr>
-              <w:t>40</w:t>
+              <w:t>41</w:t>
             </w:r>
             <w:r>
               <w:rPr>
@@ -21149,6 +21082,7 @@
   <w:style w:type="character" w:default="1" w:styleId="Fuentedeprrafopredeter">
     <w:name w:val="Default Paragraph Font"/>
     <w:uiPriority w:val="1"/>
+    <w:semiHidden/>
     <w:unhideWhenUsed/>
   </w:style>
   <w:style w:type="table" w:default="1" w:styleId="Tablanormal">
@@ -24590,18 +24524,46 @@
         </dgm:presLayoutVars>
       </dgm:prSet>
       <dgm:spPr/>
+      <dgm:t>
+        <a:bodyPr/>
+        <a:lstStyle/>
+        <a:p>
+          <a:endParaRPr lang="es-AR"/>
+        </a:p>
+      </dgm:t>
     </dgm:pt>
     <dgm:pt modelId="{AA472E76-A9F7-4CCE-8EA9-4D22798A8868}" type="pres">
       <dgm:prSet presAssocID="{4E0DBCB8-99A6-4CC2-AA5A-37B42B28F488}" presName="centerShape" presStyleLbl="node0" presStyleIdx="0" presStyleCnt="1"/>
       <dgm:spPr/>
+      <dgm:t>
+        <a:bodyPr/>
+        <a:lstStyle/>
+        <a:p>
+          <a:endParaRPr lang="es-AR"/>
+        </a:p>
+      </dgm:t>
     </dgm:pt>
     <dgm:pt modelId="{F2AD0D92-94DB-459F-A10F-980A2C25F250}" type="pres">
       <dgm:prSet presAssocID="{AED0E5D3-E485-49BC-B534-1E22B7F55839}" presName="Name9" presStyleLbl="parChTrans1D2" presStyleIdx="0" presStyleCnt="3"/>
       <dgm:spPr/>
+      <dgm:t>
+        <a:bodyPr/>
+        <a:lstStyle/>
+        <a:p>
+          <a:endParaRPr lang="es-AR"/>
+        </a:p>
+      </dgm:t>
     </dgm:pt>
     <dgm:pt modelId="{12989E98-1053-4A91-87D2-65DD01B5C205}" type="pres">
       <dgm:prSet presAssocID="{AED0E5D3-E485-49BC-B534-1E22B7F55839}" presName="connTx" presStyleLbl="parChTrans1D2" presStyleIdx="0" presStyleCnt="3"/>
       <dgm:spPr/>
+      <dgm:t>
+        <a:bodyPr/>
+        <a:lstStyle/>
+        <a:p>
+          <a:endParaRPr lang="es-AR"/>
+        </a:p>
+      </dgm:t>
     </dgm:pt>
     <dgm:pt modelId="{384D6F30-9CF1-449A-8DD2-3324A062BBE3}" type="pres">
       <dgm:prSet presAssocID="{66CCC275-B8DD-49B5-B015-9EF087F03A63}" presName="node" presStyleLbl="node1" presStyleIdx="0" presStyleCnt="3">
@@ -24610,14 +24572,35 @@
         </dgm:presLayoutVars>
       </dgm:prSet>
       <dgm:spPr/>
+      <dgm:t>
+        <a:bodyPr/>
+        <a:lstStyle/>
+        <a:p>
+          <a:endParaRPr lang="es-AR"/>
+        </a:p>
+      </dgm:t>
     </dgm:pt>
     <dgm:pt modelId="{C94FB4ED-7282-4A77-8237-B9AA40FB54F3}" type="pres">
       <dgm:prSet presAssocID="{4696B65F-40D1-45FD-861C-B8F9FC9C6D09}" presName="Name9" presStyleLbl="parChTrans1D2" presStyleIdx="1" presStyleCnt="3"/>
       <dgm:spPr/>
+      <dgm:t>
+        <a:bodyPr/>
+        <a:lstStyle/>
+        <a:p>
+          <a:endParaRPr lang="es-AR"/>
+        </a:p>
+      </dgm:t>
     </dgm:pt>
     <dgm:pt modelId="{506AE633-8011-4F15-9349-A7512490583E}" type="pres">
       <dgm:prSet presAssocID="{4696B65F-40D1-45FD-861C-B8F9FC9C6D09}" presName="connTx" presStyleLbl="parChTrans1D2" presStyleIdx="1" presStyleCnt="3"/>
       <dgm:spPr/>
+      <dgm:t>
+        <a:bodyPr/>
+        <a:lstStyle/>
+        <a:p>
+          <a:endParaRPr lang="es-AR"/>
+        </a:p>
+      </dgm:t>
     </dgm:pt>
     <dgm:pt modelId="{7BEDDCFB-56AE-489A-821E-65FF33AB62CD}" type="pres">
       <dgm:prSet presAssocID="{AF8029F6-5147-4346-A024-817694B8BEC3}" presName="node" presStyleLbl="node1" presStyleIdx="1" presStyleCnt="3">
@@ -24626,14 +24609,35 @@
         </dgm:presLayoutVars>
       </dgm:prSet>
       <dgm:spPr/>
+      <dgm:t>
+        <a:bodyPr/>
+        <a:lstStyle/>
+        <a:p>
+          <a:endParaRPr lang="es-AR"/>
+        </a:p>
+      </dgm:t>
     </dgm:pt>
     <dgm:pt modelId="{F1B22A97-B8B6-4A16-84D8-8F7F0B09C3CB}" type="pres">
       <dgm:prSet presAssocID="{3CBF6580-9D47-405D-B05A-D34CB91F424A}" presName="Name9" presStyleLbl="parChTrans1D2" presStyleIdx="2" presStyleCnt="3"/>
       <dgm:spPr/>
+      <dgm:t>
+        <a:bodyPr/>
+        <a:lstStyle/>
+        <a:p>
+          <a:endParaRPr lang="es-AR"/>
+        </a:p>
+      </dgm:t>
     </dgm:pt>
     <dgm:pt modelId="{21A5323A-B624-4FCA-8B7D-1A171171F038}" type="pres">
       <dgm:prSet presAssocID="{3CBF6580-9D47-405D-B05A-D34CB91F424A}" presName="connTx" presStyleLbl="parChTrans1D2" presStyleIdx="2" presStyleCnt="3"/>
       <dgm:spPr/>
+      <dgm:t>
+        <a:bodyPr/>
+        <a:lstStyle/>
+        <a:p>
+          <a:endParaRPr lang="es-AR"/>
+        </a:p>
+      </dgm:t>
     </dgm:pt>
     <dgm:pt modelId="{4694608D-AE22-4AC4-B6A5-2283D6D56E17}" type="pres">
       <dgm:prSet presAssocID="{5B41B044-55A3-4F44-91D2-6CD06C8349D6}" presName="node" presStyleLbl="node1" presStyleIdx="2" presStyleCnt="3">
@@ -24642,34 +24646,41 @@
         </dgm:presLayoutVars>
       </dgm:prSet>
       <dgm:spPr/>
+      <dgm:t>
+        <a:bodyPr/>
+        <a:lstStyle/>
+        <a:p>
+          <a:endParaRPr lang="es-AR"/>
+        </a:p>
+      </dgm:t>
     </dgm:pt>
   </dgm:ptLst>
   <dgm:cxnLst>
+    <dgm:cxn modelId="{E6E4F37F-3D21-4AC9-834E-D8B5B463BDDC}" srcId="{4E0DBCB8-99A6-4CC2-AA5A-37B42B28F488}" destId="{5B41B044-55A3-4F44-91D2-6CD06C8349D6}" srcOrd="2" destOrd="0" parTransId="{3CBF6580-9D47-405D-B05A-D34CB91F424A}" sibTransId="{7DCF3262-701C-49B5-9B31-60861CB5BBF2}"/>
+    <dgm:cxn modelId="{85758F2D-8227-49C1-839E-02504EA41888}" type="presOf" srcId="{AF8029F6-5147-4346-A024-817694B8BEC3}" destId="{7BEDDCFB-56AE-489A-821E-65FF33AB62CD}" srcOrd="0" destOrd="0" presId="urn:microsoft.com/office/officeart/2005/8/layout/radial1"/>
+    <dgm:cxn modelId="{2791D03F-90E0-49B6-ABF9-F4BC57E33988}" type="presOf" srcId="{5B41B044-55A3-4F44-91D2-6CD06C8349D6}" destId="{4694608D-AE22-4AC4-B6A5-2283D6D56E17}" srcOrd="0" destOrd="0" presId="urn:microsoft.com/office/officeart/2005/8/layout/radial1"/>
+    <dgm:cxn modelId="{31FFE5DF-BD66-489F-8B93-C62DE7156D23}" type="presOf" srcId="{1A3598BA-DC1A-40CE-AE78-E6127AD0E1A5}" destId="{F8011CC3-32B3-4CF7-A660-AD2E7BBE7769}" srcOrd="0" destOrd="0" presId="urn:microsoft.com/office/officeart/2005/8/layout/radial1"/>
     <dgm:cxn modelId="{E1B859D2-B348-4885-91D5-4F8E9A82F61B}" srcId="{4E0DBCB8-99A6-4CC2-AA5A-37B42B28F488}" destId="{AF8029F6-5147-4346-A024-817694B8BEC3}" srcOrd="1" destOrd="0" parTransId="{4696B65F-40D1-45FD-861C-B8F9FC9C6D09}" sibTransId="{15EFB6E8-9870-4FAD-A6F6-FF1B511B74A4}"/>
-    <dgm:cxn modelId="{E6E4F37F-3D21-4AC9-834E-D8B5B463BDDC}" srcId="{4E0DBCB8-99A6-4CC2-AA5A-37B42B28F488}" destId="{5B41B044-55A3-4F44-91D2-6CD06C8349D6}" srcOrd="2" destOrd="0" parTransId="{3CBF6580-9D47-405D-B05A-D34CB91F424A}" sibTransId="{7DCF3262-701C-49B5-9B31-60861CB5BBF2}"/>
-    <dgm:cxn modelId="{30F23252-6BFC-458D-90ED-E380C668B696}" type="presOf" srcId="{1A3598BA-DC1A-40CE-AE78-E6127AD0E1A5}" destId="{F8011CC3-32B3-4CF7-A660-AD2E7BBE7769}" srcOrd="0" destOrd="0" presId="urn:microsoft.com/office/officeart/2005/8/layout/radial1"/>
-    <dgm:cxn modelId="{4CF5BBE6-AEF7-49B6-A727-CAF1CB8A40DB}" type="presOf" srcId="{AED0E5D3-E485-49BC-B534-1E22B7F55839}" destId="{12989E98-1053-4A91-87D2-65DD01B5C205}" srcOrd="1" destOrd="0" presId="urn:microsoft.com/office/officeart/2005/8/layout/radial1"/>
+    <dgm:cxn modelId="{5DCEEC25-CBCC-4300-96CE-B8983EEC3923}" type="presOf" srcId="{4696B65F-40D1-45FD-861C-B8F9FC9C6D09}" destId="{C94FB4ED-7282-4A77-8237-B9AA40FB54F3}" srcOrd="0" destOrd="0" presId="urn:microsoft.com/office/officeart/2005/8/layout/radial1"/>
+    <dgm:cxn modelId="{E43E06C6-F4D8-4718-9B3A-F8490228831E}" type="presOf" srcId="{3CBF6580-9D47-405D-B05A-D34CB91F424A}" destId="{F1B22A97-B8B6-4A16-84D8-8F7F0B09C3CB}" srcOrd="0" destOrd="0" presId="urn:microsoft.com/office/officeart/2005/8/layout/radial1"/>
+    <dgm:cxn modelId="{A290C56D-AA59-45B8-9985-E8A178D6828A}" srcId="{4E0DBCB8-99A6-4CC2-AA5A-37B42B28F488}" destId="{66CCC275-B8DD-49B5-B015-9EF087F03A63}" srcOrd="0" destOrd="0" parTransId="{AED0E5D3-E485-49BC-B534-1E22B7F55839}" sibTransId="{6B29DE1A-5E66-4104-8AB5-1251F7B35B68}"/>
+    <dgm:cxn modelId="{8A977EAA-022A-489F-AC9F-BC25866592AC}" type="presOf" srcId="{3CBF6580-9D47-405D-B05A-D34CB91F424A}" destId="{21A5323A-B624-4FCA-8B7D-1A171171F038}" srcOrd="1" destOrd="0" presId="urn:microsoft.com/office/officeart/2005/8/layout/radial1"/>
+    <dgm:cxn modelId="{5E8AC7E3-DDE3-48F5-8DFA-AB08C2E18F2A}" type="presOf" srcId="{4696B65F-40D1-45FD-861C-B8F9FC9C6D09}" destId="{506AE633-8011-4F15-9349-A7512490583E}" srcOrd="1" destOrd="0" presId="urn:microsoft.com/office/officeart/2005/8/layout/radial1"/>
+    <dgm:cxn modelId="{FBE3E0D4-37AD-450B-A406-ADA5018F7CB4}" type="presOf" srcId="{66CCC275-B8DD-49B5-B015-9EF087F03A63}" destId="{384D6F30-9CF1-449A-8DD2-3324A062BBE3}" srcOrd="0" destOrd="0" presId="urn:microsoft.com/office/officeart/2005/8/layout/radial1"/>
+    <dgm:cxn modelId="{2AFE1B25-F9A1-4DF3-B7D4-64F173E9BAED}" type="presOf" srcId="{4E0DBCB8-99A6-4CC2-AA5A-37B42B28F488}" destId="{AA472E76-A9F7-4CCE-8EA9-4D22798A8868}" srcOrd="0" destOrd="0" presId="urn:microsoft.com/office/officeart/2005/8/layout/radial1"/>
+    <dgm:cxn modelId="{FAE5DEA1-B639-4EFA-8EAE-5141E13901DE}" type="presOf" srcId="{AED0E5D3-E485-49BC-B534-1E22B7F55839}" destId="{F2AD0D92-94DB-459F-A10F-980A2C25F250}" srcOrd="0" destOrd="0" presId="urn:microsoft.com/office/officeart/2005/8/layout/radial1"/>
+    <dgm:cxn modelId="{9345CD34-DED4-448B-99E7-0334D90259A5}" type="presOf" srcId="{AED0E5D3-E485-49BC-B534-1E22B7F55839}" destId="{12989E98-1053-4A91-87D2-65DD01B5C205}" srcOrd="1" destOrd="0" presId="urn:microsoft.com/office/officeart/2005/8/layout/radial1"/>
     <dgm:cxn modelId="{C288C527-D5E9-437A-A1FD-D8FD3C06FCC3}" srcId="{1A3598BA-DC1A-40CE-AE78-E6127AD0E1A5}" destId="{4E0DBCB8-99A6-4CC2-AA5A-37B42B28F488}" srcOrd="0" destOrd="0" parTransId="{04D1C715-A13A-4979-BDBB-30A2735FA04E}" sibTransId="{C58D6D84-CC58-4162-B86F-F86DDB69CFF3}"/>
-    <dgm:cxn modelId="{58838EB2-7373-414C-8C92-81B862B7E1C3}" type="presOf" srcId="{66CCC275-B8DD-49B5-B015-9EF087F03A63}" destId="{384D6F30-9CF1-449A-8DD2-3324A062BBE3}" srcOrd="0" destOrd="0" presId="urn:microsoft.com/office/officeart/2005/8/layout/radial1"/>
-    <dgm:cxn modelId="{7F698368-35C7-47D0-8296-3B60AB7F81F7}" type="presOf" srcId="{AF8029F6-5147-4346-A024-817694B8BEC3}" destId="{7BEDDCFB-56AE-489A-821E-65FF33AB62CD}" srcOrd="0" destOrd="0" presId="urn:microsoft.com/office/officeart/2005/8/layout/radial1"/>
-    <dgm:cxn modelId="{BE8DC906-44FA-45A7-9831-F32E41C36149}" type="presOf" srcId="{AED0E5D3-E485-49BC-B534-1E22B7F55839}" destId="{F2AD0D92-94DB-459F-A10F-980A2C25F250}" srcOrd="0" destOrd="0" presId="urn:microsoft.com/office/officeart/2005/8/layout/radial1"/>
-    <dgm:cxn modelId="{A290C56D-AA59-45B8-9985-E8A178D6828A}" srcId="{4E0DBCB8-99A6-4CC2-AA5A-37B42B28F488}" destId="{66CCC275-B8DD-49B5-B015-9EF087F03A63}" srcOrd="0" destOrd="0" parTransId="{AED0E5D3-E485-49BC-B534-1E22B7F55839}" sibTransId="{6B29DE1A-5E66-4104-8AB5-1251F7B35B68}"/>
-    <dgm:cxn modelId="{427AD4BE-525D-4CA7-A62E-D7653F05C445}" type="presOf" srcId="{3CBF6580-9D47-405D-B05A-D34CB91F424A}" destId="{21A5323A-B624-4FCA-8B7D-1A171171F038}" srcOrd="1" destOrd="0" presId="urn:microsoft.com/office/officeart/2005/8/layout/radial1"/>
-    <dgm:cxn modelId="{4E1AAA1C-6A55-4451-94EF-88F5241467F0}" type="presOf" srcId="{4696B65F-40D1-45FD-861C-B8F9FC9C6D09}" destId="{C94FB4ED-7282-4A77-8237-B9AA40FB54F3}" srcOrd="0" destOrd="0" presId="urn:microsoft.com/office/officeart/2005/8/layout/radial1"/>
-    <dgm:cxn modelId="{FD6E762C-8516-4842-90A9-BC94DE907740}" type="presOf" srcId="{4E0DBCB8-99A6-4CC2-AA5A-37B42B28F488}" destId="{AA472E76-A9F7-4CCE-8EA9-4D22798A8868}" srcOrd="0" destOrd="0" presId="urn:microsoft.com/office/officeart/2005/8/layout/radial1"/>
-    <dgm:cxn modelId="{1744DAD2-8A70-4DBB-A6D5-4F1F9407008C}" type="presOf" srcId="{3CBF6580-9D47-405D-B05A-D34CB91F424A}" destId="{F1B22A97-B8B6-4A16-84D8-8F7F0B09C3CB}" srcOrd="0" destOrd="0" presId="urn:microsoft.com/office/officeart/2005/8/layout/radial1"/>
-    <dgm:cxn modelId="{3B52EE0A-E162-4341-A90C-34EF8C434AB7}" type="presOf" srcId="{4696B65F-40D1-45FD-861C-B8F9FC9C6D09}" destId="{506AE633-8011-4F15-9349-A7512490583E}" srcOrd="1" destOrd="0" presId="urn:microsoft.com/office/officeart/2005/8/layout/radial1"/>
-    <dgm:cxn modelId="{9B37D6EE-24B9-4531-9E49-B7685755BD3F}" type="presOf" srcId="{5B41B044-55A3-4F44-91D2-6CD06C8349D6}" destId="{4694608D-AE22-4AC4-B6A5-2283D6D56E17}" srcOrd="0" destOrd="0" presId="urn:microsoft.com/office/officeart/2005/8/layout/radial1"/>
-    <dgm:cxn modelId="{C38D75EF-81F3-4CCD-A47F-961A4B03AA0B}" type="presParOf" srcId="{F8011CC3-32B3-4CF7-A660-AD2E7BBE7769}" destId="{AA472E76-A9F7-4CCE-8EA9-4D22798A8868}" srcOrd="0" destOrd="0" presId="urn:microsoft.com/office/officeart/2005/8/layout/radial1"/>
-    <dgm:cxn modelId="{E23E65F3-5E7F-4322-A1E0-CEB8FFFA503D}" type="presParOf" srcId="{F8011CC3-32B3-4CF7-A660-AD2E7BBE7769}" destId="{F2AD0D92-94DB-459F-A10F-980A2C25F250}" srcOrd="1" destOrd="0" presId="urn:microsoft.com/office/officeart/2005/8/layout/radial1"/>
-    <dgm:cxn modelId="{1973B825-3735-4D25-81B0-8AFD38B4DF53}" type="presParOf" srcId="{F2AD0D92-94DB-459F-A10F-980A2C25F250}" destId="{12989E98-1053-4A91-87D2-65DD01B5C205}" srcOrd="0" destOrd="0" presId="urn:microsoft.com/office/officeart/2005/8/layout/radial1"/>
-    <dgm:cxn modelId="{7984A907-795B-4534-86DA-EB61AAD55789}" type="presParOf" srcId="{F8011CC3-32B3-4CF7-A660-AD2E7BBE7769}" destId="{384D6F30-9CF1-449A-8DD2-3324A062BBE3}" srcOrd="2" destOrd="0" presId="urn:microsoft.com/office/officeart/2005/8/layout/radial1"/>
-    <dgm:cxn modelId="{1E208511-999C-4B19-90AF-48B328250A7F}" type="presParOf" srcId="{F8011CC3-32B3-4CF7-A660-AD2E7BBE7769}" destId="{C94FB4ED-7282-4A77-8237-B9AA40FB54F3}" srcOrd="3" destOrd="0" presId="urn:microsoft.com/office/officeart/2005/8/layout/radial1"/>
-    <dgm:cxn modelId="{7AED78F7-9D58-4F75-A940-6FEB18ECE9D8}" type="presParOf" srcId="{C94FB4ED-7282-4A77-8237-B9AA40FB54F3}" destId="{506AE633-8011-4F15-9349-A7512490583E}" srcOrd="0" destOrd="0" presId="urn:microsoft.com/office/officeart/2005/8/layout/radial1"/>
-    <dgm:cxn modelId="{2D1A2FB2-4636-4FE2-AC73-8CE2ED530073}" type="presParOf" srcId="{F8011CC3-32B3-4CF7-A660-AD2E7BBE7769}" destId="{7BEDDCFB-56AE-489A-821E-65FF33AB62CD}" srcOrd="4" destOrd="0" presId="urn:microsoft.com/office/officeart/2005/8/layout/radial1"/>
-    <dgm:cxn modelId="{A31DE718-1294-49E0-88FF-BBFB1F268195}" type="presParOf" srcId="{F8011CC3-32B3-4CF7-A660-AD2E7BBE7769}" destId="{F1B22A97-B8B6-4A16-84D8-8F7F0B09C3CB}" srcOrd="5" destOrd="0" presId="urn:microsoft.com/office/officeart/2005/8/layout/radial1"/>
-    <dgm:cxn modelId="{40BB3185-2B7A-43D0-B421-7F8C38C20E78}" type="presParOf" srcId="{F1B22A97-B8B6-4A16-84D8-8F7F0B09C3CB}" destId="{21A5323A-B624-4FCA-8B7D-1A171171F038}" srcOrd="0" destOrd="0" presId="urn:microsoft.com/office/officeart/2005/8/layout/radial1"/>
-    <dgm:cxn modelId="{285C4B45-14CF-4448-A4D9-F1FACA85B497}" type="presParOf" srcId="{F8011CC3-32B3-4CF7-A660-AD2E7BBE7769}" destId="{4694608D-AE22-4AC4-B6A5-2283D6D56E17}" srcOrd="6" destOrd="0" presId="urn:microsoft.com/office/officeart/2005/8/layout/radial1"/>
+    <dgm:cxn modelId="{EE78D705-F6CC-4E1F-9B62-0B2F92986AD7}" type="presParOf" srcId="{F8011CC3-32B3-4CF7-A660-AD2E7BBE7769}" destId="{AA472E76-A9F7-4CCE-8EA9-4D22798A8868}" srcOrd="0" destOrd="0" presId="urn:microsoft.com/office/officeart/2005/8/layout/radial1"/>
+    <dgm:cxn modelId="{C2549AFB-106D-4BD5-BEBC-83D78755BAEF}" type="presParOf" srcId="{F8011CC3-32B3-4CF7-A660-AD2E7BBE7769}" destId="{F2AD0D92-94DB-459F-A10F-980A2C25F250}" srcOrd="1" destOrd="0" presId="urn:microsoft.com/office/officeart/2005/8/layout/radial1"/>
+    <dgm:cxn modelId="{6F6978D4-6CE4-4B52-92C5-16B94AF6275F}" type="presParOf" srcId="{F2AD0D92-94DB-459F-A10F-980A2C25F250}" destId="{12989E98-1053-4A91-87D2-65DD01B5C205}" srcOrd="0" destOrd="0" presId="urn:microsoft.com/office/officeart/2005/8/layout/radial1"/>
+    <dgm:cxn modelId="{34C16B36-86AD-4264-857E-989ABDAF6089}" type="presParOf" srcId="{F8011CC3-32B3-4CF7-A660-AD2E7BBE7769}" destId="{384D6F30-9CF1-449A-8DD2-3324A062BBE3}" srcOrd="2" destOrd="0" presId="urn:microsoft.com/office/officeart/2005/8/layout/radial1"/>
+    <dgm:cxn modelId="{0C06060D-CFCB-46AB-829A-4DB8F00E1418}" type="presParOf" srcId="{F8011CC3-32B3-4CF7-A660-AD2E7BBE7769}" destId="{C94FB4ED-7282-4A77-8237-B9AA40FB54F3}" srcOrd="3" destOrd="0" presId="urn:microsoft.com/office/officeart/2005/8/layout/radial1"/>
+    <dgm:cxn modelId="{8A7B1E7D-322F-4061-BD69-7CB66BEB5522}" type="presParOf" srcId="{C94FB4ED-7282-4A77-8237-B9AA40FB54F3}" destId="{506AE633-8011-4F15-9349-A7512490583E}" srcOrd="0" destOrd="0" presId="urn:microsoft.com/office/officeart/2005/8/layout/radial1"/>
+    <dgm:cxn modelId="{9D682190-90D8-41C9-8790-BF144CFA5DCB}" type="presParOf" srcId="{F8011CC3-32B3-4CF7-A660-AD2E7BBE7769}" destId="{7BEDDCFB-56AE-489A-821E-65FF33AB62CD}" srcOrd="4" destOrd="0" presId="urn:microsoft.com/office/officeart/2005/8/layout/radial1"/>
+    <dgm:cxn modelId="{A5758543-994F-4FF6-8DCF-99280F101F7A}" type="presParOf" srcId="{F8011CC3-32B3-4CF7-A660-AD2E7BBE7769}" destId="{F1B22A97-B8B6-4A16-84D8-8F7F0B09C3CB}" srcOrd="5" destOrd="0" presId="urn:microsoft.com/office/officeart/2005/8/layout/radial1"/>
+    <dgm:cxn modelId="{B5853F1E-E44E-4A97-AE7A-10C1CD9801BD}" type="presParOf" srcId="{F1B22A97-B8B6-4A16-84D8-8F7F0B09C3CB}" destId="{21A5323A-B624-4FCA-8B7D-1A171171F038}" srcOrd="0" destOrd="0" presId="urn:microsoft.com/office/officeart/2005/8/layout/radial1"/>
+    <dgm:cxn modelId="{5EBB45FF-C2DD-49D1-9D27-2B7CDB89932B}" type="presParOf" srcId="{F8011CC3-32B3-4CF7-A660-AD2E7BBE7769}" destId="{4694608D-AE22-4AC4-B6A5-2283D6D56E17}" srcOrd="6" destOrd="0" presId="urn:microsoft.com/office/officeart/2005/8/layout/radial1"/>
   </dgm:cxnLst>
   <dgm:bg/>
   <dgm:whole/>
@@ -26833,7 +26844,7 @@
 </file>
 
 <file path=customXml/itemProps2.xml><?xml version="1.0" encoding="utf-8"?>
-<ds:datastoreItem xmlns:ds="http://schemas.openxmlformats.org/officeDocument/2006/customXml" ds:itemID="{C0ED6759-EFD4-4A4E-8B80-3527ED031E2C}">
+<ds:datastoreItem xmlns:ds="http://schemas.openxmlformats.org/officeDocument/2006/customXml" ds:itemID="{6374AC47-D19E-42F0-BBA4-E1C08E663B2D}">
   <ds:schemaRefs>
     <ds:schemaRef ds:uri="http://schemas.openxmlformats.org/officeDocument/2006/bibliography"/>
   </ds:schemaRefs>

</xml_diff>